<commit_message>
brief2: Added ref links and pdfs, summary.
brief2: Added ref links and pdfs, summary.
</commit_message>
<xml_diff>
--- a/brief2/researchSummary.docx
+++ b/brief2/researchSummary.docx
@@ -14,16 +14,23 @@
           <w:rFonts w:ascii="Garamond" w:hAnsi="Garamond"/>
           <w:u w:val="single"/>
         </w:rPr>
-        <w:t>Cart 214 – Brief 2</w:t>
-      </w:r>
-      <w:bookmarkStart w:id="0" w:name="_GoBack"/>
-      <w:bookmarkEnd w:id="0"/>
+        <w:t xml:space="preserve">Cart 214 – Brief 2 </w:t>
+      </w:r>
+      <w:proofErr w:type="spellStart"/>
       <w:r>
         <w:rPr>
           <w:rFonts w:ascii="Garamond" w:hAnsi="Garamond"/>
           <w:u w:val="single"/>
         </w:rPr>
-        <w:t xml:space="preserve"> Typefont study</w:t>
+        <w:t>Typefont</w:t>
+      </w:r>
+      <w:proofErr w:type="spellEnd"/>
+      <w:r>
+        <w:rPr>
+          <w:rFonts w:ascii="Garamond" w:hAnsi="Garamond"/>
+          <w:u w:val="single"/>
+        </w:rPr>
+        <w:t xml:space="preserve"> study</w:t>
       </w:r>
     </w:p>
     <w:p>
@@ -43,6 +50,8 @@
       <w:pPr>
         <w:rPr>
           <w:rFonts w:ascii="Garamond" w:hAnsi="Garamond"/>
+          <w:b/>
+          <w:bCs/>
           <w:sz w:val="21"/>
           <w:szCs w:val="21"/>
         </w:rPr>
@@ -50,14 +59,27 @@
       <w:r>
         <w:rPr>
           <w:rFonts w:ascii="Garamond" w:hAnsi="Garamond"/>
+          <w:b/>
+          <w:bCs/>
           <w:sz w:val="21"/>
           <w:szCs w:val="21"/>
         </w:rPr>
         <w:t>Historical Context</w:t>
       </w:r>
-    </w:p>
-    <w:p>
-      <w:pPr>
+      <w:r>
+        <w:rPr>
+          <w:rFonts w:ascii="Garamond" w:hAnsi="Garamond"/>
+          <w:b/>
+          <w:bCs/>
+          <w:sz w:val="21"/>
+          <w:szCs w:val="21"/>
+        </w:rPr>
+        <w:t>:</w:t>
+      </w:r>
+    </w:p>
+    <w:p>
+      <w:pPr>
+        <w:ind w:left="720"/>
         <w:rPr>
           <w:rFonts w:ascii="Garamond" w:hAnsi="Garamond" w:cs="Arial"/>
           <w:b/>
@@ -103,6 +125,7 @@
     </w:p>
     <w:p>
       <w:pPr>
+        <w:ind w:left="720"/>
         <w:rPr>
           <w:rFonts w:ascii="Garamond" w:hAnsi="Garamond" w:cs="Arial"/>
           <w:b/>
@@ -169,15 +192,7 @@
     </w:p>
     <w:p>
       <w:pPr>
-        <w:rPr>
-          <w:rFonts w:ascii="Garamond" w:hAnsi="Garamond"/>
-          <w:b/>
-          <w:bCs/>
-          <w:sz w:val="21"/>
-          <w:szCs w:val="21"/>
-        </w:rPr>
-      </w:pPr>
-      <w:r>
+        <w:ind w:left="720"/>
         <w:rPr>
           <w:rFonts w:ascii="Garamond" w:hAnsi="Garamond" w:cs="Arial"/>
           <w:b/>
@@ -185,42 +200,762 @@
           <w:sz w:val="21"/>
           <w:szCs w:val="21"/>
         </w:rPr>
-        <w:t>and what were the circumstances that led to its design?</w:t>
-      </w:r>
-    </w:p>
-    <w:p>
-      <w:pPr>
-        <w:rPr>
-          <w:rFonts w:ascii="Garamond" w:hAnsi="Garamond"/>
-        </w:rPr>
-      </w:pPr>
-      <w:r>
-        <w:t>Robert Slimbach and released by Adobe in 1989; its italics are influenced by the designs of Garamond’s assistant, Robert Granjon.</w:t>
-      </w:r>
-    </w:p>
-    <w:p>
-      <w:pPr>
-        <w:rPr>
-          <w:rFonts w:ascii="Garamond" w:hAnsi="Garamond"/>
+      </w:pPr>
+      <w:r>
+        <w:rPr>
+          <w:rFonts w:ascii="Garamond" w:hAnsi="Garamond" w:cs="Arial"/>
+          <w:b/>
+          <w:bCs/>
           <w:sz w:val="21"/>
           <w:szCs w:val="21"/>
+        </w:rPr>
+        <w:t>and what were the circumstances that led to its design?</w:t>
+      </w:r>
+    </w:p>
+    <w:p>
+      <w:pPr>
+        <w:ind w:left="720"/>
+      </w:pPr>
+      <w:r>
+        <w:t xml:space="preserve">Robert Slimbach and released by Adobe in 1989; its italics are influenced by the designs of Garamond’s assistant, Robert </w:t>
+      </w:r>
+      <w:proofErr w:type="spellStart"/>
+      <w:r>
+        <w:t>Granjon</w:t>
+      </w:r>
+      <w:proofErr w:type="spellEnd"/>
+      <w:r>
+        <w:t>.</w:t>
+      </w:r>
+    </w:p>
+    <w:p>
+      <w:pPr>
+        <w:spacing w:after="0" w:line="240" w:lineRule="auto"/>
+        <w:rPr>
+          <w:rFonts w:ascii="Times New Roman" w:eastAsia="Times New Roman" w:hAnsi="Times New Roman" w:cs="Times New Roman"/>
+          <w:sz w:val="24"/>
+          <w:szCs w:val="24"/>
+          <w:lang w:eastAsia="en-CA"/>
+        </w:rPr>
+      </w:pPr>
+    </w:p>
+    <w:p>
+      <w:pPr>
+        <w:spacing w:after="0" w:line="240" w:lineRule="auto"/>
+        <w:rPr>
+          <w:rFonts w:ascii="Times New Roman" w:eastAsia="Times New Roman" w:hAnsi="Times New Roman" w:cs="Times New Roman"/>
+          <w:b/>
+          <w:bCs/>
+          <w:sz w:val="24"/>
+          <w:szCs w:val="24"/>
+          <w:lang w:eastAsia="en-CA"/>
+        </w:rPr>
+      </w:pPr>
+      <w:r>
+        <w:rPr>
+          <w:rFonts w:ascii="Times New Roman" w:eastAsia="Times New Roman" w:hAnsi="Times New Roman" w:cs="Times New Roman"/>
+          <w:b/>
+          <w:bCs/>
+          <w:sz w:val="24"/>
+          <w:szCs w:val="24"/>
+          <w:lang w:eastAsia="en-CA"/>
+        </w:rPr>
+        <w:t>Visual characteristics:</w:t>
+      </w:r>
+    </w:p>
+    <w:p>
+      <w:pPr>
+        <w:pStyle w:val="js"/>
+        <w:numPr>
+          <w:ilvl w:val="0"/>
+          <w:numId w:val="3"/>
+        </w:numPr>
+      </w:pPr>
+      <w:r>
+        <w:t>“e” — small eye, popularized idea that cross-stroke should be level</w:t>
+      </w:r>
+    </w:p>
+    <w:p>
+      <w:pPr>
+        <w:pStyle w:val="js"/>
+        <w:numPr>
+          <w:ilvl w:val="0"/>
+          <w:numId w:val="3"/>
+        </w:numPr>
+      </w:pPr>
+      <w:r>
+        <w:t>“a” — sharp hook upwards at top left</w:t>
+      </w:r>
+    </w:p>
+    <w:p>
+      <w:pPr>
+        <w:pStyle w:val="js"/>
+        <w:numPr>
+          <w:ilvl w:val="0"/>
+          <w:numId w:val="3"/>
+        </w:numPr>
+      </w:pPr>
+      <w:r>
+        <w:t>“M” slightly splayed with outward-facing serifs at the top (left)</w:t>
+      </w:r>
+    </w:p>
+    <w:p>
+      <w:pPr>
+        <w:pStyle w:val="js"/>
+        <w:numPr>
+          <w:ilvl w:val="0"/>
+          <w:numId w:val="3"/>
+        </w:numPr>
+      </w:pPr>
+      <w:r>
+        <w:t>“R’– leg extends outward from letter</w:t>
+      </w:r>
+    </w:p>
+    <w:p>
+      <w:pPr>
+        <w:pStyle w:val="js"/>
+        <w:numPr>
+          <w:ilvl w:val="0"/>
+          <w:numId w:val="3"/>
+        </w:numPr>
+      </w:pPr>
+      <w:r>
+        <w:t>Low x-height (height of lower-case letters), making capitals look relatively large</w:t>
+      </w:r>
+    </w:p>
+    <w:p>
+      <w:pPr>
+        <w:pStyle w:val="js"/>
+        <w:numPr>
+          <w:ilvl w:val="0"/>
+          <w:numId w:val="3"/>
+        </w:numPr>
+      </w:pPr>
+      <w:r>
+        <w:t>Top serifs on ascenders of letter have a downward slope and ride above the cap height (Ex. d)</w:t>
+      </w:r>
+    </w:p>
+    <w:p>
+      <w:pPr>
+        <w:pStyle w:val="js"/>
+        <w:numPr>
+          <w:ilvl w:val="0"/>
+          <w:numId w:val="3"/>
+        </w:numPr>
+      </w:pPr>
+      <w:r>
+        <w:t>Axis of some letters is diagonal (Ex. o)</w:t>
+      </w:r>
+    </w:p>
+    <w:p>
+      <w:pPr>
+        <w:pStyle w:val="js"/>
+        <w:numPr>
+          <w:ilvl w:val="0"/>
+          <w:numId w:val="3"/>
+        </w:numPr>
+      </w:pPr>
+      <w:r>
+        <w:t>First to deviate from handwritten-style to make letters readable for printing</w:t>
+      </w:r>
+    </w:p>
+    <w:p>
+      <w:pPr>
+        <w:pStyle w:val="js"/>
+        <w:numPr>
+          <w:ilvl w:val="0"/>
+          <w:numId w:val="3"/>
+        </w:numPr>
+      </w:pPr>
+      <w:r>
+        <w:t>Thinner and more delicate letterforms, which allowed ink to bleed on the page without distorting the words (uses less ink)</w:t>
+      </w:r>
+    </w:p>
+    <w:p>
+      <w:pPr>
+        <w:pStyle w:val="js"/>
+        <w:numPr>
+          <w:ilvl w:val="0"/>
+          <w:numId w:val="3"/>
+        </w:numPr>
+      </w:pPr>
+      <w:r>
+        <w:t>Apertures/counters are smaller than average, closed off earlier at the stem</w:t>
+      </w:r>
+    </w:p>
+    <w:p>
+      <w:pPr>
+        <w:pStyle w:val="js"/>
+        <w:numPr>
+          <w:ilvl w:val="0"/>
+          <w:numId w:val="3"/>
+        </w:numPr>
+      </w:pPr>
+      <w:r>
+        <w:t>Contains low line contrast</w:t>
+      </w:r>
+    </w:p>
+    <w:p>
+      <w:pPr>
+        <w:pStyle w:val="js"/>
+        <w:numPr>
+          <w:ilvl w:val="0"/>
+          <w:numId w:val="3"/>
+        </w:numPr>
+      </w:pPr>
+      <w:r>
+        <w:t>Serifs have slightly cupped bases, serifs on the top of a character are sloped downwards, terminals are brush-like, rounded on ends</w:t>
+      </w:r>
+    </w:p>
+    <w:p>
+      <w:pPr>
+        <w:pStyle w:val="js"/>
+        <w:numPr>
+          <w:ilvl w:val="0"/>
+          <w:numId w:val="3"/>
+        </w:numPr>
+      </w:pPr>
+      <w:r>
+        <w:t>Large difference between cap/ascender and x-height</w:t>
+      </w:r>
+    </w:p>
+    <w:p>
+      <w:pPr>
+        <w:pStyle w:val="js"/>
+        <w:numPr>
+          <w:ilvl w:val="0"/>
+          <w:numId w:val="3"/>
+        </w:numPr>
+      </w:pPr>
+      <w:r>
+        <w:t>Oblique apexes</w:t>
+      </w:r>
+    </w:p>
+    <w:p>
+      <w:pPr>
+        <w:pStyle w:val="js"/>
+        <w:numPr>
+          <w:ilvl w:val="0"/>
+          <w:numId w:val="3"/>
+        </w:numPr>
+      </w:pPr>
+      <w:r>
+        <w:t>Evokes elegance, airiness</w:t>
+      </w:r>
+    </w:p>
+    <w:p>
+      <w:pPr>
+        <w:pStyle w:val="js"/>
+        <w:numPr>
+          <w:ilvl w:val="0"/>
+          <w:numId w:val="3"/>
+        </w:numPr>
+      </w:pPr>
+      <w:r>
+        <w:t xml:space="preserve">This member of the Roman type family has survived the centuries because of its remarkable readability. As one of the oldest typefaces, Garamond conveys a sense of </w:t>
+      </w:r>
+      <w:r>
+        <w:rPr>
+          <w:rStyle w:val="Emphasis"/>
+        </w:rPr>
+        <w:t>solid tradition</w:t>
+      </w:r>
+      <w:r>
+        <w:t xml:space="preserve">, yet still </w:t>
+      </w:r>
+      <w:r>
+        <w:rPr>
+          <w:rStyle w:val="Emphasis"/>
+        </w:rPr>
+        <w:t>soft and attractive</w:t>
+      </w:r>
+      <w:r>
+        <w:t xml:space="preserve"> thanks to its </w:t>
+      </w:r>
+      <w:r>
+        <w:rPr>
+          <w:rStyle w:val="Emphasis"/>
+        </w:rPr>
+        <w:t>elegantly rounded serifs</w:t>
+      </w:r>
+      <w:r>
+        <w:t xml:space="preserve"> and its diagonally emphasised strokes.</w:t>
+      </w:r>
+    </w:p>
+    <w:p>
+      <w:pPr>
+        <w:spacing w:after="0" w:line="240" w:lineRule="auto"/>
+        <w:rPr>
+          <w:rFonts w:ascii="Times New Roman" w:eastAsia="Times New Roman" w:hAnsi="Times New Roman" w:cs="Times New Roman"/>
+          <w:sz w:val="24"/>
+          <w:szCs w:val="24"/>
+          <w:lang w:eastAsia="en-CA"/>
+        </w:rPr>
+      </w:pPr>
+    </w:p>
+    <w:p>
+      <w:pPr>
+        <w:spacing w:after="0" w:line="240" w:lineRule="auto"/>
+        <w:rPr>
+          <w:rFonts w:ascii="Times New Roman" w:eastAsia="Times New Roman" w:hAnsi="Times New Roman" w:cs="Times New Roman"/>
+          <w:sz w:val="24"/>
+          <w:szCs w:val="24"/>
+          <w:lang w:eastAsia="en-CA"/>
+        </w:rPr>
+      </w:pPr>
+    </w:p>
+    <w:p>
+      <w:pPr>
+        <w:spacing w:after="0" w:line="240" w:lineRule="auto"/>
+        <w:rPr>
+          <w:rFonts w:ascii="Times New Roman" w:eastAsia="Times New Roman" w:hAnsi="Times New Roman" w:cs="Times New Roman"/>
+          <w:sz w:val="24"/>
+          <w:szCs w:val="24"/>
+          <w:lang w:eastAsia="en-CA"/>
+        </w:rPr>
+      </w:pPr>
+      <w:r>
+        <w:rPr>
+          <w:rFonts w:ascii="Times New Roman" w:eastAsia="Times New Roman" w:hAnsi="Times New Roman" w:cs="Times New Roman"/>
+          <w:sz w:val="24"/>
+          <w:szCs w:val="24"/>
+          <w:lang w:eastAsia="en-CA"/>
+        </w:rPr>
+        <w:t>Research package:</w:t>
+      </w:r>
+    </w:p>
+    <w:p>
+      <w:pPr>
+        <w:spacing w:after="0" w:line="240" w:lineRule="auto"/>
+        <w:rPr>
+          <w:rFonts w:ascii="Times New Roman" w:eastAsia="Times New Roman" w:hAnsi="Times New Roman" w:cs="Times New Roman"/>
+          <w:sz w:val="24"/>
+          <w:szCs w:val="24"/>
+          <w:lang w:eastAsia="en-CA"/>
+        </w:rPr>
+      </w:pPr>
+    </w:p>
+    <w:p>
+      <w:pPr>
+        <w:spacing w:after="0" w:line="240" w:lineRule="auto"/>
+        <w:rPr>
+          <w:rFonts w:ascii="Times New Roman" w:eastAsia="Times New Roman" w:hAnsi="Times New Roman" w:cs="Times New Roman"/>
+          <w:sz w:val="24"/>
+          <w:szCs w:val="24"/>
+          <w:lang w:eastAsia="en-CA"/>
+        </w:rPr>
+      </w:pPr>
+      <w:proofErr w:type="spellStart"/>
+      <w:r>
+        <w:rPr>
+          <w:rFonts w:ascii="Times New Roman" w:eastAsia="Times New Roman" w:hAnsi="Times New Roman" w:cs="Times New Roman"/>
+          <w:sz w:val="24"/>
+          <w:szCs w:val="24"/>
+          <w:lang w:eastAsia="en-CA"/>
+        </w:rPr>
+        <w:t>Gelderman</w:t>
+      </w:r>
+      <w:proofErr w:type="spellEnd"/>
+      <w:r>
+        <w:rPr>
+          <w:rFonts w:ascii="Times New Roman" w:eastAsia="Times New Roman" w:hAnsi="Times New Roman" w:cs="Times New Roman"/>
+          <w:sz w:val="24"/>
+          <w:szCs w:val="24"/>
+          <w:lang w:eastAsia="en-CA"/>
+        </w:rPr>
+        <w:t xml:space="preserve">, Maarten. "A short introduction to font characteristics." </w:t>
+      </w:r>
+      <w:proofErr w:type="spellStart"/>
+      <w:proofErr w:type="gramStart"/>
+      <w:r>
+        <w:rPr>
+          <w:rFonts w:ascii="Times New Roman" w:eastAsia="Times New Roman" w:hAnsi="Times New Roman" w:cs="Times New Roman"/>
+          <w:i/>
+          <w:iCs/>
+          <w:sz w:val="24"/>
+          <w:szCs w:val="24"/>
+          <w:lang w:eastAsia="en-CA"/>
+        </w:rPr>
+        <w:t>TUGboat</w:t>
+      </w:r>
+      <w:proofErr w:type="spellEnd"/>
+      <w:r>
+        <w:rPr>
+          <w:rFonts w:ascii="Times New Roman" w:eastAsia="Times New Roman" w:hAnsi="Times New Roman" w:cs="Times New Roman"/>
+          <w:i/>
+          <w:iCs/>
+          <w:sz w:val="24"/>
+          <w:szCs w:val="24"/>
+          <w:lang w:eastAsia="en-CA"/>
+        </w:rPr>
+        <w:t>,(</w:t>
+      </w:r>
+      <w:proofErr w:type="gramEnd"/>
+      <w:r>
+        <w:rPr>
+          <w:rFonts w:ascii="Times New Roman" w:eastAsia="Times New Roman" w:hAnsi="Times New Roman" w:cs="Times New Roman"/>
+          <w:i/>
+          <w:iCs/>
+          <w:sz w:val="24"/>
+          <w:szCs w:val="24"/>
+          <w:lang w:eastAsia="en-CA"/>
+        </w:rPr>
+        <w:t>):–, June</w:t>
+      </w:r>
+      <w:r>
+        <w:rPr>
+          <w:rFonts w:ascii="Times New Roman" w:eastAsia="Times New Roman" w:hAnsi="Times New Roman" w:cs="Times New Roman"/>
+          <w:sz w:val="24"/>
+          <w:szCs w:val="24"/>
+          <w:lang w:eastAsia="en-CA"/>
+        </w:rPr>
+        <w:t xml:space="preserve"> (1999).</w:t>
+      </w:r>
+      <w:r>
+        <w:rPr>
+          <w:rFonts w:ascii="Times New Roman" w:eastAsia="Times New Roman" w:hAnsi="Times New Roman" w:cs="Times New Roman"/>
+          <w:sz w:val="24"/>
+          <w:szCs w:val="24"/>
+          <w:lang w:eastAsia="en-CA"/>
+        </w:rPr>
+        <w:t xml:space="preserve"> url: </w:t>
+      </w:r>
+      <w:hyperlink r:id="rId5" w:history="1">
+        <w:r>
+          <w:rPr>
+            <w:rStyle w:val="Hyperlink"/>
+            <w:rFonts w:ascii="Times New Roman" w:eastAsia="Times New Roman" w:hAnsi="Times New Roman" w:cs="Times New Roman"/>
+            <w:sz w:val="24"/>
+            <w:szCs w:val="24"/>
+            <w:lang w:eastAsia="en-CA"/>
+          </w:rPr>
+          <w:t>https://www.ntg.nl/maps/22/16.pdf</w:t>
+        </w:r>
+      </w:hyperlink>
+    </w:p>
+    <w:p>
+      <w:pPr>
+        <w:spacing w:after="0" w:line="240" w:lineRule="auto"/>
+        <w:rPr>
+          <w:rFonts w:ascii="Times New Roman" w:eastAsia="Times New Roman" w:hAnsi="Times New Roman" w:cs="Times New Roman"/>
+          <w:sz w:val="24"/>
+          <w:szCs w:val="24"/>
+          <w:lang w:eastAsia="en-CA"/>
+        </w:rPr>
+      </w:pPr>
+    </w:p>
+    <w:p>
+      <w:pPr>
+        <w:spacing w:after="0" w:line="240" w:lineRule="auto"/>
+        <w:rPr>
+          <w:rFonts w:ascii="Times New Roman" w:eastAsia="Times New Roman" w:hAnsi="Times New Roman" w:cs="Times New Roman"/>
+          <w:sz w:val="24"/>
+          <w:szCs w:val="24"/>
+          <w:lang w:eastAsia="en-CA"/>
+        </w:rPr>
+      </w:pPr>
+      <w:r>
+        <w:rPr>
+          <w:rFonts w:ascii="Times New Roman" w:eastAsia="Times New Roman" w:hAnsi="Times New Roman" w:cs="Times New Roman"/>
+          <w:sz w:val="24"/>
+          <w:szCs w:val="24"/>
+          <w:lang w:eastAsia="en-CA"/>
+        </w:rPr>
+        <w:t xml:space="preserve">Son, </w:t>
+      </w:r>
+      <w:proofErr w:type="spellStart"/>
+      <w:r>
+        <w:rPr>
+          <w:rFonts w:ascii="Times New Roman" w:eastAsia="Times New Roman" w:hAnsi="Times New Roman" w:cs="Times New Roman"/>
+          <w:sz w:val="24"/>
+          <w:szCs w:val="24"/>
+          <w:lang w:eastAsia="en-CA"/>
+        </w:rPr>
+        <w:t>Yeseul</w:t>
+      </w:r>
+      <w:proofErr w:type="spellEnd"/>
+      <w:r>
+        <w:rPr>
+          <w:rFonts w:ascii="Times New Roman" w:eastAsia="Times New Roman" w:hAnsi="Times New Roman" w:cs="Times New Roman"/>
+          <w:sz w:val="24"/>
+          <w:szCs w:val="24"/>
+          <w:lang w:eastAsia="en-CA"/>
+        </w:rPr>
+        <w:t>. "Evolution of Garamond: An Interactive Timeline Demonstrating the Evolution of Garamond." (2018).</w:t>
+      </w:r>
+      <w:r>
+        <w:rPr>
+          <w:rFonts w:ascii="Times New Roman" w:eastAsia="Times New Roman" w:hAnsi="Times New Roman" w:cs="Times New Roman"/>
+          <w:sz w:val="24"/>
+          <w:szCs w:val="24"/>
+          <w:lang w:eastAsia="en-CA"/>
+        </w:rPr>
+        <w:t xml:space="preserve"> </w:t>
+      </w:r>
+      <w:r>
+        <w:rPr>
+          <w:rFonts w:ascii="Garamond" w:hAnsi="Garamond"/>
+        </w:rPr>
+        <w:t>https://scholarworks.rit.edu/cgi/viewcontent.cgi?article=11083&amp;context=theses</w:t>
+      </w:r>
+    </w:p>
+    <w:p>
+      <w:pPr>
+        <w:rPr>
+          <w:rFonts w:ascii="Garamond" w:hAnsi="Garamond"/>
           <w:lang w:val="fr-FR"/>
         </w:rPr>
       </w:pPr>
-      <w:r>
-        <w:rPr>
-          <w:rFonts w:ascii="Garamond" w:hAnsi="Garamond"/>
-          <w:lang w:val="fr-FR"/>
-        </w:rPr>
-        <w:t xml:space="preserve">Source : </w:t>
-      </w:r>
-      <w:r>
-        <w:rPr>
-          <w:rFonts w:ascii="Garamond" w:hAnsi="Garamond"/>
-          <w:lang w:val="fr-FR"/>
-        </w:rPr>
-        <w:t>https://www.fonts.com/font/adobe/adobe-garamond/story</w:t>
-      </w:r>
+    </w:p>
+    <w:p>
+      <w:pPr>
+        <w:rPr>
+          <w:rFonts w:ascii="Garamond" w:hAnsi="Garamond"/>
+        </w:rPr>
+      </w:pPr>
+      <w:r>
+        <w:rPr>
+          <w:rFonts w:ascii="Garamond" w:hAnsi="Garamond"/>
+        </w:rPr>
+        <w:t>Adobe G</w:t>
+      </w:r>
+      <w:r>
+        <w:rPr>
+          <w:rFonts w:ascii="Garamond" w:hAnsi="Garamond"/>
+        </w:rPr>
+        <w:t xml:space="preserve">aramond. </w:t>
+      </w:r>
+      <w:proofErr w:type="gramStart"/>
+      <w:r>
+        <w:rPr>
+          <w:rFonts w:ascii="Garamond" w:hAnsi="Garamond"/>
+        </w:rPr>
+        <w:t>Source :</w:t>
+      </w:r>
+      <w:proofErr w:type="gramEnd"/>
+      <w:r>
+        <w:rPr>
+          <w:rFonts w:ascii="Garamond" w:hAnsi="Garamond"/>
+        </w:rPr>
+        <w:t xml:space="preserve"> </w:t>
+      </w:r>
+      <w:hyperlink r:id="rId6" w:history="1">
+        <w:r>
+          <w:rPr>
+            <w:rStyle w:val="Hyperlink"/>
+            <w:rFonts w:ascii="Garamond" w:hAnsi="Garamond"/>
+          </w:rPr>
+          <w:t>https://www.fonts.com/font/adobe/adobe-garamond/story</w:t>
+        </w:r>
+      </w:hyperlink>
+    </w:p>
+    <w:p>
+      <w:pPr>
+        <w:rPr>
+          <w:rFonts w:ascii="Garamond" w:hAnsi="Garamond"/>
+        </w:rPr>
+      </w:pPr>
+    </w:p>
+    <w:p>
+      <w:pPr>
+        <w:rPr>
+          <w:rFonts w:ascii="Garamond" w:hAnsi="Garamond"/>
+        </w:rPr>
+      </w:pPr>
+      <w:r>
+        <w:rPr>
+          <w:rFonts w:ascii="Garamond" w:hAnsi="Garamond"/>
+        </w:rPr>
+        <w:t>Images:</w:t>
+      </w:r>
+    </w:p>
+    <w:p>
+      <w:pPr>
+        <w:rPr>
+          <w:rFonts w:ascii="Garamond" w:hAnsi="Garamond"/>
+        </w:rPr>
+      </w:pPr>
+      <w:r>
+        <w:rPr>
+          <w:rFonts w:ascii="Garamond" w:hAnsi="Garamond"/>
+        </w:rPr>
+        <w:t xml:space="preserve">Characteristics: </w:t>
+      </w:r>
+      <w:r>
+        <w:rPr>
+          <w:rFonts w:ascii="Garamond" w:hAnsi="Garamond"/>
+        </w:rPr>
+        <w:t>http://www.meaningfultype.com/garamond.html</w:t>
+      </w:r>
+    </w:p>
+    <w:p>
+      <w:pPr>
+        <w:rPr>
+          <w:rFonts w:ascii="Garamond" w:hAnsi="Garamond"/>
+        </w:rPr>
+      </w:pPr>
+      <w:r>
+        <w:rPr>
+          <w:rFonts w:ascii="Garamond" w:hAnsi="Garamond"/>
+        </w:rPr>
+        <w:t>https://medium.com/@thelittlereina/typeface-garamond-be1b8b01add8</w:t>
+      </w:r>
+    </w:p>
+    <w:p>
+      <w:pPr>
+        <w:rPr>
+          <w:rFonts w:ascii="Garamond" w:hAnsi="Garamond"/>
+        </w:rPr>
+      </w:pPr>
+      <w:r>
+        <w:rPr>
+          <w:rFonts w:ascii="Garamond" w:hAnsi="Garamond"/>
+        </w:rPr>
+        <w:t>https://www.typewolf.com/site-of-the-day/fonts/garamond</w:t>
+      </w:r>
+    </w:p>
+    <w:p>
+      <w:pPr>
+        <w:rPr>
+          <w:rFonts w:ascii="Garamond" w:hAnsi="Garamond"/>
+          <w:sz w:val="21"/>
+          <w:szCs w:val="21"/>
+        </w:rPr>
+      </w:pPr>
+      <w:bookmarkStart w:id="0" w:name="_GoBack"/>
+      <w:r>
+        <w:rPr>
+          <w:rFonts w:ascii="Garamond" w:hAnsi="Garamond"/>
+          <w:sz w:val="21"/>
+          <w:szCs w:val="21"/>
+        </w:rPr>
+        <w:t>Fun facts:</w:t>
+      </w:r>
+    </w:p>
+    <w:bookmarkEnd w:id="0"/>
+    <w:p>
+      <w:pPr>
+        <w:rPr>
+          <w:rFonts w:ascii="Garamond" w:hAnsi="Garamond"/>
+          <w:sz w:val="21"/>
+          <w:szCs w:val="21"/>
+        </w:rPr>
+      </w:pPr>
+      <w:r>
+        <w:rPr>
+          <w:rFonts w:ascii="Garamond" w:hAnsi="Garamond"/>
+          <w:sz w:val="21"/>
+          <w:szCs w:val="21"/>
+        </w:rPr>
+        <w:t>https://www.theguardian.com/world/shortcuts/2014/mar/31/changing-font-to-garamond-save-us-370m?source=post_page-----be1b8b01add8----------------------</w:t>
+      </w:r>
+      <w:r>
+        <w:rPr>
+          <w:rFonts w:ascii="Garamond" w:hAnsi="Garamond"/>
+          <w:sz w:val="21"/>
+          <w:szCs w:val="21"/>
+        </w:rPr>
+        <w:br w:type="page"/>
+      </w:r>
+    </w:p>
+    <w:p>
+      <w:pPr>
+        <w:pStyle w:val="js"/>
+        <w:ind w:left="720"/>
+      </w:pPr>
+      <w:r>
+        <w:lastRenderedPageBreak/>
+        <w:t>Summary</w:t>
+      </w:r>
+    </w:p>
+    <w:p>
+      <w:pPr>
+        <w:pStyle w:val="js"/>
+        <w:numPr>
+          <w:ilvl w:val="0"/>
+          <w:numId w:val="2"/>
+        </w:numPr>
+      </w:pPr>
+      <w:r>
+        <w:t>Garamond is an old-style serif typeface that was created by engraver Claude Garamond in the 16th century.</w:t>
+      </w:r>
+    </w:p>
+    <w:p>
+      <w:pPr>
+        <w:pStyle w:val="js"/>
+        <w:numPr>
+          <w:ilvl w:val="0"/>
+          <w:numId w:val="2"/>
+        </w:numPr>
+      </w:pPr>
+      <w:r>
+        <w:t>Often used for printing body text and books</w:t>
+      </w:r>
+    </w:p>
+    <w:p>
+      <w:pPr>
+        <w:pStyle w:val="js"/>
+        <w:numPr>
+          <w:ilvl w:val="0"/>
+          <w:numId w:val="2"/>
+        </w:numPr>
+      </w:pPr>
+      <w:r>
+        <w:t>Letters with relatively organic structure resembling handwriting with a pen but slightly more structured and upright</w:t>
+      </w:r>
+    </w:p>
+    <w:p>
+      <w:pPr>
+        <w:pStyle w:val="js"/>
+        <w:numPr>
+          <w:ilvl w:val="0"/>
+          <w:numId w:val="2"/>
+        </w:numPr>
+      </w:pPr>
+      <w:r>
+        <w:t>Decline in popularity in 18th and 19th century, people tried to revive/develop different Garamond styles</w:t>
+      </w:r>
+    </w:p>
+    <w:p>
+      <w:pPr>
+        <w:pStyle w:val="js"/>
+        <w:numPr>
+          <w:ilvl w:val="0"/>
+          <w:numId w:val="2"/>
+        </w:numPr>
+      </w:pPr>
+      <w:r>
+        <w:t xml:space="preserve">Many “Garamond” revivals are based on the punch-cutter, Jean </w:t>
+      </w:r>
+      <w:proofErr w:type="spellStart"/>
+      <w:r>
+        <w:t>Jannon</w:t>
+      </w:r>
+      <w:proofErr w:type="spellEnd"/>
+      <w:r>
+        <w:t>, whose work commonly was misattributed to Garamond.</w:t>
+      </w:r>
+    </w:p>
+    <w:p>
+      <w:pPr>
+        <w:pStyle w:val="js"/>
+        <w:numPr>
+          <w:ilvl w:val="0"/>
+          <w:numId w:val="2"/>
+        </w:numPr>
+      </w:pPr>
+      <w:r>
+        <w:t>Modern Garamond revivals have a matching bold and “lining” numbers at the height of capital letters, which was not present during Garamond’s time.</w:t>
+      </w:r>
+    </w:p>
+    <w:p>
+      <w:pPr>
+        <w:rPr>
+          <w:rFonts w:ascii="Garamond" w:hAnsi="Garamond"/>
+          <w:sz w:val="21"/>
+          <w:szCs w:val="21"/>
+        </w:rPr>
+      </w:pPr>
     </w:p>
     <w:sectPr>
       <w:pgSz w:w="12240" w:h="15840"/>
@@ -235,6 +970,155 @@
 <file path=word/numbering.xml><?xml version="1.0" encoding="utf-8"?>
 <w:numbering xmlns:wpc="http://schemas.microsoft.com/office/word/2010/wordprocessingCanvas" xmlns:cx="http://schemas.microsoft.com/office/drawing/2014/chartex" xmlns:cx1="http://schemas.microsoft.com/office/drawing/2015/9/8/chartex" xmlns:cx2="http://schemas.microsoft.com/office/drawing/2015/10/21/chartex" xmlns:cx3="http://schemas.microsoft.com/office/drawing/2016/5/9/chartex" xmlns:cx4="http://schemas.microsoft.com/office/drawing/2016/5/10/chartex" xmlns:cx5="http://schemas.microsoft.com/office/drawing/2016/5/11/chartex" xmlns:cx6="http://schemas.microsoft.com/office/drawing/2016/5/12/chartex" xmlns:cx7="http://schemas.microsoft.com/office/drawing/2016/5/13/chartex" xmlns:cx8="http://schemas.microsoft.com/office/drawing/2016/5/14/chartex" xmlns:mc="http://schemas.openxmlformats.org/markup-compatibility/2006" xmlns:aink="http://schemas.microsoft.com/office/drawing/2016/ink" xmlns:am3d="http://schemas.microsoft.com/office/drawing/2017/model3d" xmlns:o="urn:schemas-microsoft-com:office:office" xmlns:r="http://schemas.openxmlformats.org/officeDocument/2006/relationships" xmlns:m="http://schemas.openxmlformats.org/officeDocument/2006/math" xmlns:v="urn:schemas-microsoft-com:vml" xmlns:wp14="http://schemas.microsoft.com/office/word/2010/wordprocessingDrawing" xmlns:wp="http://schemas.openxmlformats.org/drawingml/2006/wordprocessingDrawing" xmlns:w10="urn:schemas-microsoft-com:office:word" xmlns:w="http://schemas.openxmlformats.org/wordprocessingml/2006/main" xmlns:w14="http://schemas.microsoft.com/office/word/2010/wordml" xmlns:w15="http://schemas.microsoft.com/office/word/2012/wordml" xmlns:w16cid="http://schemas.microsoft.com/office/word/2016/wordml/cid" xmlns:w16se="http://schemas.microsoft.com/office/word/2015/wordml/symex" xmlns:wpg="http://schemas.microsoft.com/office/word/2010/wordprocessingGroup" xmlns:wpi="http://schemas.microsoft.com/office/word/2010/wordprocessingInk" xmlns:wne="http://schemas.microsoft.com/office/word/2006/wordml" xmlns:wps="http://schemas.microsoft.com/office/word/2010/wordprocessingShape" mc:Ignorable="w14 w15 w16se w16cid wp14">
   <w:abstractNum w:abstractNumId="0" w15:restartNumberingAfterBreak="0">
+    <w:nsid w:val="0E5B5B83"/>
+    <w:multiLevelType w:val="multilevel"/>
+    <w:tmpl w:val="0A48B690"/>
+    <w:lvl w:ilvl="0">
+      <w:start w:val="1"/>
+      <w:numFmt w:val="bullet"/>
+      <w:lvlText w:val=""/>
+      <w:lvlJc w:val="left"/>
+      <w:pPr>
+        <w:tabs>
+          <w:tab w:val="num" w:pos="720"/>
+        </w:tabs>
+        <w:ind w:left="720" w:hanging="360"/>
+      </w:pPr>
+      <w:rPr>
+        <w:rFonts w:ascii="Symbol" w:hAnsi="Symbol" w:hint="default"/>
+        <w:sz w:val="20"/>
+      </w:rPr>
+    </w:lvl>
+    <w:lvl w:ilvl="1" w:tentative="1">
+      <w:start w:val="1"/>
+      <w:numFmt w:val="bullet"/>
+      <w:lvlText w:val="o"/>
+      <w:lvlJc w:val="left"/>
+      <w:pPr>
+        <w:tabs>
+          <w:tab w:val="num" w:pos="1440"/>
+        </w:tabs>
+        <w:ind w:left="1440" w:hanging="360"/>
+      </w:pPr>
+      <w:rPr>
+        <w:rFonts w:ascii="Courier New" w:hAnsi="Courier New" w:hint="default"/>
+        <w:sz w:val="20"/>
+      </w:rPr>
+    </w:lvl>
+    <w:lvl w:ilvl="2" w:tentative="1">
+      <w:start w:val="1"/>
+      <w:numFmt w:val="bullet"/>
+      <w:lvlText w:val=""/>
+      <w:lvlJc w:val="left"/>
+      <w:pPr>
+        <w:tabs>
+          <w:tab w:val="num" w:pos="2160"/>
+        </w:tabs>
+        <w:ind w:left="2160" w:hanging="360"/>
+      </w:pPr>
+      <w:rPr>
+        <w:rFonts w:ascii="Wingdings" w:hAnsi="Wingdings" w:hint="default"/>
+        <w:sz w:val="20"/>
+      </w:rPr>
+    </w:lvl>
+    <w:lvl w:ilvl="3" w:tentative="1">
+      <w:start w:val="1"/>
+      <w:numFmt w:val="bullet"/>
+      <w:lvlText w:val=""/>
+      <w:lvlJc w:val="left"/>
+      <w:pPr>
+        <w:tabs>
+          <w:tab w:val="num" w:pos="2880"/>
+        </w:tabs>
+        <w:ind w:left="2880" w:hanging="360"/>
+      </w:pPr>
+      <w:rPr>
+        <w:rFonts w:ascii="Wingdings" w:hAnsi="Wingdings" w:hint="default"/>
+        <w:sz w:val="20"/>
+      </w:rPr>
+    </w:lvl>
+    <w:lvl w:ilvl="4" w:tentative="1">
+      <w:start w:val="1"/>
+      <w:numFmt w:val="bullet"/>
+      <w:lvlText w:val=""/>
+      <w:lvlJc w:val="left"/>
+      <w:pPr>
+        <w:tabs>
+          <w:tab w:val="num" w:pos="3600"/>
+        </w:tabs>
+        <w:ind w:left="3600" w:hanging="360"/>
+      </w:pPr>
+      <w:rPr>
+        <w:rFonts w:ascii="Wingdings" w:hAnsi="Wingdings" w:hint="default"/>
+        <w:sz w:val="20"/>
+      </w:rPr>
+    </w:lvl>
+    <w:lvl w:ilvl="5" w:tentative="1">
+      <w:start w:val="1"/>
+      <w:numFmt w:val="bullet"/>
+      <w:lvlText w:val=""/>
+      <w:lvlJc w:val="left"/>
+      <w:pPr>
+        <w:tabs>
+          <w:tab w:val="num" w:pos="4320"/>
+        </w:tabs>
+        <w:ind w:left="4320" w:hanging="360"/>
+      </w:pPr>
+      <w:rPr>
+        <w:rFonts w:ascii="Wingdings" w:hAnsi="Wingdings" w:hint="default"/>
+        <w:sz w:val="20"/>
+      </w:rPr>
+    </w:lvl>
+    <w:lvl w:ilvl="6" w:tentative="1">
+      <w:start w:val="1"/>
+      <w:numFmt w:val="bullet"/>
+      <w:lvlText w:val=""/>
+      <w:lvlJc w:val="left"/>
+      <w:pPr>
+        <w:tabs>
+          <w:tab w:val="num" w:pos="5040"/>
+        </w:tabs>
+        <w:ind w:left="5040" w:hanging="360"/>
+      </w:pPr>
+      <w:rPr>
+        <w:rFonts w:ascii="Wingdings" w:hAnsi="Wingdings" w:hint="default"/>
+        <w:sz w:val="20"/>
+      </w:rPr>
+    </w:lvl>
+    <w:lvl w:ilvl="7" w:tentative="1">
+      <w:start w:val="1"/>
+      <w:numFmt w:val="bullet"/>
+      <w:lvlText w:val=""/>
+      <w:lvlJc w:val="left"/>
+      <w:pPr>
+        <w:tabs>
+          <w:tab w:val="num" w:pos="5760"/>
+        </w:tabs>
+        <w:ind w:left="5760" w:hanging="360"/>
+      </w:pPr>
+      <w:rPr>
+        <w:rFonts w:ascii="Wingdings" w:hAnsi="Wingdings" w:hint="default"/>
+        <w:sz w:val="20"/>
+      </w:rPr>
+    </w:lvl>
+    <w:lvl w:ilvl="8" w:tentative="1">
+      <w:start w:val="1"/>
+      <w:numFmt w:val="bullet"/>
+      <w:lvlText w:val=""/>
+      <w:lvlJc w:val="left"/>
+      <w:pPr>
+        <w:tabs>
+          <w:tab w:val="num" w:pos="6480"/>
+        </w:tabs>
+        <w:ind w:left="6480" w:hanging="360"/>
+      </w:pPr>
+      <w:rPr>
+        <w:rFonts w:ascii="Wingdings" w:hAnsi="Wingdings" w:hint="default"/>
+        <w:sz w:val="20"/>
+      </w:rPr>
+    </w:lvl>
+  </w:abstractNum>
+  <w:abstractNum w:abstractNumId="1" w15:restartNumberingAfterBreak="0">
     <w:nsid w:val="0F0C6740"/>
     <w:multiLevelType w:val="hybridMultilevel"/>
     <w:tmpl w:val="49FE151C"/>
@@ -323,7 +1207,162 @@
       </w:pPr>
     </w:lvl>
   </w:abstractNum>
+  <w:abstractNum w:abstractNumId="2" w15:restartNumberingAfterBreak="0">
+    <w:nsid w:val="4EB52C9A"/>
+    <w:multiLevelType w:val="multilevel"/>
+    <w:tmpl w:val="8626C3B0"/>
+    <w:lvl w:ilvl="0">
+      <w:start w:val="1"/>
+      <w:numFmt w:val="bullet"/>
+      <w:lvlText w:val=""/>
+      <w:lvlJc w:val="left"/>
+      <w:pPr>
+        <w:tabs>
+          <w:tab w:val="num" w:pos="720"/>
+        </w:tabs>
+        <w:ind w:left="720" w:hanging="360"/>
+      </w:pPr>
+      <w:rPr>
+        <w:rFonts w:ascii="Symbol" w:hAnsi="Symbol" w:hint="default"/>
+        <w:sz w:val="20"/>
+      </w:rPr>
+    </w:lvl>
+    <w:lvl w:ilvl="1" w:tentative="1">
+      <w:start w:val="1"/>
+      <w:numFmt w:val="bullet"/>
+      <w:lvlText w:val="o"/>
+      <w:lvlJc w:val="left"/>
+      <w:pPr>
+        <w:tabs>
+          <w:tab w:val="num" w:pos="1440"/>
+        </w:tabs>
+        <w:ind w:left="1440" w:hanging="360"/>
+      </w:pPr>
+      <w:rPr>
+        <w:rFonts w:ascii="Courier New" w:hAnsi="Courier New" w:hint="default"/>
+        <w:sz w:val="20"/>
+      </w:rPr>
+    </w:lvl>
+    <w:lvl w:ilvl="2" w:tentative="1">
+      <w:start w:val="1"/>
+      <w:numFmt w:val="bullet"/>
+      <w:lvlText w:val=""/>
+      <w:lvlJc w:val="left"/>
+      <w:pPr>
+        <w:tabs>
+          <w:tab w:val="num" w:pos="2160"/>
+        </w:tabs>
+        <w:ind w:left="2160" w:hanging="360"/>
+      </w:pPr>
+      <w:rPr>
+        <w:rFonts w:ascii="Wingdings" w:hAnsi="Wingdings" w:hint="default"/>
+        <w:sz w:val="20"/>
+      </w:rPr>
+    </w:lvl>
+    <w:lvl w:ilvl="3" w:tentative="1">
+      <w:start w:val="1"/>
+      <w:numFmt w:val="bullet"/>
+      <w:lvlText w:val=""/>
+      <w:lvlJc w:val="left"/>
+      <w:pPr>
+        <w:tabs>
+          <w:tab w:val="num" w:pos="2880"/>
+        </w:tabs>
+        <w:ind w:left="2880" w:hanging="360"/>
+      </w:pPr>
+      <w:rPr>
+        <w:rFonts w:ascii="Wingdings" w:hAnsi="Wingdings" w:hint="default"/>
+        <w:sz w:val="20"/>
+      </w:rPr>
+    </w:lvl>
+    <w:lvl w:ilvl="4" w:tentative="1">
+      <w:start w:val="1"/>
+      <w:numFmt w:val="bullet"/>
+      <w:lvlText w:val=""/>
+      <w:lvlJc w:val="left"/>
+      <w:pPr>
+        <w:tabs>
+          <w:tab w:val="num" w:pos="3600"/>
+        </w:tabs>
+        <w:ind w:left="3600" w:hanging="360"/>
+      </w:pPr>
+      <w:rPr>
+        <w:rFonts w:ascii="Wingdings" w:hAnsi="Wingdings" w:hint="default"/>
+        <w:sz w:val="20"/>
+      </w:rPr>
+    </w:lvl>
+    <w:lvl w:ilvl="5" w:tentative="1">
+      <w:start w:val="1"/>
+      <w:numFmt w:val="bullet"/>
+      <w:lvlText w:val=""/>
+      <w:lvlJc w:val="left"/>
+      <w:pPr>
+        <w:tabs>
+          <w:tab w:val="num" w:pos="4320"/>
+        </w:tabs>
+        <w:ind w:left="4320" w:hanging="360"/>
+      </w:pPr>
+      <w:rPr>
+        <w:rFonts w:ascii="Wingdings" w:hAnsi="Wingdings" w:hint="default"/>
+        <w:sz w:val="20"/>
+      </w:rPr>
+    </w:lvl>
+    <w:lvl w:ilvl="6" w:tentative="1">
+      <w:start w:val="1"/>
+      <w:numFmt w:val="bullet"/>
+      <w:lvlText w:val=""/>
+      <w:lvlJc w:val="left"/>
+      <w:pPr>
+        <w:tabs>
+          <w:tab w:val="num" w:pos="5040"/>
+        </w:tabs>
+        <w:ind w:left="5040" w:hanging="360"/>
+      </w:pPr>
+      <w:rPr>
+        <w:rFonts w:ascii="Wingdings" w:hAnsi="Wingdings" w:hint="default"/>
+        <w:sz w:val="20"/>
+      </w:rPr>
+    </w:lvl>
+    <w:lvl w:ilvl="7" w:tentative="1">
+      <w:start w:val="1"/>
+      <w:numFmt w:val="bullet"/>
+      <w:lvlText w:val=""/>
+      <w:lvlJc w:val="left"/>
+      <w:pPr>
+        <w:tabs>
+          <w:tab w:val="num" w:pos="5760"/>
+        </w:tabs>
+        <w:ind w:left="5760" w:hanging="360"/>
+      </w:pPr>
+      <w:rPr>
+        <w:rFonts w:ascii="Wingdings" w:hAnsi="Wingdings" w:hint="default"/>
+        <w:sz w:val="20"/>
+      </w:rPr>
+    </w:lvl>
+    <w:lvl w:ilvl="8" w:tentative="1">
+      <w:start w:val="1"/>
+      <w:numFmt w:val="bullet"/>
+      <w:lvlText w:val=""/>
+      <w:lvlJc w:val="left"/>
+      <w:pPr>
+        <w:tabs>
+          <w:tab w:val="num" w:pos="6480"/>
+        </w:tabs>
+        <w:ind w:left="6480" w:hanging="360"/>
+      </w:pPr>
+      <w:rPr>
+        <w:rFonts w:ascii="Wingdings" w:hAnsi="Wingdings" w:hint="default"/>
+        <w:sz w:val="20"/>
+      </w:rPr>
+    </w:lvl>
+  </w:abstractNum>
   <w:num w:numId="1">
+    <w:abstractNumId w:val="1"/>
+  </w:num>
+  <w:num w:numId="2">
+    <w:abstractNumId w:val="2"/>
+  </w:num>
+  <w:num w:numId="3">
     <w:abstractNumId w:val="0"/>
   </w:num>
 </w:numbering>
@@ -767,6 +1806,54 @@
       <w:contextualSpacing/>
     </w:pPr>
   </w:style>
+  <w:style w:type="character" w:styleId="Hyperlink">
+    <w:name w:val="Hyperlink"/>
+    <w:basedOn w:val="DefaultParagraphFont"/>
+    <w:uiPriority w:val="99"/>
+    <w:unhideWhenUsed/>
+    <w:rsid w:val="00F7677B"/>
+    <w:rPr>
+      <w:color w:val="0563C1" w:themeColor="hyperlink"/>
+      <w:u w:val="single"/>
+    </w:rPr>
+  </w:style>
+  <w:style w:type="character" w:styleId="UnresolvedMention">
+    <w:name w:val="Unresolved Mention"/>
+    <w:basedOn w:val="DefaultParagraphFont"/>
+    <w:uiPriority w:val="99"/>
+    <w:semiHidden/>
+    <w:unhideWhenUsed/>
+    <w:rsid w:val="00F7677B"/>
+    <w:rPr>
+      <w:color w:val="605E5C"/>
+      <w:shd w:val="clear" w:color="auto" w:fill="E1DFDD"/>
+    </w:rPr>
+  </w:style>
+  <w:style w:type="paragraph" w:customStyle="1" w:styleId="js">
+    <w:name w:val="js"/>
+    <w:basedOn w:val="Normal"/>
+    <w:rsid w:val="00546764"/>
+    <w:pPr>
+      <w:spacing w:before="100" w:beforeAutospacing="1" w:after="100" w:afterAutospacing="1" w:line="240" w:lineRule="auto"/>
+    </w:pPr>
+    <w:rPr>
+      <w:rFonts w:ascii="Times New Roman" w:eastAsia="Times New Roman" w:hAnsi="Times New Roman" w:cs="Times New Roman"/>
+      <w:sz w:val="24"/>
+      <w:szCs w:val="24"/>
+      <w:lang w:eastAsia="en-CA"/>
+    </w:rPr>
+  </w:style>
+  <w:style w:type="character" w:styleId="Emphasis">
+    <w:name w:val="Emphasis"/>
+    <w:basedOn w:val="DefaultParagraphFont"/>
+    <w:uiPriority w:val="20"/>
+    <w:qFormat/>
+    <w:rsid w:val="00343D20"/>
+    <w:rPr>
+      <w:i/>
+      <w:iCs/>
+    </w:rPr>
+  </w:style>
 </w:styles>
 </file>
 

</xml_diff>

<commit_message>
brief2: Added historical context content, cultural significance, and ownership details.
brief2: Added historical context content, cultural significance, and ownership details.
</commit_message>
<xml_diff>
--- a/brief2/researchSummary.docx
+++ b/brief2/researchSummary.docx
@@ -6,12 +6,16 @@
       <w:pPr>
         <w:rPr>
           <w:rFonts w:ascii="Garamond" w:hAnsi="Garamond"/>
+          <w:sz w:val="24"/>
+          <w:szCs w:val="24"/>
           <w:u w:val="single"/>
         </w:rPr>
       </w:pPr>
       <w:r>
         <w:rPr>
           <w:rFonts w:ascii="Garamond" w:hAnsi="Garamond"/>
+          <w:sz w:val="24"/>
+          <w:szCs w:val="24"/>
           <w:u w:val="single"/>
         </w:rPr>
         <w:t xml:space="preserve">Cart 214 – Brief 2 </w:t>
@@ -20,6 +24,8 @@
       <w:r>
         <w:rPr>
           <w:rFonts w:ascii="Garamond" w:hAnsi="Garamond"/>
+          <w:sz w:val="24"/>
+          <w:szCs w:val="24"/>
           <w:u w:val="single"/>
         </w:rPr>
         <w:t>Typefont</w:t>
@@ -28,6 +34,8 @@
       <w:r>
         <w:rPr>
           <w:rFonts w:ascii="Garamond" w:hAnsi="Garamond"/>
+          <w:sz w:val="24"/>
+          <w:szCs w:val="24"/>
           <w:u w:val="single"/>
         </w:rPr>
         <w:t xml:space="preserve"> study</w:t>
@@ -37,11 +45,15 @@
       <w:pPr>
         <w:rPr>
           <w:rFonts w:ascii="Garamond" w:hAnsi="Garamond"/>
-        </w:rPr>
-      </w:pPr>
-      <w:r>
-        <w:rPr>
-          <w:rFonts w:ascii="Garamond" w:hAnsi="Garamond"/>
+          <w:sz w:val="24"/>
+          <w:szCs w:val="24"/>
+        </w:rPr>
+      </w:pPr>
+      <w:r>
+        <w:rPr>
+          <w:rFonts w:ascii="Garamond" w:hAnsi="Garamond"/>
+          <w:sz w:val="24"/>
+          <w:szCs w:val="24"/>
         </w:rPr>
         <w:t>Font: Garamond</w:t>
       </w:r>
@@ -52,17 +64,17 @@
           <w:rFonts w:ascii="Garamond" w:hAnsi="Garamond"/>
           <w:b/>
           <w:bCs/>
-          <w:sz w:val="21"/>
-          <w:szCs w:val="21"/>
-        </w:rPr>
-      </w:pPr>
-      <w:r>
-        <w:rPr>
-          <w:rFonts w:ascii="Garamond" w:hAnsi="Garamond"/>
-          <w:b/>
-          <w:bCs/>
-          <w:sz w:val="21"/>
-          <w:szCs w:val="21"/>
+          <w:sz w:val="24"/>
+          <w:szCs w:val="24"/>
+        </w:rPr>
+      </w:pPr>
+      <w:r>
+        <w:rPr>
+          <w:rFonts w:ascii="Garamond" w:hAnsi="Garamond"/>
+          <w:b/>
+          <w:bCs/>
+          <w:sz w:val="24"/>
+          <w:szCs w:val="24"/>
         </w:rPr>
         <w:t>Historical Context</w:t>
       </w:r>
@@ -71,8 +83,8 @@
           <w:rFonts w:ascii="Garamond" w:hAnsi="Garamond"/>
           <w:b/>
           <w:bCs/>
-          <w:sz w:val="21"/>
-          <w:szCs w:val="21"/>
+          <w:sz w:val="24"/>
+          <w:szCs w:val="24"/>
         </w:rPr>
         <w:t>:</w:t>
       </w:r>
@@ -81,179 +93,2664 @@
       <w:pPr>
         <w:ind w:left="720"/>
         <w:rPr>
-          <w:rFonts w:ascii="Garamond" w:hAnsi="Garamond" w:cs="Arial"/>
-          <w:b/>
-          <w:bCs/>
-          <w:sz w:val="21"/>
-          <w:szCs w:val="21"/>
-        </w:rPr>
-      </w:pPr>
-      <w:r>
-        <w:rPr>
-          <w:rFonts w:ascii="Garamond" w:hAnsi="Garamond" w:cs="Arial"/>
-          <w:b/>
-          <w:bCs/>
-          <w:sz w:val="21"/>
-          <w:szCs w:val="21"/>
-        </w:rPr>
-        <w:t>who designed the typeface</w:t>
-      </w:r>
-      <w:r>
-        <w:rPr>
-          <w:rFonts w:ascii="Garamond" w:hAnsi="Garamond" w:cs="Arial"/>
-          <w:b/>
-          <w:bCs/>
-          <w:sz w:val="21"/>
-          <w:szCs w:val="21"/>
-        </w:rPr>
-        <w:t xml:space="preserve">: </w:t>
-      </w:r>
-      <w:r>
-        <w:rPr>
-          <w:rFonts w:ascii="Garamond" w:hAnsi="Garamond"/>
+          <w:rFonts w:ascii="Garamond" w:hAnsi="Garamond"/>
+          <w:sz w:val="24"/>
+          <w:szCs w:val="24"/>
+        </w:rPr>
+      </w:pPr>
+      <w:r>
+        <w:rPr>
+          <w:rFonts w:ascii="Garamond" w:hAnsi="Garamond"/>
+          <w:sz w:val="24"/>
+          <w:szCs w:val="24"/>
         </w:rPr>
         <w:t xml:space="preserve">Claude </w:t>
       </w:r>
+      <w:proofErr w:type="spellStart"/>
+      <w:r>
+        <w:rPr>
+          <w:rFonts w:ascii="Garamond" w:hAnsi="Garamond"/>
+          <w:sz w:val="24"/>
+          <w:szCs w:val="24"/>
+        </w:rPr>
+        <w:t>Garamon</w:t>
+      </w:r>
+      <w:r>
+        <w:rPr>
+          <w:rFonts w:ascii="Garamond" w:hAnsi="Garamond"/>
+          <w:sz w:val="24"/>
+          <w:szCs w:val="24"/>
+        </w:rPr>
+        <w:t>t</w:t>
+      </w:r>
+      <w:proofErr w:type="spellEnd"/>
+      <w:r>
+        <w:rPr>
+          <w:rFonts w:ascii="Garamond" w:hAnsi="Garamond"/>
+          <w:b/>
+          <w:bCs/>
+          <w:sz w:val="24"/>
+          <w:szCs w:val="24"/>
+        </w:rPr>
+        <w:t xml:space="preserve"> </w:t>
+      </w:r>
+      <w:r>
+        <w:rPr>
+          <w:rFonts w:ascii="Garamond" w:hAnsi="Garamond"/>
+          <w:sz w:val="24"/>
+          <w:szCs w:val="24"/>
+        </w:rPr>
+        <w:t>(not Garamond)</w:t>
+      </w:r>
+      <w:r>
+        <w:rPr>
+          <w:rFonts w:ascii="Garamond" w:hAnsi="Garamond"/>
+          <w:sz w:val="24"/>
+          <w:szCs w:val="24"/>
+        </w:rPr>
+        <w:t xml:space="preserve"> </w:t>
+      </w:r>
+      <w:r>
+        <w:rPr>
+          <w:rFonts w:ascii="Garamond" w:hAnsi="Garamond"/>
+          <w:sz w:val="24"/>
+          <w:szCs w:val="24"/>
+        </w:rPr>
+        <w:t>also</w:t>
+      </w:r>
+      <w:r>
+        <w:rPr>
+          <w:rFonts w:ascii="Garamond" w:hAnsi="Garamond"/>
+          <w:i/>
+          <w:iCs/>
+          <w:sz w:val="24"/>
+          <w:szCs w:val="24"/>
+        </w:rPr>
+        <w:t xml:space="preserve"> </w:t>
+      </w:r>
+      <w:r>
+        <w:rPr>
+          <w:rFonts w:ascii="Garamond" w:hAnsi="Garamond"/>
+          <w:sz w:val="24"/>
+          <w:szCs w:val="24"/>
+        </w:rPr>
+        <w:t>known as</w:t>
+      </w:r>
+      <w:r>
+        <w:rPr>
+          <w:rFonts w:ascii="Garamond" w:hAnsi="Garamond"/>
+          <w:i/>
+          <w:iCs/>
+          <w:sz w:val="24"/>
+          <w:szCs w:val="24"/>
+        </w:rPr>
+        <w:t xml:space="preserve"> </w:t>
+      </w:r>
+      <w:proofErr w:type="spellStart"/>
+      <w:r>
+        <w:rPr>
+          <w:rStyle w:val="Emphasis"/>
+          <w:rFonts w:ascii="Garamond" w:hAnsi="Garamond"/>
+          <w:i w:val="0"/>
+          <w:iCs w:val="0"/>
+          <w:sz w:val="24"/>
+          <w:szCs w:val="24"/>
+        </w:rPr>
+        <w:t>Garamontius</w:t>
+      </w:r>
+      <w:proofErr w:type="spellEnd"/>
+      <w:r>
+        <w:rPr>
+          <w:rStyle w:val="Emphasis"/>
+          <w:rFonts w:ascii="Garamond" w:hAnsi="Garamond"/>
+          <w:i w:val="0"/>
+          <w:iCs w:val="0"/>
+          <w:sz w:val="24"/>
+          <w:szCs w:val="24"/>
+        </w:rPr>
+        <w:t xml:space="preserve">, </w:t>
+      </w:r>
+      <w:r>
+        <w:rPr>
+          <w:rFonts w:ascii="Garamond" w:hAnsi="Garamond"/>
+          <w:sz w:val="24"/>
+          <w:szCs w:val="24"/>
+        </w:rPr>
+        <w:t>designed the typeface.</w:t>
+      </w:r>
+    </w:p>
+    <w:p>
+      <w:pPr>
+        <w:ind w:left="720"/>
+        <w:rPr>
+          <w:rFonts w:ascii="Garamond" w:hAnsi="Garamond" w:cs="Arial"/>
+          <w:sz w:val="24"/>
+          <w:szCs w:val="24"/>
+        </w:rPr>
+      </w:pPr>
+      <w:r>
+        <w:rPr>
+          <w:rFonts w:ascii="Garamond" w:hAnsi="Garamond"/>
+          <w:sz w:val="24"/>
+          <w:szCs w:val="24"/>
+        </w:rPr>
+        <w:t>(http://typefoundry.blogspot.com/2011/04/garamond-or-garamont.html)</w:t>
+      </w:r>
+      <w:r>
+        <w:rPr>
+          <w:rFonts w:ascii="Garamond" w:hAnsi="Garamond"/>
+          <w:i/>
+          <w:iCs/>
+          <w:sz w:val="24"/>
+          <w:szCs w:val="24"/>
+        </w:rPr>
+        <w:t>.</w:t>
+      </w:r>
+      <w:r>
+        <w:rPr>
+          <w:rFonts w:ascii="Garamond" w:hAnsi="Garamond"/>
+          <w:i/>
+          <w:iCs/>
+          <w:sz w:val="24"/>
+          <w:szCs w:val="24"/>
+        </w:rPr>
+        <w:t xml:space="preserve"> </w:t>
+      </w:r>
+      <w:r>
+        <w:rPr>
+          <w:rFonts w:ascii="Garamond" w:hAnsi="Garamond"/>
+          <w:sz w:val="24"/>
+          <w:szCs w:val="24"/>
+        </w:rPr>
+        <w:t xml:space="preserve"> </w:t>
+      </w:r>
+    </w:p>
+    <w:p>
+      <w:pPr>
+        <w:ind w:left="720"/>
+        <w:rPr>
+          <w:rFonts w:ascii="Garamond" w:hAnsi="Garamond" w:cs="Arial"/>
+          <w:sz w:val="24"/>
+          <w:szCs w:val="24"/>
+        </w:rPr>
+      </w:pPr>
+      <w:r>
+        <w:rPr>
+          <w:rFonts w:ascii="Garamond" w:hAnsi="Garamond" w:cs="Arial"/>
+          <w:sz w:val="24"/>
+          <w:szCs w:val="24"/>
+        </w:rPr>
+        <w:t xml:space="preserve">The </w:t>
+      </w:r>
+      <w:r>
+        <w:rPr>
+          <w:rFonts w:ascii="Garamond" w:hAnsi="Garamond" w:cs="Arial"/>
+          <w:sz w:val="24"/>
+          <w:szCs w:val="24"/>
+        </w:rPr>
+        <w:t xml:space="preserve">accomplished </w:t>
+      </w:r>
+      <w:r>
+        <w:rPr>
+          <w:rFonts w:ascii="Garamond" w:hAnsi="Garamond" w:cs="Arial"/>
+          <w:sz w:val="24"/>
+          <w:szCs w:val="24"/>
+        </w:rPr>
+        <w:t xml:space="preserve">French Parisian </w:t>
+      </w:r>
+      <w:r>
+        <w:rPr>
+          <w:rFonts w:ascii="Garamond" w:hAnsi="Garamond" w:cs="Arial"/>
+          <w:sz w:val="24"/>
+          <w:szCs w:val="24"/>
+        </w:rPr>
+        <w:t>engraver</w:t>
+      </w:r>
+      <w:r>
+        <w:rPr>
+          <w:rFonts w:ascii="Garamond" w:hAnsi="Garamond" w:cs="Arial"/>
+          <w:sz w:val="24"/>
+          <w:szCs w:val="24"/>
+        </w:rPr>
+        <w:t xml:space="preserve"> Claude Garamond worked on typeface creation in the </w:t>
+      </w:r>
+      <w:r>
+        <w:rPr>
+          <w:rFonts w:ascii="Garamond" w:hAnsi="Garamond" w:cs="Arial"/>
+          <w:sz w:val="24"/>
+          <w:szCs w:val="24"/>
+        </w:rPr>
+        <w:t xml:space="preserve">French </w:t>
+      </w:r>
+      <w:r>
+        <w:rPr>
+          <w:rFonts w:ascii="Garamond" w:hAnsi="Garamond" w:cs="Arial"/>
+          <w:sz w:val="24"/>
+          <w:szCs w:val="24"/>
+        </w:rPr>
+        <w:t>Renaissance period of the 16</w:t>
+      </w:r>
+      <w:r>
+        <w:rPr>
+          <w:rFonts w:ascii="Garamond" w:hAnsi="Garamond" w:cs="Arial"/>
+          <w:sz w:val="24"/>
+          <w:szCs w:val="24"/>
+          <w:vertAlign w:val="superscript"/>
+        </w:rPr>
+        <w:t>th</w:t>
+      </w:r>
+      <w:r>
+        <w:rPr>
+          <w:rFonts w:ascii="Garamond" w:hAnsi="Garamond" w:cs="Arial"/>
+          <w:sz w:val="24"/>
+          <w:szCs w:val="24"/>
+        </w:rPr>
+        <w:t xml:space="preserve"> century. Claude Garamond’s</w:t>
+      </w:r>
+      <w:r>
+        <w:rPr>
+          <w:rFonts w:ascii="Garamond" w:hAnsi="Garamond" w:cs="Arial"/>
+          <w:sz w:val="24"/>
+          <w:szCs w:val="24"/>
+        </w:rPr>
+        <w:t xml:space="preserve"> most well-known </w:t>
+      </w:r>
+      <w:r>
+        <w:rPr>
+          <w:rFonts w:ascii="Garamond" w:hAnsi="Garamond" w:cs="Arial"/>
+          <w:sz w:val="24"/>
+          <w:szCs w:val="24"/>
+        </w:rPr>
+        <w:t xml:space="preserve">typeface cuts were made for the French court (King Francis I) and were based on the handwriting of the king’s librarian, Angelo </w:t>
+      </w:r>
+      <w:proofErr w:type="spellStart"/>
+      <w:r>
+        <w:rPr>
+          <w:rFonts w:ascii="Garamond" w:hAnsi="Garamond" w:cs="Arial"/>
+          <w:sz w:val="24"/>
+          <w:szCs w:val="24"/>
+        </w:rPr>
+        <w:t>Vergecio</w:t>
+      </w:r>
+      <w:proofErr w:type="spellEnd"/>
+      <w:r>
+        <w:rPr>
+          <w:rFonts w:ascii="Garamond" w:hAnsi="Garamond" w:cs="Arial"/>
+          <w:sz w:val="24"/>
+          <w:szCs w:val="24"/>
+        </w:rPr>
+        <w:t>, who was a Cretan copyist</w:t>
+      </w:r>
+      <w:r>
+        <w:rPr>
+          <w:rFonts w:ascii="Garamond" w:hAnsi="Garamond" w:cs="Arial"/>
+          <w:sz w:val="24"/>
+          <w:szCs w:val="24"/>
+        </w:rPr>
+        <w:t>.</w:t>
+      </w:r>
+      <w:r>
+        <w:rPr>
+          <w:rFonts w:ascii="Garamond" w:hAnsi="Garamond" w:cs="Arial"/>
+          <w:sz w:val="24"/>
+          <w:szCs w:val="24"/>
+        </w:rPr>
+        <w:t xml:space="preserve"> </w:t>
+      </w:r>
+      <w:r>
+        <w:rPr>
+          <w:rFonts w:ascii="Garamond" w:hAnsi="Garamond" w:cs="Arial"/>
+          <w:sz w:val="24"/>
+          <w:szCs w:val="24"/>
+        </w:rPr>
+        <w:t xml:space="preserve">Around that time, </w:t>
+      </w:r>
+      <w:r>
+        <w:rPr>
+          <w:rFonts w:ascii="Garamond" w:hAnsi="Garamond" w:cs="Arial"/>
+          <w:sz w:val="24"/>
+          <w:szCs w:val="24"/>
+        </w:rPr>
+        <w:t>Garamond</w:t>
+      </w:r>
+      <w:r>
+        <w:rPr>
+          <w:rFonts w:ascii="Garamond" w:hAnsi="Garamond" w:cs="Arial"/>
+          <w:sz w:val="24"/>
+          <w:szCs w:val="24"/>
+        </w:rPr>
+        <w:t xml:space="preserve"> was commissioned by the King to make a new cast of type for his own exclusive use, now known as </w:t>
+      </w:r>
+      <w:proofErr w:type="spellStart"/>
+      <w:r>
+        <w:rPr>
+          <w:rFonts w:ascii="Garamond" w:hAnsi="Garamond" w:cs="Arial"/>
+          <w:sz w:val="24"/>
+          <w:szCs w:val="24"/>
+        </w:rPr>
+        <w:t>Grecs</w:t>
+      </w:r>
+      <w:proofErr w:type="spellEnd"/>
+      <w:r>
+        <w:rPr>
+          <w:rFonts w:ascii="Garamond" w:hAnsi="Garamond" w:cs="Arial"/>
+          <w:sz w:val="24"/>
+          <w:szCs w:val="24"/>
+        </w:rPr>
+        <w:t xml:space="preserve"> du Roi</w:t>
+      </w:r>
+      <w:r>
+        <w:rPr>
+          <w:rFonts w:ascii="Garamond" w:hAnsi="Garamond" w:cs="Arial"/>
+          <w:sz w:val="24"/>
+          <w:szCs w:val="24"/>
+        </w:rPr>
+        <w:t xml:space="preserve">. </w:t>
+      </w:r>
+      <w:r>
+        <w:rPr>
+          <w:rFonts w:ascii="Garamond" w:hAnsi="Garamond" w:cs="Arial"/>
+          <w:sz w:val="24"/>
+          <w:szCs w:val="24"/>
+        </w:rPr>
+        <w:t>(Adobe</w:t>
+      </w:r>
+      <w:r>
+        <w:rPr>
+          <w:rFonts w:ascii="Garamond" w:hAnsi="Garamond" w:cs="Arial"/>
+          <w:sz w:val="24"/>
+          <w:szCs w:val="24"/>
+        </w:rPr>
+        <w:t xml:space="preserve"> site</w:t>
+      </w:r>
+      <w:r>
+        <w:rPr>
+          <w:rFonts w:ascii="Garamond" w:hAnsi="Garamond" w:cs="Arial"/>
+          <w:sz w:val="24"/>
+          <w:szCs w:val="24"/>
+        </w:rPr>
+        <w:t xml:space="preserve"> and</w:t>
+      </w:r>
+      <w:r>
+        <w:rPr>
+          <w:rFonts w:ascii="Garamond" w:hAnsi="Garamond" w:cs="Arial"/>
+          <w:sz w:val="24"/>
+          <w:szCs w:val="24"/>
+        </w:rPr>
+        <w:t xml:space="preserve"> </w:t>
+      </w:r>
+      <w:r>
+        <w:rPr>
+          <w:rFonts w:ascii="Garamond" w:hAnsi="Garamond" w:cs="Arial"/>
+          <w:sz w:val="24"/>
+          <w:szCs w:val="24"/>
+        </w:rPr>
+        <w:t>(</w:t>
+      </w:r>
+      <w:hyperlink r:id="rId5" w:history="1">
+        <w:r>
+          <w:rPr>
+            <w:rStyle w:val="Hyperlink"/>
+            <w:rFonts w:ascii="Garamond" w:hAnsi="Garamond" w:cs="Arial"/>
+            <w:sz w:val="24"/>
+            <w:szCs w:val="24"/>
+          </w:rPr>
+          <w:t>http://www.identifont.com/show?2VJ</w:t>
+        </w:r>
+      </w:hyperlink>
+      <w:r>
+        <w:rPr>
+          <w:rFonts w:ascii="Garamond" w:hAnsi="Garamond" w:cs="Arial"/>
+          <w:sz w:val="24"/>
+          <w:szCs w:val="24"/>
+        </w:rPr>
+        <w:t>).</w:t>
+      </w:r>
+    </w:p>
+    <w:p>
+      <w:pPr>
+        <w:ind w:left="720"/>
+        <w:rPr>
+          <w:rFonts w:ascii="Garamond" w:hAnsi="Garamond" w:cs="Arial"/>
+          <w:sz w:val="24"/>
+          <w:szCs w:val="24"/>
+        </w:rPr>
+      </w:pPr>
+      <w:r>
+        <w:rPr>
+          <w:rFonts w:ascii="Garamond" w:hAnsi="Garamond" w:cs="Arial"/>
+          <w:sz w:val="24"/>
+          <w:szCs w:val="24"/>
+        </w:rPr>
+        <w:t xml:space="preserve">Earlier in his career, </w:t>
+      </w:r>
+      <w:r>
+        <w:rPr>
+          <w:rFonts w:ascii="Garamond" w:hAnsi="Garamond" w:cs="Arial"/>
+          <w:sz w:val="24"/>
+          <w:szCs w:val="24"/>
+        </w:rPr>
+        <w:t xml:space="preserve">Garamond had been working for the Parisian scholar-printer Robert Estienne, basing his romans on types cut by Francesco </w:t>
+      </w:r>
+      <w:proofErr w:type="spellStart"/>
+      <w:r>
+        <w:rPr>
+          <w:rFonts w:ascii="Garamond" w:hAnsi="Garamond" w:cs="Arial"/>
+          <w:sz w:val="24"/>
+          <w:szCs w:val="24"/>
+        </w:rPr>
+        <w:t>Griffo</w:t>
+      </w:r>
+      <w:proofErr w:type="spellEnd"/>
+      <w:r>
+        <w:rPr>
+          <w:rFonts w:ascii="Garamond" w:hAnsi="Garamond" w:cs="Arial"/>
+          <w:sz w:val="24"/>
+          <w:szCs w:val="24"/>
+        </w:rPr>
+        <w:t xml:space="preserve"> for Aldus Manutius in 1495.</w:t>
+      </w:r>
+      <w:r>
+        <w:rPr>
+          <w:rFonts w:ascii="Garamond" w:hAnsi="Garamond" w:cs="Arial"/>
+          <w:sz w:val="24"/>
+          <w:szCs w:val="24"/>
+        </w:rPr>
+        <w:t xml:space="preserve"> After he died in 1561, some of Garamond’s punches made their way to the printing office of Christoph </w:t>
+      </w:r>
+      <w:proofErr w:type="spellStart"/>
+      <w:r>
+        <w:rPr>
+          <w:rFonts w:ascii="Garamond" w:hAnsi="Garamond" w:cs="Arial"/>
+          <w:sz w:val="24"/>
+          <w:szCs w:val="24"/>
+        </w:rPr>
+        <w:t>Plantin</w:t>
+      </w:r>
+      <w:proofErr w:type="spellEnd"/>
+      <w:r>
+        <w:rPr>
+          <w:rFonts w:ascii="Garamond" w:hAnsi="Garamond" w:cs="Arial"/>
+          <w:sz w:val="24"/>
+          <w:szCs w:val="24"/>
+        </w:rPr>
+        <w:t xml:space="preserve"> in Antwerp, and notably to the Frankfurt foundry of </w:t>
+      </w:r>
+      <w:proofErr w:type="spellStart"/>
+      <w:r>
+        <w:rPr>
+          <w:rFonts w:ascii="Garamond" w:hAnsi="Garamond" w:cs="Arial"/>
+          <w:sz w:val="24"/>
+          <w:szCs w:val="24"/>
+        </w:rPr>
+        <w:t>Egenolff</w:t>
+      </w:r>
+      <w:proofErr w:type="spellEnd"/>
+      <w:r>
+        <w:rPr>
+          <w:rFonts w:ascii="Garamond" w:hAnsi="Garamond" w:cs="Arial"/>
+          <w:sz w:val="24"/>
+          <w:szCs w:val="24"/>
+        </w:rPr>
+        <w:t xml:space="preserve">-Berner (1592), which would become the basis of the </w:t>
+      </w:r>
+      <w:proofErr w:type="spellStart"/>
+      <w:r>
+        <w:rPr>
+          <w:rFonts w:ascii="Garamond" w:hAnsi="Garamond" w:cs="Arial"/>
+          <w:sz w:val="24"/>
+          <w:szCs w:val="24"/>
+        </w:rPr>
+        <w:t>Stempel</w:t>
+      </w:r>
+      <w:proofErr w:type="spellEnd"/>
+      <w:r>
+        <w:rPr>
+          <w:rFonts w:ascii="Garamond" w:hAnsi="Garamond" w:cs="Arial"/>
+          <w:sz w:val="24"/>
+          <w:szCs w:val="24"/>
+        </w:rPr>
+        <w:t xml:space="preserve"> Garamond revival, considered to be the most Garamond interpretation of the genuine type (not the </w:t>
+      </w:r>
+      <w:proofErr w:type="spellStart"/>
+      <w:r>
+        <w:rPr>
+          <w:rFonts w:ascii="Garamond" w:hAnsi="Garamond" w:cs="Arial"/>
+          <w:sz w:val="24"/>
+          <w:szCs w:val="24"/>
+        </w:rPr>
+        <w:t>Jannon</w:t>
+      </w:r>
+      <w:proofErr w:type="spellEnd"/>
+      <w:r>
+        <w:rPr>
+          <w:rFonts w:ascii="Garamond" w:hAnsi="Garamond" w:cs="Arial"/>
+          <w:sz w:val="24"/>
+          <w:szCs w:val="24"/>
+        </w:rPr>
+        <w:t xml:space="preserve"> ones). </w:t>
+      </w:r>
+    </w:p>
+    <w:p>
+      <w:pPr>
+        <w:ind w:left="720"/>
+        <w:rPr>
+          <w:rFonts w:ascii="Garamond" w:hAnsi="Garamond" w:cs="Arial"/>
+          <w:sz w:val="24"/>
+          <w:szCs w:val="24"/>
+        </w:rPr>
+      </w:pPr>
+      <w:hyperlink r:id="rId6" w:history="1">
+        <w:r>
+          <w:rPr>
+            <w:rStyle w:val="Hyperlink"/>
+            <w:rFonts w:ascii="Garamond" w:hAnsi="Garamond"/>
+            <w:sz w:val="24"/>
+            <w:szCs w:val="24"/>
+          </w:rPr>
+          <w:t>https://www.linotype.com/3474/garamond-font-feature.html</w:t>
+        </w:r>
+      </w:hyperlink>
+    </w:p>
+    <w:p>
+      <w:pPr>
+        <w:ind w:left="720"/>
+        <w:rPr>
+          <w:rFonts w:ascii="Garamond" w:hAnsi="Garamond" w:cs="Arial"/>
+          <w:b/>
+          <w:bCs/>
+          <w:sz w:val="24"/>
+          <w:szCs w:val="24"/>
+        </w:rPr>
+      </w:pPr>
+      <w:r>
+        <w:rPr>
+          <w:rFonts w:ascii="Garamond" w:hAnsi="Garamond" w:cs="Arial"/>
+          <w:b/>
+          <w:bCs/>
+          <w:sz w:val="24"/>
+          <w:szCs w:val="24"/>
+        </w:rPr>
+        <w:t>The</w:t>
+      </w:r>
+      <w:r>
+        <w:rPr>
+          <w:rFonts w:ascii="Garamond" w:hAnsi="Garamond" w:cs="Arial"/>
+          <w:b/>
+          <w:bCs/>
+          <w:sz w:val="24"/>
+          <w:szCs w:val="24"/>
+        </w:rPr>
+        <w:t xml:space="preserve"> </w:t>
+      </w:r>
+      <w:r>
+        <w:rPr>
+          <w:rFonts w:ascii="Garamond" w:hAnsi="Garamond" w:cs="Arial"/>
+          <w:b/>
+          <w:bCs/>
+          <w:sz w:val="24"/>
+          <w:szCs w:val="24"/>
+        </w:rPr>
+        <w:t>Influence of</w:t>
+      </w:r>
+      <w:r>
+        <w:rPr>
+          <w:rFonts w:ascii="Garamond" w:hAnsi="Garamond" w:cs="Arial"/>
+          <w:b/>
+          <w:bCs/>
+          <w:sz w:val="24"/>
+          <w:szCs w:val="24"/>
+        </w:rPr>
+        <w:t xml:space="preserve"> Roman and</w:t>
+      </w:r>
+      <w:r>
+        <w:rPr>
+          <w:rFonts w:ascii="Garamond" w:hAnsi="Garamond" w:cs="Arial"/>
+          <w:b/>
+          <w:bCs/>
+          <w:sz w:val="24"/>
+          <w:szCs w:val="24"/>
+        </w:rPr>
+        <w:t xml:space="preserve"> Greek Types</w:t>
+      </w:r>
+    </w:p>
+    <w:p>
+      <w:pPr>
+        <w:ind w:left="720"/>
+        <w:rPr>
+          <w:rFonts w:ascii="Garamond" w:hAnsi="Garamond" w:cs="Arial"/>
+          <w:sz w:val="24"/>
+          <w:szCs w:val="24"/>
+        </w:rPr>
+      </w:pPr>
+      <w:r>
+        <w:rPr>
+          <w:rFonts w:ascii="Garamond" w:hAnsi="Garamond" w:cs="Arial"/>
+          <w:sz w:val="24"/>
+          <w:szCs w:val="24"/>
+        </w:rPr>
+        <w:t xml:space="preserve">In the 1540s, Garamond’s work was largely influenced by the Greek types (1495), the year Aldus Manutius published his first Greek text. </w:t>
+      </w:r>
+      <w:r>
+        <w:rPr>
+          <w:rFonts w:ascii="Garamond" w:hAnsi="Garamond" w:cs="Arial"/>
+          <w:sz w:val="24"/>
+          <w:szCs w:val="24"/>
+        </w:rPr>
+        <w:t>Garamond had been working on type based on Aldus Manutius’ style,</w:t>
+      </w:r>
+      <w:r>
+        <w:rPr>
+          <w:rFonts w:ascii="Garamond" w:hAnsi="Garamond" w:cs="Arial"/>
+          <w:sz w:val="24"/>
+          <w:szCs w:val="24"/>
+        </w:rPr>
+        <w:t xml:space="preserve"> which was inspired by Roman types,</w:t>
+      </w:r>
+      <w:r>
+        <w:rPr>
+          <w:rFonts w:ascii="Garamond" w:hAnsi="Garamond" w:cs="Arial"/>
+          <w:sz w:val="24"/>
+          <w:szCs w:val="24"/>
+        </w:rPr>
+        <w:t xml:space="preserve"> but this time using the handwriting of the Greek scribe </w:t>
+      </w:r>
+      <w:proofErr w:type="spellStart"/>
+      <w:r>
+        <w:rPr>
+          <w:rFonts w:ascii="Garamond" w:hAnsi="Garamond" w:cs="Arial"/>
+          <w:sz w:val="24"/>
+          <w:szCs w:val="24"/>
+        </w:rPr>
+        <w:t>Angelos</w:t>
+      </w:r>
+      <w:proofErr w:type="spellEnd"/>
+      <w:r>
+        <w:rPr>
+          <w:rFonts w:ascii="Garamond" w:hAnsi="Garamond" w:cs="Arial"/>
+          <w:sz w:val="24"/>
+          <w:szCs w:val="24"/>
+        </w:rPr>
+        <w:t xml:space="preserve"> </w:t>
+      </w:r>
+      <w:proofErr w:type="spellStart"/>
+      <w:r>
+        <w:rPr>
+          <w:rFonts w:ascii="Garamond" w:hAnsi="Garamond" w:cs="Arial"/>
+          <w:sz w:val="24"/>
+          <w:szCs w:val="24"/>
+        </w:rPr>
+        <w:t>Vergikios</w:t>
+      </w:r>
+      <w:proofErr w:type="spellEnd"/>
+      <w:r>
+        <w:rPr>
+          <w:rFonts w:ascii="Garamond" w:hAnsi="Garamond" w:cs="Arial"/>
+          <w:sz w:val="24"/>
+          <w:szCs w:val="24"/>
+        </w:rPr>
+        <w:t xml:space="preserve">. The types </w:t>
+      </w:r>
+      <w:r>
+        <w:rPr>
+          <w:rFonts w:ascii="Garamond" w:hAnsi="Garamond" w:cs="Arial"/>
+          <w:sz w:val="24"/>
+          <w:szCs w:val="24"/>
+        </w:rPr>
+        <w:t xml:space="preserve">that emerged from these new sources </w:t>
+      </w:r>
+      <w:r>
+        <w:rPr>
+          <w:rFonts w:ascii="Garamond" w:hAnsi="Garamond" w:cs="Arial"/>
+          <w:sz w:val="24"/>
+          <w:szCs w:val="24"/>
+        </w:rPr>
+        <w:t>were</w:t>
+      </w:r>
+      <w:r>
+        <w:rPr>
+          <w:rFonts w:ascii="Garamond" w:hAnsi="Garamond" w:cs="Arial"/>
+          <w:sz w:val="24"/>
+          <w:szCs w:val="24"/>
+        </w:rPr>
+        <w:t xml:space="preserve"> more open and upright. </w:t>
+      </w:r>
+    </w:p>
+    <w:p>
+      <w:pPr>
+        <w:ind w:left="720"/>
+        <w:rPr>
+          <w:rFonts w:ascii="Garamond" w:hAnsi="Garamond" w:cs="Arial"/>
+          <w:sz w:val="24"/>
+          <w:szCs w:val="24"/>
+        </w:rPr>
+      </w:pPr>
+      <w:r>
+        <w:rPr>
+          <w:rFonts w:ascii="Garamond" w:hAnsi="Garamond" w:cs="Arial"/>
+          <w:sz w:val="24"/>
+          <w:szCs w:val="24"/>
+        </w:rPr>
+        <w:t>(</w:t>
+      </w:r>
+      <w:r>
+        <w:rPr>
+          <w:rFonts w:ascii="Garamond" w:hAnsi="Garamond" w:cs="Arial"/>
+          <w:sz w:val="24"/>
+          <w:szCs w:val="24"/>
+        </w:rPr>
+        <w:t>Language Culture Type: International Type Design in the Age of Unicode</w:t>
+      </w:r>
+      <w:r>
+        <w:rPr>
+          <w:rFonts w:ascii="Garamond" w:hAnsi="Garamond" w:cs="Arial"/>
+          <w:sz w:val="24"/>
+          <w:szCs w:val="24"/>
+        </w:rPr>
+        <w:t>)</w:t>
+      </w:r>
+    </w:p>
+    <w:p>
+      <w:pPr>
+        <w:ind w:left="720"/>
+        <w:rPr>
+          <w:rFonts w:ascii="Garamond" w:hAnsi="Garamond" w:cs="Arial"/>
+          <w:b/>
+          <w:bCs/>
+          <w:sz w:val="24"/>
+          <w:szCs w:val="24"/>
+        </w:rPr>
+      </w:pPr>
+      <w:r>
+        <w:rPr>
+          <w:rFonts w:ascii="Garamond" w:hAnsi="Garamond" w:cs="Arial"/>
+          <w:b/>
+          <w:bCs/>
+          <w:sz w:val="24"/>
+          <w:szCs w:val="24"/>
+        </w:rPr>
+        <w:t xml:space="preserve">Jean </w:t>
+      </w:r>
+      <w:proofErr w:type="spellStart"/>
+      <w:r>
+        <w:rPr>
+          <w:rFonts w:ascii="Garamond" w:hAnsi="Garamond" w:cs="Arial"/>
+          <w:b/>
+          <w:bCs/>
+          <w:sz w:val="24"/>
+          <w:szCs w:val="24"/>
+        </w:rPr>
+        <w:t>Jannon</w:t>
+      </w:r>
+      <w:proofErr w:type="spellEnd"/>
+      <w:r>
+        <w:rPr>
+          <w:rFonts w:ascii="Garamond" w:hAnsi="Garamond" w:cs="Arial"/>
+          <w:b/>
+          <w:bCs/>
+          <w:sz w:val="24"/>
+          <w:szCs w:val="24"/>
+        </w:rPr>
+        <w:t xml:space="preserve"> and the French National Printing Office</w:t>
+      </w:r>
+    </w:p>
+    <w:p>
+      <w:pPr>
+        <w:ind w:left="720"/>
+        <w:rPr>
+          <w:rFonts w:ascii="Garamond" w:hAnsi="Garamond" w:cs="Arial"/>
+          <w:sz w:val="24"/>
+          <w:szCs w:val="24"/>
+        </w:rPr>
+      </w:pPr>
+      <w:r>
+        <w:rPr>
+          <w:rFonts w:ascii="Garamond" w:hAnsi="Garamond" w:cs="Arial"/>
+          <w:sz w:val="24"/>
+          <w:szCs w:val="24"/>
+        </w:rPr>
+        <w:t xml:space="preserve">Beatrice </w:t>
+      </w:r>
+      <w:proofErr w:type="spellStart"/>
+      <w:r>
+        <w:rPr>
+          <w:rFonts w:ascii="Garamond" w:hAnsi="Garamond" w:cs="Arial"/>
+          <w:sz w:val="24"/>
+          <w:szCs w:val="24"/>
+        </w:rPr>
+        <w:t>Warde</w:t>
+      </w:r>
+      <w:proofErr w:type="spellEnd"/>
+      <w:r>
+        <w:rPr>
+          <w:rFonts w:ascii="Garamond" w:hAnsi="Garamond" w:cs="Arial"/>
+          <w:sz w:val="24"/>
+          <w:szCs w:val="24"/>
+        </w:rPr>
+        <w:t xml:space="preserve">, </w:t>
+      </w:r>
+      <w:r>
+        <w:rPr>
+          <w:rFonts w:ascii="Garamond" w:hAnsi="Garamond" w:cs="Arial"/>
+          <w:sz w:val="24"/>
+          <w:szCs w:val="24"/>
+        </w:rPr>
+        <w:t>a 20</w:t>
+      </w:r>
+      <w:r>
+        <w:rPr>
+          <w:rFonts w:ascii="Garamond" w:hAnsi="Garamond" w:cs="Arial"/>
+          <w:sz w:val="24"/>
+          <w:szCs w:val="24"/>
+          <w:vertAlign w:val="superscript"/>
+        </w:rPr>
+        <w:t>th</w:t>
+      </w:r>
+      <w:r>
+        <w:rPr>
+          <w:rFonts w:ascii="Garamond" w:hAnsi="Garamond" w:cs="Arial"/>
+          <w:sz w:val="24"/>
+          <w:szCs w:val="24"/>
+        </w:rPr>
+        <w:t xml:space="preserve"> century </w:t>
+      </w:r>
+      <w:r>
+        <w:rPr>
+          <w:rFonts w:ascii="Garamond" w:hAnsi="Garamond" w:cs="Arial"/>
+          <w:sz w:val="24"/>
+          <w:szCs w:val="24"/>
+        </w:rPr>
+        <w:t>A</w:t>
+      </w:r>
+      <w:r>
+        <w:rPr>
+          <w:rFonts w:ascii="Garamond" w:hAnsi="Garamond" w:cs="Arial"/>
+          <w:sz w:val="24"/>
+          <w:szCs w:val="24"/>
+        </w:rPr>
+        <w:t xml:space="preserve">merican typography scholar working at the American Type Foundry, discovered the divergence in versions between the true Garamond and the </w:t>
+      </w:r>
+      <w:proofErr w:type="spellStart"/>
+      <w:r>
+        <w:rPr>
+          <w:rFonts w:ascii="Garamond" w:hAnsi="Garamond" w:cs="Arial"/>
+          <w:sz w:val="24"/>
+          <w:szCs w:val="24"/>
+        </w:rPr>
+        <w:t>Jannon</w:t>
+      </w:r>
+      <w:proofErr w:type="spellEnd"/>
+      <w:r>
+        <w:rPr>
+          <w:rFonts w:ascii="Garamond" w:hAnsi="Garamond" w:cs="Arial"/>
+          <w:sz w:val="24"/>
+          <w:szCs w:val="24"/>
+        </w:rPr>
+        <w:t xml:space="preserve"> designs based upon it.</w:t>
+      </w:r>
+    </w:p>
+    <w:p>
+      <w:pPr>
+        <w:ind w:left="720"/>
+        <w:rPr>
+          <w:rFonts w:ascii="Garamond" w:hAnsi="Garamond" w:cs="Arial"/>
+          <w:sz w:val="24"/>
+          <w:szCs w:val="24"/>
+        </w:rPr>
+      </w:pPr>
+      <w:r>
+        <w:rPr>
+          <w:rFonts w:ascii="Garamond" w:hAnsi="Garamond" w:cs="Arial"/>
+          <w:sz w:val="24"/>
+          <w:szCs w:val="24"/>
+        </w:rPr>
+        <w:t xml:space="preserve">Sixty years after Garamond’s death, another French printer, Jean </w:t>
+      </w:r>
+      <w:proofErr w:type="spellStart"/>
+      <w:r>
+        <w:rPr>
+          <w:rFonts w:ascii="Garamond" w:hAnsi="Garamond" w:cs="Arial"/>
+          <w:sz w:val="24"/>
+          <w:szCs w:val="24"/>
+        </w:rPr>
+        <w:t>Jannon</w:t>
+      </w:r>
+      <w:proofErr w:type="spellEnd"/>
+      <w:r>
+        <w:rPr>
+          <w:rFonts w:ascii="Garamond" w:hAnsi="Garamond" w:cs="Arial"/>
+          <w:sz w:val="24"/>
+          <w:szCs w:val="24"/>
+        </w:rPr>
+        <w:t xml:space="preserve">, cut a similar set of Garamond-like type (the face was more </w:t>
+      </w:r>
+      <w:proofErr w:type="spellStart"/>
+      <w:r>
+        <w:rPr>
+          <w:rFonts w:ascii="Garamond" w:hAnsi="Garamond" w:cs="Arial"/>
+          <w:sz w:val="24"/>
+          <w:szCs w:val="24"/>
+        </w:rPr>
+        <w:t>assymetrical</w:t>
+      </w:r>
+      <w:proofErr w:type="spellEnd"/>
+      <w:r>
+        <w:rPr>
+          <w:rFonts w:ascii="Garamond" w:hAnsi="Garamond" w:cs="Arial"/>
+          <w:sz w:val="24"/>
+          <w:szCs w:val="24"/>
+        </w:rPr>
+        <w:t>), and the French government made it the official Royal Printing Office typeface. In 1825, the French National Printing Office claimed the type was designed by Garamond, so versions of Garamond typeface in the early 20</w:t>
+      </w:r>
+      <w:r>
+        <w:rPr>
+          <w:rFonts w:ascii="Garamond" w:hAnsi="Garamond" w:cs="Arial"/>
+          <w:sz w:val="24"/>
+          <w:szCs w:val="24"/>
+          <w:vertAlign w:val="superscript"/>
+        </w:rPr>
+        <w:t>th</w:t>
+      </w:r>
+      <w:r>
+        <w:rPr>
+          <w:rFonts w:ascii="Garamond" w:hAnsi="Garamond" w:cs="Arial"/>
+          <w:sz w:val="24"/>
+          <w:szCs w:val="24"/>
+        </w:rPr>
+        <w:t xml:space="preserve"> century (including Garamond 3 by Morris Fuller Benton) were actually based from the </w:t>
+      </w:r>
+      <w:proofErr w:type="spellStart"/>
+      <w:r>
+        <w:rPr>
+          <w:rFonts w:ascii="Garamond" w:hAnsi="Garamond" w:cs="Arial"/>
+          <w:sz w:val="24"/>
+          <w:szCs w:val="24"/>
+        </w:rPr>
+        <w:t>Jannon</w:t>
+      </w:r>
+      <w:proofErr w:type="spellEnd"/>
+      <w:r>
+        <w:rPr>
+          <w:rFonts w:ascii="Garamond" w:hAnsi="Garamond" w:cs="Arial"/>
+          <w:sz w:val="24"/>
+          <w:szCs w:val="24"/>
+        </w:rPr>
+        <w:t xml:space="preserve"> font.</w:t>
+      </w:r>
+    </w:p>
+    <w:p>
+      <w:pPr>
+        <w:ind w:left="720"/>
+        <w:rPr>
+          <w:rFonts w:ascii="Garamond" w:hAnsi="Garamond"/>
+          <w:sz w:val="24"/>
+          <w:szCs w:val="24"/>
+        </w:rPr>
+      </w:pPr>
+      <w:r>
+        <w:rPr>
+          <w:rFonts w:ascii="Garamond" w:hAnsi="Garamond" w:cs="Arial"/>
+          <w:sz w:val="24"/>
+          <w:szCs w:val="24"/>
+        </w:rPr>
+        <w:lastRenderedPageBreak/>
+        <w:t xml:space="preserve">The American Type Foundry issued the ATF Garamond in 1917. This version was designed by Morris Fuller Benton (1872-1948). These were part of the </w:t>
+      </w:r>
+      <w:proofErr w:type="spellStart"/>
+      <w:r>
+        <w:rPr>
+          <w:rFonts w:ascii="Garamond" w:hAnsi="Garamond" w:cs="Arial"/>
+          <w:sz w:val="24"/>
+          <w:szCs w:val="24"/>
+        </w:rPr>
+        <w:t>Caractères</w:t>
+      </w:r>
+      <w:proofErr w:type="spellEnd"/>
+      <w:r>
+        <w:rPr>
+          <w:rFonts w:ascii="Garamond" w:hAnsi="Garamond" w:cs="Arial"/>
+          <w:sz w:val="24"/>
+          <w:szCs w:val="24"/>
+        </w:rPr>
+        <w:t xml:space="preserve"> de </w:t>
+      </w:r>
+      <w:proofErr w:type="spellStart"/>
+      <w:r>
+        <w:rPr>
+          <w:rFonts w:ascii="Garamond" w:hAnsi="Garamond" w:cs="Arial"/>
+          <w:sz w:val="24"/>
+          <w:szCs w:val="24"/>
+        </w:rPr>
+        <w:t>l’Université</w:t>
+      </w:r>
+      <w:proofErr w:type="spellEnd"/>
+      <w:r>
+        <w:rPr>
+          <w:rFonts w:ascii="Garamond" w:hAnsi="Garamond" w:cs="Arial"/>
+          <w:sz w:val="24"/>
+          <w:szCs w:val="24"/>
+        </w:rPr>
+        <w:t xml:space="preserve"> group of types.</w:t>
+      </w:r>
+    </w:p>
+    <w:p>
+      <w:pPr>
+        <w:ind w:left="720"/>
+        <w:rPr>
+          <w:rFonts w:ascii="Garamond" w:hAnsi="Garamond" w:cs="Arial"/>
+          <w:sz w:val="24"/>
+          <w:szCs w:val="24"/>
+        </w:rPr>
+      </w:pPr>
+      <w:r>
+        <w:rPr>
+          <w:rFonts w:ascii="Garamond" w:hAnsi="Garamond" w:cs="Arial"/>
+          <w:sz w:val="24"/>
+          <w:szCs w:val="24"/>
+        </w:rPr>
+        <w:t>The Garamond font is considered very versatile today and one</w:t>
+      </w:r>
+      <w:r>
+        <w:rPr>
+          <w:rFonts w:ascii="Garamond" w:hAnsi="Garamond" w:cs="Arial"/>
+          <w:sz w:val="24"/>
+          <w:szCs w:val="24"/>
+        </w:rPr>
+        <w:t xml:space="preserve"> of</w:t>
+      </w:r>
+      <w:r>
+        <w:rPr>
+          <w:rFonts w:ascii="Garamond" w:hAnsi="Garamond" w:cs="Arial"/>
+          <w:sz w:val="24"/>
+          <w:szCs w:val="24"/>
+        </w:rPr>
+        <w:t xml:space="preserve"> the </w:t>
+      </w:r>
+      <w:r>
+        <w:rPr>
+          <w:rFonts w:ascii="Garamond" w:hAnsi="Garamond" w:cs="Arial"/>
+          <w:sz w:val="24"/>
+          <w:szCs w:val="24"/>
+        </w:rPr>
+        <w:t>eco-friendliest</w:t>
+      </w:r>
+      <w:r>
+        <w:rPr>
+          <w:rFonts w:ascii="Garamond" w:hAnsi="Garamond" w:cs="Arial"/>
+          <w:sz w:val="24"/>
+          <w:szCs w:val="24"/>
+        </w:rPr>
+        <w:t xml:space="preserve"> types to print because the letterforms use less inks than similar faces.</w:t>
+      </w:r>
+      <w:bookmarkStart w:id="0" w:name="_GoBack"/>
+      <w:bookmarkEnd w:id="0"/>
+    </w:p>
+    <w:p>
+      <w:pPr>
+        <w:ind w:left="720"/>
+        <w:rPr>
+          <w:rFonts w:ascii="Garamond" w:hAnsi="Garamond"/>
+          <w:b/>
+          <w:bCs/>
+          <w:sz w:val="28"/>
+          <w:szCs w:val="28"/>
+        </w:rPr>
+      </w:pPr>
+      <w:r>
+        <w:rPr>
+          <w:rFonts w:ascii="Garamond" w:hAnsi="Garamond"/>
+          <w:b/>
+          <w:bCs/>
+          <w:sz w:val="28"/>
+          <w:szCs w:val="28"/>
+        </w:rPr>
+        <w:t>Ownership</w:t>
+      </w:r>
+    </w:p>
+    <w:p>
+      <w:pPr>
+        <w:rPr>
+          <w:rFonts w:ascii="Garamond" w:hAnsi="Garamond"/>
+          <w:b/>
+          <w:bCs/>
+          <w:sz w:val="24"/>
+          <w:szCs w:val="24"/>
+        </w:rPr>
+      </w:pPr>
+      <w:r>
+        <w:rPr>
+          <w:rFonts w:ascii="Garamond" w:hAnsi="Garamond"/>
+          <w:sz w:val="24"/>
+          <w:szCs w:val="24"/>
+        </w:rPr>
+        <w:tab/>
+      </w:r>
+      <w:r>
+        <w:rPr>
+          <w:rFonts w:ascii="Garamond" w:hAnsi="Garamond"/>
+          <w:b/>
+          <w:bCs/>
+          <w:sz w:val="24"/>
+          <w:szCs w:val="24"/>
+        </w:rPr>
+        <w:t>Garamond</w:t>
+      </w:r>
+      <w:r>
+        <w:rPr>
+          <w:rFonts w:ascii="Garamond" w:hAnsi="Garamond"/>
+          <w:b/>
+          <w:bCs/>
+          <w:sz w:val="24"/>
+          <w:szCs w:val="24"/>
+        </w:rPr>
+        <w:t>™</w:t>
+      </w:r>
+    </w:p>
+    <w:p>
+      <w:pPr>
+        <w:ind w:left="720"/>
+        <w:rPr>
+          <w:rFonts w:ascii="Garamond" w:hAnsi="Garamond"/>
+          <w:sz w:val="24"/>
+          <w:szCs w:val="24"/>
+        </w:rPr>
+      </w:pPr>
+      <w:r>
+        <w:rPr>
+          <w:rFonts w:ascii="Garamond" w:hAnsi="Garamond"/>
+          <w:sz w:val="24"/>
+          <w:szCs w:val="24"/>
+        </w:rPr>
+        <w:t>Copyright: Monotype</w:t>
+      </w:r>
+      <w:r>
+        <w:rPr>
+          <w:rFonts w:ascii="Garamond" w:hAnsi="Garamond"/>
+          <w:sz w:val="24"/>
+          <w:szCs w:val="24"/>
+        </w:rPr>
+        <w:t xml:space="preserve">. </w:t>
+      </w:r>
+      <w:r>
+        <w:rPr>
+          <w:rFonts w:ascii="Garamond" w:hAnsi="Garamond"/>
+          <w:sz w:val="24"/>
+          <w:szCs w:val="24"/>
+        </w:rPr>
+        <w:t>Publisher: Microsoft</w:t>
+      </w:r>
+      <w:r>
+        <w:rPr>
+          <w:rFonts w:ascii="Garamond" w:hAnsi="Garamond"/>
+          <w:sz w:val="24"/>
+          <w:szCs w:val="24"/>
+        </w:rPr>
+        <w:t>. Free TrueType version provided in the Microsoft Office Value Pack.</w:t>
+      </w:r>
+    </w:p>
+    <w:p>
+      <w:pPr>
+        <w:ind w:left="720"/>
+        <w:rPr>
+          <w:rFonts w:ascii="Garamond" w:hAnsi="Garamond"/>
+          <w:b/>
+          <w:bCs/>
+          <w:sz w:val="24"/>
+          <w:szCs w:val="24"/>
+        </w:rPr>
+      </w:pPr>
+      <w:r>
+        <w:rPr>
+          <w:rFonts w:ascii="Garamond" w:hAnsi="Garamond"/>
+          <w:b/>
+          <w:bCs/>
+          <w:sz w:val="24"/>
+          <w:szCs w:val="24"/>
+        </w:rPr>
+        <w:t>Adobe Garamond</w:t>
+      </w:r>
+      <w:r>
+        <w:rPr>
+          <w:rFonts w:ascii="Garamond" w:hAnsi="Garamond"/>
+          <w:b/>
+          <w:bCs/>
+          <w:sz w:val="24"/>
+          <w:szCs w:val="24"/>
+        </w:rPr>
+        <w:t>™</w:t>
+      </w:r>
+    </w:p>
+    <w:p>
+      <w:pPr>
+        <w:ind w:left="720"/>
+        <w:rPr>
+          <w:rFonts w:ascii="Garamond" w:hAnsi="Garamond"/>
+          <w:sz w:val="24"/>
+          <w:szCs w:val="24"/>
+        </w:rPr>
+      </w:pPr>
+      <w:r>
+        <w:rPr>
+          <w:rFonts w:ascii="Garamond" w:hAnsi="Garamond"/>
+          <w:sz w:val="24"/>
+          <w:szCs w:val="24"/>
+        </w:rPr>
+        <w:t>Copyright: Adobe</w:t>
+      </w:r>
+      <w:r>
+        <w:rPr>
+          <w:rFonts w:ascii="Garamond" w:hAnsi="Garamond"/>
+          <w:sz w:val="24"/>
+          <w:szCs w:val="24"/>
+        </w:rPr>
+        <w:t>.</w:t>
+      </w:r>
+      <w:r>
+        <w:rPr>
+          <w:rFonts w:ascii="Garamond" w:hAnsi="Garamond"/>
+          <w:sz w:val="24"/>
+          <w:szCs w:val="24"/>
+        </w:rPr>
+        <w:t xml:space="preserve"> </w:t>
+      </w:r>
+      <w:r>
+        <w:rPr>
+          <w:rFonts w:ascii="Garamond" w:hAnsi="Garamond"/>
+          <w:sz w:val="24"/>
+          <w:szCs w:val="24"/>
+        </w:rPr>
+        <w:t>Publisher: Adobe</w:t>
+      </w:r>
+      <w:r>
+        <w:rPr>
+          <w:rFonts w:ascii="Garamond" w:hAnsi="Garamond"/>
+          <w:sz w:val="24"/>
+          <w:szCs w:val="24"/>
+        </w:rPr>
+        <w:t>.</w:t>
+      </w:r>
+    </w:p>
+    <w:p>
+      <w:pPr>
+        <w:ind w:left="720"/>
+        <w:rPr>
+          <w:rFonts w:ascii="Garamond" w:hAnsi="Garamond"/>
+          <w:sz w:val="24"/>
+          <w:szCs w:val="24"/>
+        </w:rPr>
+      </w:pPr>
+      <w:r>
+        <w:rPr>
+          <w:rFonts w:ascii="Garamond" w:hAnsi="Garamond"/>
+          <w:sz w:val="24"/>
+          <w:szCs w:val="24"/>
+        </w:rPr>
+        <w:t>Robert Slimbach</w:t>
+      </w:r>
+      <w:r>
+        <w:rPr>
+          <w:rFonts w:ascii="Garamond" w:hAnsi="Garamond"/>
+          <w:sz w:val="24"/>
+          <w:szCs w:val="24"/>
+        </w:rPr>
+        <w:t>, an in-house designer at Adobe, adapted the Garamond typeface for the corporation and the Adobe Garamond font version was r</w:t>
+      </w:r>
+      <w:r>
+        <w:rPr>
+          <w:rFonts w:ascii="Garamond" w:hAnsi="Garamond"/>
+          <w:sz w:val="24"/>
+          <w:szCs w:val="24"/>
+        </w:rPr>
+        <w:t xml:space="preserve">eleased </w:t>
+      </w:r>
+      <w:r>
+        <w:rPr>
+          <w:rFonts w:ascii="Garamond" w:hAnsi="Garamond"/>
+          <w:sz w:val="24"/>
+          <w:szCs w:val="24"/>
+        </w:rPr>
+        <w:t xml:space="preserve">in </w:t>
+      </w:r>
+      <w:r>
+        <w:rPr>
+          <w:rFonts w:ascii="Garamond" w:hAnsi="Garamond"/>
+          <w:sz w:val="24"/>
+          <w:szCs w:val="24"/>
+        </w:rPr>
+        <w:t>1989</w:t>
+      </w:r>
+      <w:r>
+        <w:rPr>
+          <w:rFonts w:ascii="Garamond" w:hAnsi="Garamond"/>
+          <w:sz w:val="24"/>
+          <w:szCs w:val="24"/>
+        </w:rPr>
+        <w:t xml:space="preserve"> as part of </w:t>
+      </w:r>
+      <w:r>
+        <w:rPr>
+          <w:rFonts w:ascii="Garamond" w:hAnsi="Garamond"/>
+          <w:sz w:val="24"/>
+          <w:szCs w:val="24"/>
+        </w:rPr>
+        <w:t>Adobe Originals</w:t>
+      </w:r>
+      <w:r>
+        <w:rPr>
+          <w:rFonts w:ascii="Garamond" w:hAnsi="Garamond"/>
+          <w:sz w:val="24"/>
+          <w:szCs w:val="24"/>
+        </w:rPr>
+        <w:t>. This</w:t>
+      </w:r>
+      <w:r>
+        <w:rPr>
+          <w:rFonts w:ascii="Garamond" w:hAnsi="Garamond"/>
+          <w:sz w:val="24"/>
+          <w:szCs w:val="24"/>
+        </w:rPr>
+        <w:t xml:space="preserve"> font’s</w:t>
+      </w:r>
+      <w:r>
+        <w:rPr>
+          <w:rFonts w:ascii="Garamond" w:hAnsi="Garamond"/>
+          <w:sz w:val="24"/>
+          <w:szCs w:val="24"/>
+        </w:rPr>
+        <w:t xml:space="preserve"> italics are influenced by the designs of Garamond’s assistant, Robert </w:t>
+      </w:r>
+      <w:proofErr w:type="spellStart"/>
+      <w:r>
+        <w:rPr>
+          <w:rFonts w:ascii="Garamond" w:hAnsi="Garamond"/>
+          <w:sz w:val="24"/>
+          <w:szCs w:val="24"/>
+        </w:rPr>
+        <w:t>Granjon</w:t>
+      </w:r>
+      <w:proofErr w:type="spellEnd"/>
+      <w:r>
+        <w:rPr>
+          <w:rFonts w:ascii="Garamond" w:hAnsi="Garamond"/>
+          <w:sz w:val="24"/>
+          <w:szCs w:val="24"/>
+        </w:rPr>
+        <w:t>.</w:t>
+      </w:r>
+      <w:r>
+        <w:rPr>
+          <w:rFonts w:ascii="Garamond" w:hAnsi="Garamond"/>
+          <w:sz w:val="24"/>
+          <w:szCs w:val="24"/>
+        </w:rPr>
+        <w:t xml:space="preserve"> Popular for books and their covers.</w:t>
+      </w:r>
+      <w:r>
+        <w:rPr>
+          <w:rFonts w:ascii="Garamond" w:hAnsi="Garamond"/>
+          <w:sz w:val="24"/>
+          <w:szCs w:val="24"/>
+        </w:rPr>
+        <w:t xml:space="preserve"> OpenType.</w:t>
+      </w:r>
+    </w:p>
+    <w:p>
+      <w:pPr>
+        <w:ind w:left="720"/>
+        <w:rPr>
+          <w:rFonts w:ascii="Garamond" w:hAnsi="Garamond"/>
+          <w:b/>
+          <w:bCs/>
+          <w:sz w:val="24"/>
+          <w:szCs w:val="24"/>
+        </w:rPr>
+      </w:pPr>
+      <w:proofErr w:type="spellStart"/>
+      <w:r>
+        <w:rPr>
+          <w:rFonts w:ascii="Garamond" w:hAnsi="Garamond"/>
+          <w:b/>
+          <w:bCs/>
+          <w:sz w:val="24"/>
+          <w:szCs w:val="24"/>
+        </w:rPr>
+        <w:t>Stempel</w:t>
+      </w:r>
+      <w:proofErr w:type="spellEnd"/>
+      <w:r>
+        <w:rPr>
+          <w:rFonts w:ascii="Garamond" w:hAnsi="Garamond"/>
+          <w:b/>
+          <w:bCs/>
+          <w:sz w:val="24"/>
+          <w:szCs w:val="24"/>
+        </w:rPr>
+        <w:t xml:space="preserve"> Garamond™</w:t>
+      </w:r>
+      <w:r>
+        <w:rPr>
+          <w:rFonts w:ascii="Garamond" w:hAnsi="Garamond"/>
+          <w:b/>
+          <w:bCs/>
+          <w:sz w:val="24"/>
+          <w:szCs w:val="24"/>
+        </w:rPr>
+        <w:t xml:space="preserve"> </w:t>
+      </w:r>
+    </w:p>
+    <w:p>
+      <w:pPr>
+        <w:ind w:left="720"/>
+        <w:rPr>
+          <w:rFonts w:ascii="Garamond" w:hAnsi="Garamond"/>
+          <w:sz w:val="24"/>
+          <w:szCs w:val="24"/>
+        </w:rPr>
+      </w:pPr>
+      <w:r>
+        <w:rPr>
+          <w:rFonts w:ascii="Garamond" w:hAnsi="Garamond"/>
+          <w:sz w:val="24"/>
+          <w:szCs w:val="24"/>
+        </w:rPr>
+        <w:t>Copyright: Linotype</w:t>
+      </w:r>
+      <w:r>
+        <w:rPr>
+          <w:rFonts w:ascii="Garamond" w:hAnsi="Garamond"/>
+          <w:sz w:val="24"/>
+          <w:szCs w:val="24"/>
+        </w:rPr>
+        <w:t xml:space="preserve">. </w:t>
+      </w:r>
+      <w:r>
+        <w:rPr>
+          <w:rFonts w:ascii="Garamond" w:hAnsi="Garamond"/>
+          <w:sz w:val="24"/>
+          <w:szCs w:val="24"/>
+        </w:rPr>
+        <w:t>Publishers: Adobe and Linotype</w:t>
+      </w:r>
+      <w:r>
+        <w:rPr>
+          <w:rFonts w:ascii="Garamond" w:hAnsi="Garamond"/>
+          <w:sz w:val="24"/>
+          <w:szCs w:val="24"/>
+        </w:rPr>
+        <w:t>.</w:t>
+      </w:r>
+    </w:p>
+    <w:p>
+      <w:pPr>
+        <w:ind w:left="720"/>
+        <w:rPr>
+          <w:rFonts w:ascii="Garamond" w:hAnsi="Garamond"/>
+          <w:sz w:val="24"/>
+          <w:szCs w:val="24"/>
+        </w:rPr>
+      </w:pPr>
+      <w:r>
+        <w:rPr>
+          <w:rFonts w:ascii="Garamond" w:hAnsi="Garamond"/>
+          <w:sz w:val="24"/>
+          <w:szCs w:val="24"/>
+        </w:rPr>
+        <w:t xml:space="preserve">Owned by Linotype foundry. D. </w:t>
+      </w:r>
+      <w:proofErr w:type="spellStart"/>
+      <w:r>
+        <w:rPr>
+          <w:rFonts w:ascii="Garamond" w:hAnsi="Garamond"/>
+          <w:sz w:val="24"/>
+          <w:szCs w:val="24"/>
+        </w:rPr>
+        <w:t>Stempel</w:t>
+      </w:r>
+      <w:proofErr w:type="spellEnd"/>
+      <w:r>
+        <w:rPr>
+          <w:rFonts w:ascii="Garamond" w:hAnsi="Garamond"/>
+          <w:sz w:val="24"/>
+          <w:szCs w:val="24"/>
+        </w:rPr>
+        <w:t xml:space="preserve"> AG designed this </w:t>
+      </w:r>
+      <w:r>
+        <w:rPr>
+          <w:rFonts w:ascii="Garamond" w:hAnsi="Garamond"/>
+          <w:sz w:val="24"/>
+          <w:szCs w:val="24"/>
+        </w:rPr>
+        <w:t xml:space="preserve">font </w:t>
+      </w:r>
+      <w:r>
+        <w:rPr>
+          <w:rFonts w:ascii="Garamond" w:hAnsi="Garamond"/>
+          <w:sz w:val="24"/>
+          <w:szCs w:val="24"/>
+        </w:rPr>
+        <w:t xml:space="preserve">variant of Garamond and released it in 1925. It is based on the </w:t>
+      </w:r>
+      <w:proofErr w:type="spellStart"/>
+      <w:r>
+        <w:rPr>
+          <w:rFonts w:ascii="Garamond" w:hAnsi="Garamond"/>
+          <w:sz w:val="24"/>
+          <w:szCs w:val="24"/>
+        </w:rPr>
+        <w:t>Egenolff</w:t>
+      </w:r>
+      <w:proofErr w:type="spellEnd"/>
+      <w:r>
+        <w:rPr>
+          <w:rFonts w:ascii="Garamond" w:hAnsi="Garamond"/>
+          <w:sz w:val="24"/>
+          <w:szCs w:val="24"/>
+        </w:rPr>
+        <w:t>-Berner specimen of 1592.</w:t>
+      </w:r>
+      <w:r>
+        <w:rPr>
+          <w:rFonts w:ascii="Garamond" w:hAnsi="Garamond"/>
+          <w:sz w:val="24"/>
+          <w:szCs w:val="24"/>
+        </w:rPr>
+        <w:t xml:space="preserve"> </w:t>
+      </w:r>
+      <w:r>
+        <w:rPr>
+          <w:rFonts w:ascii="Garamond" w:hAnsi="Garamond"/>
+          <w:sz w:val="24"/>
+          <w:szCs w:val="24"/>
+        </w:rPr>
+        <w:t>and Claude Garamond</w:t>
+      </w:r>
+      <w:r>
+        <w:rPr>
+          <w:rFonts w:ascii="Garamond" w:hAnsi="Garamond"/>
+          <w:sz w:val="24"/>
+          <w:szCs w:val="24"/>
+        </w:rPr>
+        <w:t xml:space="preserve"> and is considered by many to be the most beautiful and genuine derivation of the true Garamond typeface.</w:t>
+      </w:r>
+    </w:p>
+    <w:p>
+      <w:pPr>
+        <w:ind w:left="720"/>
+        <w:rPr>
+          <w:rFonts w:ascii="Garamond" w:hAnsi="Garamond" w:cs="Arial"/>
+          <w:b/>
+          <w:bCs/>
+          <w:sz w:val="24"/>
+          <w:szCs w:val="24"/>
+        </w:rPr>
+      </w:pPr>
+      <w:r>
+        <w:rPr>
+          <w:rFonts w:ascii="Garamond" w:hAnsi="Garamond" w:cs="Arial"/>
+          <w:b/>
+          <w:bCs/>
+          <w:sz w:val="24"/>
+          <w:szCs w:val="24"/>
+        </w:rPr>
+        <w:t>Sabon®</w:t>
+      </w:r>
+    </w:p>
+    <w:p>
+      <w:pPr>
+        <w:ind w:left="720"/>
+        <w:rPr>
+          <w:rFonts w:ascii="Garamond" w:hAnsi="Garamond" w:cs="Arial"/>
+          <w:sz w:val="24"/>
+          <w:szCs w:val="24"/>
+        </w:rPr>
+      </w:pPr>
+      <w:r>
+        <w:rPr>
+          <w:rFonts w:ascii="Garamond" w:hAnsi="Garamond" w:cs="Arial"/>
+          <w:sz w:val="24"/>
+          <w:szCs w:val="24"/>
+        </w:rPr>
+        <w:t>Copyright: Linotype</w:t>
+      </w:r>
+      <w:r>
+        <w:rPr>
+          <w:rFonts w:ascii="Garamond" w:hAnsi="Garamond" w:cs="Arial"/>
+          <w:sz w:val="24"/>
+          <w:szCs w:val="24"/>
+        </w:rPr>
+        <w:t xml:space="preserve">. </w:t>
+      </w:r>
+      <w:r>
+        <w:rPr>
+          <w:rFonts w:ascii="Garamond" w:hAnsi="Garamond" w:cs="Arial"/>
+          <w:sz w:val="24"/>
+          <w:szCs w:val="24"/>
+        </w:rPr>
+        <w:t>Publishers: Adobe and Linotype</w:t>
+      </w:r>
+      <w:r>
+        <w:rPr>
+          <w:rFonts w:ascii="Garamond" w:hAnsi="Garamond" w:cs="Arial"/>
+          <w:sz w:val="24"/>
+          <w:szCs w:val="24"/>
+        </w:rPr>
+        <w:t>.</w:t>
+      </w:r>
+    </w:p>
+    <w:p>
+      <w:pPr>
+        <w:ind w:left="720"/>
+        <w:rPr>
+          <w:rFonts w:ascii="Garamond" w:hAnsi="Garamond" w:cs="Arial"/>
+          <w:sz w:val="24"/>
+          <w:szCs w:val="24"/>
+        </w:rPr>
+      </w:pPr>
+      <w:r>
+        <w:rPr>
+          <w:rFonts w:ascii="Garamond" w:hAnsi="Garamond" w:cs="Arial"/>
+          <w:sz w:val="24"/>
+          <w:szCs w:val="24"/>
+        </w:rPr>
+        <w:t xml:space="preserve">Jan </w:t>
+      </w:r>
+      <w:proofErr w:type="spellStart"/>
+      <w:r>
+        <w:rPr>
+          <w:rFonts w:ascii="Garamond" w:hAnsi="Garamond" w:cs="Arial"/>
+          <w:sz w:val="24"/>
+          <w:szCs w:val="24"/>
+        </w:rPr>
+        <w:t>Tschichold</w:t>
+      </w:r>
+      <w:proofErr w:type="spellEnd"/>
+      <w:r>
+        <w:rPr>
+          <w:rFonts w:ascii="Garamond" w:hAnsi="Garamond" w:cs="Arial"/>
+          <w:sz w:val="24"/>
+          <w:szCs w:val="24"/>
+        </w:rPr>
+        <w:t xml:space="preserve"> designed and released in 1967 as part of a joint venture by the Monotype, Linotype, and </w:t>
+      </w:r>
+      <w:proofErr w:type="spellStart"/>
+      <w:r>
+        <w:rPr>
+          <w:rFonts w:ascii="Garamond" w:hAnsi="Garamond" w:cs="Arial"/>
+          <w:sz w:val="24"/>
+          <w:szCs w:val="24"/>
+        </w:rPr>
+        <w:t>Stempel</w:t>
+      </w:r>
+      <w:proofErr w:type="spellEnd"/>
+      <w:r>
+        <w:rPr>
+          <w:rFonts w:ascii="Garamond" w:hAnsi="Garamond" w:cs="Arial"/>
+          <w:sz w:val="24"/>
+          <w:szCs w:val="24"/>
+        </w:rPr>
+        <w:t xml:space="preserve"> foundries. It was also inspired by the 1592 </w:t>
+      </w:r>
+      <w:proofErr w:type="spellStart"/>
+      <w:r>
+        <w:rPr>
+          <w:rFonts w:ascii="Garamond" w:hAnsi="Garamond" w:cs="Arial"/>
+          <w:sz w:val="24"/>
+          <w:szCs w:val="24"/>
+        </w:rPr>
+        <w:t>Egenolff</w:t>
+      </w:r>
+      <w:proofErr w:type="spellEnd"/>
+      <w:r>
+        <w:rPr>
+          <w:rFonts w:ascii="Garamond" w:hAnsi="Garamond" w:cs="Arial"/>
+          <w:sz w:val="24"/>
+          <w:szCs w:val="24"/>
+        </w:rPr>
+        <w:t>-Berner specimen sheet. The name comes from Jacques Sabon, a student of Claude Garamond. The goal was to create a face with equal spacing in the Roman and Italic versions, to create less workload in typesetting, and to create a font that behaved the same way across single-type machine composition, foundry type for hand composition and linecasting.</w:t>
+      </w:r>
+    </w:p>
+    <w:p>
+      <w:pPr>
+        <w:ind w:left="720"/>
+        <w:rPr>
+          <w:rFonts w:ascii="Garamond" w:hAnsi="Garamond" w:cs="Sabon Next LT"/>
+          <w:sz w:val="24"/>
+          <w:szCs w:val="24"/>
+          <w:shd w:val="clear" w:color="auto" w:fill="FFFFFF"/>
+        </w:rPr>
+      </w:pPr>
+      <w:r>
+        <w:rPr>
+          <w:rFonts w:ascii="Garamond" w:hAnsi="Garamond" w:cs="Sabon Next LT"/>
+          <w:sz w:val="24"/>
+          <w:szCs w:val="24"/>
+          <w:shd w:val="clear" w:color="auto" w:fill="FFFFFF"/>
+        </w:rPr>
+        <w:t xml:space="preserve">Today Sabon is popular for religious texts and is the official typeface for Stanford University. </w:t>
+      </w:r>
+    </w:p>
+    <w:p>
+      <w:pPr>
+        <w:ind w:left="720"/>
+        <w:rPr>
+          <w:rFonts w:ascii="Garamond" w:hAnsi="Garamond" w:cs="Sabon Next LT"/>
+          <w:b/>
+          <w:bCs/>
+          <w:sz w:val="24"/>
+          <w:szCs w:val="24"/>
+          <w:shd w:val="clear" w:color="auto" w:fill="FFFFFF"/>
+        </w:rPr>
+      </w:pPr>
+      <w:r>
+        <w:rPr>
+          <w:rFonts w:ascii="Garamond" w:hAnsi="Garamond" w:cs="Sabon Next LT"/>
+          <w:b/>
+          <w:bCs/>
+          <w:sz w:val="24"/>
+          <w:szCs w:val="24"/>
+          <w:shd w:val="clear" w:color="auto" w:fill="FFFFFF"/>
+        </w:rPr>
+        <w:t>New designs:</w:t>
+      </w:r>
+    </w:p>
+    <w:p>
+      <w:pPr>
+        <w:ind w:left="720"/>
+        <w:rPr>
+          <w:rFonts w:ascii="Garamond" w:hAnsi="Garamond"/>
+          <w:sz w:val="24"/>
+          <w:szCs w:val="24"/>
+        </w:rPr>
+      </w:pPr>
+      <w:r>
+        <w:rPr>
+          <w:rFonts w:ascii="Garamond" w:hAnsi="Garamond"/>
+          <w:b/>
+          <w:bCs/>
+          <w:sz w:val="24"/>
+          <w:szCs w:val="24"/>
+        </w:rPr>
+        <w:t>ITC Garamond</w:t>
+      </w:r>
+      <w:r>
+        <w:rPr>
+          <w:rFonts w:ascii="Garamond" w:hAnsi="Garamond"/>
+          <w:sz w:val="24"/>
+          <w:szCs w:val="24"/>
+        </w:rPr>
+        <w:t xml:space="preserve"> </w:t>
+      </w:r>
+    </w:p>
+    <w:p>
+      <w:pPr>
+        <w:ind w:left="720"/>
+        <w:rPr>
+          <w:rFonts w:ascii="Garamond" w:hAnsi="Garamond"/>
+          <w:sz w:val="24"/>
+          <w:szCs w:val="24"/>
+        </w:rPr>
+      </w:pPr>
+      <w:r>
+        <w:rPr>
+          <w:rFonts w:ascii="Garamond" w:hAnsi="Garamond"/>
+          <w:sz w:val="24"/>
+          <w:szCs w:val="24"/>
+        </w:rPr>
+        <w:t>Copyright: ITC</w:t>
+      </w:r>
+      <w:r>
+        <w:rPr>
+          <w:rFonts w:ascii="Garamond" w:hAnsi="Garamond"/>
+          <w:sz w:val="24"/>
+          <w:szCs w:val="24"/>
+        </w:rPr>
+        <w:t xml:space="preserve">. </w:t>
+      </w:r>
+      <w:r>
+        <w:rPr>
+          <w:rFonts w:ascii="Garamond" w:hAnsi="Garamond"/>
+          <w:sz w:val="24"/>
+          <w:szCs w:val="24"/>
+        </w:rPr>
+        <w:t>Publishers: Adobe and ITC</w:t>
+      </w:r>
+      <w:r>
+        <w:rPr>
+          <w:rFonts w:ascii="Garamond" w:hAnsi="Garamond"/>
+          <w:sz w:val="24"/>
+          <w:szCs w:val="24"/>
+        </w:rPr>
+        <w:t>.</w:t>
+      </w:r>
+    </w:p>
+    <w:p>
+      <w:pPr>
+        <w:ind w:left="720"/>
+        <w:rPr>
+          <w:rFonts w:ascii="Garamond" w:hAnsi="Garamond"/>
+          <w:sz w:val="24"/>
+          <w:szCs w:val="24"/>
+        </w:rPr>
+      </w:pPr>
+      <w:r>
+        <w:rPr>
+          <w:rFonts w:ascii="Garamond" w:hAnsi="Garamond"/>
+          <w:sz w:val="24"/>
+          <w:szCs w:val="24"/>
+        </w:rPr>
+        <w:lastRenderedPageBreak/>
+        <w:t>Based on Claude Garamond's original designs, with a larger x-height and more even stroke weights.</w:t>
+      </w:r>
+      <w:r>
+        <w:rPr>
+          <w:rFonts w:ascii="Garamond" w:hAnsi="Garamond"/>
+          <w:sz w:val="24"/>
+          <w:szCs w:val="24"/>
+        </w:rPr>
+        <w:t xml:space="preserve"> Broader family of typeface that includes </w:t>
+      </w:r>
+      <w:r>
+        <w:rPr>
+          <w:rFonts w:ascii="Garamond" w:hAnsi="Garamond"/>
+          <w:sz w:val="24"/>
+          <w:szCs w:val="24"/>
+        </w:rPr>
+        <w:t>Apple Garamond.</w:t>
+      </w:r>
+    </w:p>
+    <w:p>
+      <w:pPr>
+        <w:ind w:left="720"/>
+        <w:rPr>
+          <w:rFonts w:ascii="Garamond" w:hAnsi="Garamond"/>
+          <w:sz w:val="24"/>
+          <w:szCs w:val="24"/>
+        </w:rPr>
+      </w:pPr>
+      <w:r>
+        <w:rPr>
+          <w:rFonts w:ascii="Garamond" w:hAnsi="Garamond"/>
+          <w:sz w:val="24"/>
+          <w:szCs w:val="24"/>
+        </w:rPr>
+        <w:t xml:space="preserve">Re-designed by Tony Stan, 1976. Based on Claude Garamond’s original designs, with a larger x-height and more even stroke weights. Owned by </w:t>
+      </w:r>
+      <w:r>
+        <w:rPr>
+          <w:rFonts w:ascii="Garamond" w:hAnsi="Garamond"/>
+          <w:color w:val="000000"/>
+          <w:sz w:val="24"/>
+          <w:szCs w:val="24"/>
+        </w:rPr>
+        <w:t>International Typeface Corporation (Monotype Imaging).</w:t>
+      </w:r>
+    </w:p>
+    <w:p>
+      <w:pPr>
+        <w:ind w:left="720"/>
+        <w:rPr>
+          <w:rFonts w:ascii="Garamond" w:hAnsi="Garamond"/>
+          <w:b/>
+          <w:bCs/>
+          <w:sz w:val="24"/>
+          <w:szCs w:val="24"/>
+        </w:rPr>
+      </w:pPr>
+      <w:r>
+        <w:rPr>
+          <w:rFonts w:ascii="Garamond" w:hAnsi="Garamond" w:cs="Arial"/>
+          <w:b/>
+          <w:bCs/>
+          <w:sz w:val="24"/>
+          <w:szCs w:val="24"/>
+        </w:rPr>
+        <w:t>Apple Garamond</w:t>
+      </w:r>
+      <w:r>
+        <w:rPr>
+          <w:rFonts w:ascii="Garamond" w:hAnsi="Garamond"/>
+          <w:b/>
+          <w:bCs/>
+          <w:sz w:val="24"/>
+          <w:szCs w:val="24"/>
+        </w:rPr>
+        <w:t>™</w:t>
+      </w:r>
+    </w:p>
+    <w:p>
+      <w:pPr>
+        <w:ind w:left="720"/>
+        <w:rPr>
+          <w:rFonts w:ascii="Garamond" w:hAnsi="Garamond" w:cs="Arial"/>
+          <w:sz w:val="24"/>
+          <w:szCs w:val="24"/>
+        </w:rPr>
+      </w:pPr>
+      <w:r>
+        <w:rPr>
+          <w:rFonts w:ascii="Garamond" w:hAnsi="Garamond" w:cs="Arial"/>
+          <w:sz w:val="24"/>
+          <w:szCs w:val="24"/>
+        </w:rPr>
+        <w:t>The font delivered for Apple and heavily associated with its branding. This one is narrower and has a taller x-height.</w:t>
+      </w:r>
+      <w:r>
+        <w:rPr>
+          <w:rFonts w:ascii="Garamond" w:hAnsi="Garamond" w:cs="Arial"/>
+          <w:sz w:val="24"/>
+          <w:szCs w:val="24"/>
+        </w:rPr>
+        <w:t xml:space="preserve"> Part of the ITC Garamond typeface.</w:t>
+      </w:r>
+    </w:p>
+    <w:p>
+      <w:pPr>
+        <w:ind w:left="720"/>
+        <w:rPr>
+          <w:rFonts w:ascii="Garamond" w:hAnsi="Garamond" w:cs="Arial"/>
+          <w:b/>
+          <w:bCs/>
+          <w:sz w:val="28"/>
+          <w:szCs w:val="28"/>
+        </w:rPr>
+      </w:pPr>
+      <w:r>
+        <w:rPr>
+          <w:rFonts w:ascii="Garamond" w:hAnsi="Garamond" w:cs="Arial"/>
+          <w:b/>
+          <w:bCs/>
+          <w:sz w:val="28"/>
+          <w:szCs w:val="28"/>
+        </w:rPr>
+        <w:t>Imitator</w:t>
+      </w:r>
+      <w:r>
+        <w:rPr>
+          <w:rFonts w:ascii="Garamond" w:hAnsi="Garamond" w:cs="Arial"/>
+          <w:b/>
+          <w:bCs/>
+          <w:sz w:val="28"/>
+          <w:szCs w:val="28"/>
+        </w:rPr>
+        <w:t xml:space="preserve">s </w:t>
+      </w:r>
+    </w:p>
+    <w:p>
+      <w:pPr>
+        <w:ind w:left="720"/>
+        <w:rPr>
+          <w:rFonts w:ascii="Garamond" w:hAnsi="Garamond" w:cs="Arial"/>
+          <w:sz w:val="24"/>
+          <w:szCs w:val="24"/>
+        </w:rPr>
+      </w:pPr>
+      <w:r>
+        <w:rPr>
+          <w:rFonts w:ascii="Garamond" w:hAnsi="Garamond" w:cs="Arial"/>
+          <w:sz w:val="24"/>
+          <w:szCs w:val="24"/>
+        </w:rPr>
+        <w:t>Most versions of Garamond typeface produced in the 20</w:t>
+      </w:r>
+      <w:r>
+        <w:rPr>
+          <w:rFonts w:ascii="Garamond" w:hAnsi="Garamond" w:cs="Arial"/>
+          <w:sz w:val="24"/>
+          <w:szCs w:val="24"/>
+          <w:vertAlign w:val="superscript"/>
+        </w:rPr>
+        <w:t>th</w:t>
+      </w:r>
+      <w:r>
+        <w:rPr>
+          <w:rFonts w:ascii="Garamond" w:hAnsi="Garamond" w:cs="Arial"/>
+          <w:sz w:val="24"/>
+          <w:szCs w:val="24"/>
+        </w:rPr>
+        <w:t xml:space="preserve"> century</w:t>
+      </w:r>
+      <w:r>
+        <w:rPr>
+          <w:rFonts w:ascii="Garamond" w:hAnsi="Garamond" w:cs="Arial"/>
+          <w:sz w:val="24"/>
+          <w:szCs w:val="24"/>
+        </w:rPr>
+        <w:t xml:space="preserve"> </w:t>
+      </w:r>
       <w:proofErr w:type="gramStart"/>
       <w:r>
         <w:rPr>
-          <w:rFonts w:ascii="Garamond" w:hAnsi="Garamond"/>
-        </w:rPr>
-        <w:t>Garamond</w:t>
+          <w:rFonts w:ascii="Garamond" w:hAnsi="Garamond" w:cs="Arial"/>
+          <w:sz w:val="24"/>
+          <w:szCs w:val="24"/>
+        </w:rPr>
+        <w:t>were</w:t>
       </w:r>
       <w:proofErr w:type="gramEnd"/>
-    </w:p>
-    <w:p>
-      <w:pPr>
-        <w:ind w:left="720"/>
-        <w:rPr>
-          <w:rFonts w:ascii="Garamond" w:hAnsi="Garamond" w:cs="Arial"/>
-          <w:b/>
-          <w:bCs/>
-          <w:sz w:val="21"/>
-          <w:szCs w:val="21"/>
-        </w:rPr>
-      </w:pPr>
-      <w:r>
-        <w:rPr>
-          <w:rFonts w:ascii="Garamond" w:hAnsi="Garamond" w:cs="Arial"/>
-          <w:b/>
-          <w:bCs/>
-          <w:sz w:val="21"/>
-          <w:szCs w:val="21"/>
-        </w:rPr>
-        <w:t>when was it designed</w:t>
-      </w:r>
-      <w:r>
-        <w:rPr>
-          <w:rFonts w:ascii="Garamond" w:hAnsi="Garamond" w:cs="Arial"/>
-          <w:b/>
-          <w:bCs/>
-          <w:sz w:val="21"/>
-          <w:szCs w:val="21"/>
-        </w:rPr>
-        <w:t xml:space="preserve">: </w:t>
-      </w:r>
-      <w:r>
-        <w:rPr>
-          <w:rFonts w:ascii="Garamond" w:hAnsi="Garamond" w:cs="Arial"/>
-          <w:sz w:val="21"/>
-          <w:szCs w:val="21"/>
-        </w:rPr>
-        <w:t>16</w:t>
-      </w:r>
-      <w:r>
-        <w:rPr>
-          <w:rFonts w:ascii="Garamond" w:hAnsi="Garamond" w:cs="Arial"/>
-          <w:sz w:val="21"/>
-          <w:szCs w:val="21"/>
-          <w:vertAlign w:val="superscript"/>
-        </w:rPr>
-        <w:t>th</w:t>
-      </w:r>
-      <w:r>
-        <w:rPr>
-          <w:rFonts w:ascii="Garamond" w:hAnsi="Garamond" w:cs="Arial"/>
-          <w:sz w:val="21"/>
-          <w:szCs w:val="21"/>
-        </w:rPr>
-        <w:t xml:space="preserve"> </w:t>
-      </w:r>
-      <w:proofErr w:type="gramStart"/>
-      <w:r>
-        <w:rPr>
-          <w:rFonts w:ascii="Garamond" w:hAnsi="Garamond" w:cs="Arial"/>
-          <w:sz w:val="21"/>
-          <w:szCs w:val="21"/>
-        </w:rPr>
-        <w:t>century</w:t>
-      </w:r>
-      <w:proofErr w:type="gramEnd"/>
-    </w:p>
-    <w:p>
-      <w:pPr>
-        <w:ind w:left="720"/>
-        <w:rPr>
-          <w:rFonts w:ascii="Garamond" w:hAnsi="Garamond" w:cs="Arial"/>
-          <w:b/>
-          <w:bCs/>
-          <w:sz w:val="21"/>
-          <w:szCs w:val="21"/>
-        </w:rPr>
-      </w:pPr>
-      <w:r>
-        <w:rPr>
-          <w:rFonts w:ascii="Garamond" w:hAnsi="Garamond" w:cs="Arial"/>
-          <w:b/>
-          <w:bCs/>
-          <w:sz w:val="21"/>
-          <w:szCs w:val="21"/>
-        </w:rPr>
-        <w:t>and what were the circumstances that led to its design?</w:t>
-      </w:r>
-    </w:p>
-    <w:p>
-      <w:pPr>
-        <w:ind w:left="720"/>
-      </w:pPr>
-      <w:r>
-        <w:t xml:space="preserve">Robert Slimbach and released by Adobe in 1989; its italics are influenced by the designs of Garamond’s assistant, Robert </w:t>
+      <w:r>
+        <w:rPr>
+          <w:rFonts w:ascii="Garamond" w:hAnsi="Garamond" w:cs="Arial"/>
+          <w:sz w:val="24"/>
+          <w:szCs w:val="24"/>
+        </w:rPr>
+        <w:t xml:space="preserve"> unknowingly based on the Jean </w:t>
       </w:r>
       <w:proofErr w:type="spellStart"/>
       <w:r>
-        <w:t>Granjon</w:t>
+        <w:rPr>
+          <w:rFonts w:ascii="Garamond" w:hAnsi="Garamond" w:cs="Arial"/>
+          <w:sz w:val="24"/>
+          <w:szCs w:val="24"/>
+        </w:rPr>
+        <w:t>Jannon</w:t>
       </w:r>
       <w:proofErr w:type="spellEnd"/>
       <w:r>
+        <w:rPr>
+          <w:rFonts w:ascii="Garamond" w:hAnsi="Garamond" w:cs="Arial"/>
+          <w:sz w:val="24"/>
+          <w:szCs w:val="24"/>
+        </w:rPr>
+        <w:t xml:space="preserve"> imitation due to the wrongly attributed design source at the French National Printing Office</w:t>
+      </w:r>
+      <w:r>
+        <w:rPr>
+          <w:rFonts w:ascii="Garamond" w:hAnsi="Garamond" w:cs="Arial"/>
+          <w:sz w:val="24"/>
+          <w:szCs w:val="24"/>
+        </w:rPr>
         <w:t>.</w:t>
       </w:r>
+      <w:r>
+        <w:rPr>
+          <w:rFonts w:ascii="Garamond" w:hAnsi="Garamond" w:cs="Arial"/>
+          <w:sz w:val="24"/>
+          <w:szCs w:val="24"/>
+        </w:rPr>
+        <w:t xml:space="preserve"> The following are some of the most popular examples.</w:t>
+      </w:r>
+    </w:p>
+    <w:p>
+      <w:pPr>
+        <w:ind w:left="720"/>
+        <w:rPr>
+          <w:rFonts w:ascii="Garamond" w:hAnsi="Garamond" w:cs="Arial"/>
+          <w:b/>
+          <w:bCs/>
+          <w:sz w:val="24"/>
+          <w:szCs w:val="24"/>
+        </w:rPr>
+      </w:pPr>
+      <w:r>
+        <w:rPr>
+          <w:rFonts w:ascii="Garamond" w:hAnsi="Garamond" w:cs="Arial"/>
+          <w:b/>
+          <w:bCs/>
+          <w:sz w:val="24"/>
+          <w:szCs w:val="24"/>
+        </w:rPr>
+        <w:t>Garamond 3</w:t>
+      </w:r>
+    </w:p>
+    <w:p>
+      <w:pPr>
+        <w:ind w:left="720"/>
+        <w:rPr>
+          <w:rFonts w:ascii="Garamond" w:hAnsi="Garamond" w:cs="Arial"/>
+          <w:sz w:val="24"/>
+          <w:szCs w:val="24"/>
+        </w:rPr>
+      </w:pPr>
+      <w:r>
+        <w:rPr>
+          <w:rFonts w:ascii="Garamond" w:hAnsi="Garamond" w:cs="Arial"/>
+          <w:sz w:val="24"/>
+          <w:szCs w:val="24"/>
+        </w:rPr>
+        <w:t>Publishers: Adobe and Linotype</w:t>
+      </w:r>
+      <w:r>
+        <w:rPr>
+          <w:rFonts w:ascii="Garamond" w:hAnsi="Garamond" w:cs="Arial"/>
+          <w:sz w:val="24"/>
+          <w:szCs w:val="24"/>
+        </w:rPr>
+        <w:t>.</w:t>
+      </w:r>
+    </w:p>
+    <w:p>
+      <w:pPr>
+        <w:ind w:left="720"/>
+        <w:rPr>
+          <w:rFonts w:ascii="Garamond" w:hAnsi="Garamond" w:cs="Arial"/>
+          <w:sz w:val="24"/>
+          <w:szCs w:val="24"/>
+        </w:rPr>
+      </w:pPr>
+      <w:r>
+        <w:rPr>
+          <w:rFonts w:ascii="Garamond" w:hAnsi="Garamond" w:cs="Arial"/>
+          <w:sz w:val="24"/>
+          <w:szCs w:val="24"/>
+        </w:rPr>
+        <w:t>Based on the design by Morris Fuller Benton and Thomas Maitland Cleland for American Type Founders.</w:t>
+      </w:r>
+      <w:r>
+        <w:rPr>
+          <w:rFonts w:ascii="Garamond" w:hAnsi="Garamond" w:cs="Arial"/>
+          <w:sz w:val="24"/>
+          <w:szCs w:val="24"/>
+        </w:rPr>
+        <w:t xml:space="preserve"> Thought for a long time to have been based on the true Garamond typeface, but in fact came from Jean </w:t>
+      </w:r>
+      <w:proofErr w:type="spellStart"/>
+      <w:r>
+        <w:rPr>
+          <w:rFonts w:ascii="Garamond" w:hAnsi="Garamond" w:cs="Arial"/>
+          <w:sz w:val="24"/>
+          <w:szCs w:val="24"/>
+        </w:rPr>
+        <w:t>Jannon’s</w:t>
+      </w:r>
+      <w:proofErr w:type="spellEnd"/>
+      <w:r>
+        <w:rPr>
+          <w:rFonts w:ascii="Garamond" w:hAnsi="Garamond" w:cs="Arial"/>
+          <w:sz w:val="24"/>
+          <w:szCs w:val="24"/>
+        </w:rPr>
+        <w:t xml:space="preserve"> derivation.</w:t>
+      </w:r>
+    </w:p>
+    <w:p>
+      <w:pPr>
+        <w:ind w:left="720"/>
+        <w:rPr>
+          <w:rFonts w:ascii="Garamond" w:hAnsi="Garamond"/>
+          <w:b/>
+          <w:bCs/>
+          <w:sz w:val="24"/>
+          <w:szCs w:val="24"/>
+        </w:rPr>
+      </w:pPr>
+      <w:r>
+        <w:rPr>
+          <w:rFonts w:ascii="Garamond" w:hAnsi="Garamond"/>
+          <w:b/>
+          <w:bCs/>
+          <w:sz w:val="24"/>
+          <w:szCs w:val="24"/>
+        </w:rPr>
+        <w:t>Monotype Garamond™</w:t>
+      </w:r>
+    </w:p>
+    <w:p>
+      <w:pPr>
+        <w:ind w:left="720"/>
+        <w:rPr>
+          <w:rFonts w:ascii="Garamond" w:hAnsi="Garamond"/>
+          <w:sz w:val="24"/>
+          <w:szCs w:val="24"/>
+        </w:rPr>
+      </w:pPr>
+      <w:r>
+        <w:rPr>
+          <w:rFonts w:ascii="Garamond" w:hAnsi="Garamond"/>
+          <w:sz w:val="24"/>
+          <w:szCs w:val="24"/>
+        </w:rPr>
+        <w:t>Copyright: Monotype Classic Fonts</w:t>
+      </w:r>
+      <w:r>
+        <w:rPr>
+          <w:rFonts w:ascii="Garamond" w:hAnsi="Garamond"/>
+          <w:sz w:val="24"/>
+          <w:szCs w:val="24"/>
+        </w:rPr>
+        <w:t xml:space="preserve">. </w:t>
+      </w:r>
+      <w:r>
+        <w:rPr>
+          <w:rFonts w:ascii="Garamond" w:hAnsi="Garamond"/>
+          <w:sz w:val="24"/>
+          <w:szCs w:val="24"/>
+        </w:rPr>
+        <w:t>Publisher: Monotype Imaging</w:t>
+      </w:r>
+      <w:r>
+        <w:rPr>
+          <w:rFonts w:ascii="Garamond" w:hAnsi="Garamond"/>
+          <w:sz w:val="24"/>
+          <w:szCs w:val="24"/>
+        </w:rPr>
+        <w:t>.</w:t>
+      </w:r>
+    </w:p>
+    <w:p>
+      <w:pPr>
+        <w:ind w:left="720"/>
+        <w:rPr>
+          <w:rFonts w:ascii="Garamond" w:hAnsi="Garamond"/>
+          <w:sz w:val="24"/>
+          <w:szCs w:val="24"/>
+        </w:rPr>
+      </w:pPr>
+      <w:r>
+        <w:rPr>
+          <w:rFonts w:ascii="Garamond" w:hAnsi="Garamond"/>
+          <w:sz w:val="24"/>
+          <w:szCs w:val="24"/>
+        </w:rPr>
+        <w:t xml:space="preserve">Based on the Jean </w:t>
+      </w:r>
+      <w:proofErr w:type="spellStart"/>
+      <w:r>
+        <w:rPr>
+          <w:rFonts w:ascii="Garamond" w:hAnsi="Garamond"/>
+          <w:sz w:val="24"/>
+          <w:szCs w:val="24"/>
+        </w:rPr>
+        <w:t>Jannon</w:t>
+      </w:r>
+      <w:proofErr w:type="spellEnd"/>
+      <w:r>
+        <w:rPr>
+          <w:rFonts w:ascii="Garamond" w:hAnsi="Garamond"/>
+          <w:sz w:val="24"/>
+          <w:szCs w:val="24"/>
+        </w:rPr>
+        <w:t xml:space="preserve"> type, designed in 1922 by the Monotype Design Studio. First of the Typeface revival project at the English Monotype Corporation.</w:t>
+      </w:r>
+    </w:p>
+    <w:p>
+      <w:pPr>
+        <w:ind w:left="720"/>
+        <w:rPr>
+          <w:rFonts w:ascii="Garamond" w:hAnsi="Garamond" w:cs="Arial"/>
+          <w:b/>
+          <w:bCs/>
+          <w:sz w:val="24"/>
+          <w:szCs w:val="24"/>
+        </w:rPr>
+      </w:pPr>
+      <w:r>
+        <w:rPr>
+          <w:rFonts w:ascii="Garamond" w:hAnsi="Garamond" w:cs="Arial"/>
+          <w:b/>
+          <w:bCs/>
+          <w:sz w:val="24"/>
+          <w:szCs w:val="24"/>
+        </w:rPr>
+        <w:t>References</w:t>
+      </w:r>
     </w:p>
     <w:p>
       <w:pPr>
         <w:spacing w:after="0" w:line="240" w:lineRule="auto"/>
-        <w:rPr>
-          <w:rFonts w:ascii="Times New Roman" w:eastAsia="Times New Roman" w:hAnsi="Times New Roman" w:cs="Times New Roman"/>
+        <w:ind w:left="720"/>
+        <w:rPr>
+          <w:rFonts w:ascii="Garamond" w:eastAsia="Times New Roman" w:hAnsi="Garamond" w:cs="Times New Roman"/>
           <w:sz w:val="24"/>
           <w:szCs w:val="24"/>
           <w:lang w:eastAsia="en-CA"/>
         </w:rPr>
       </w:pPr>
+      <w:r>
+        <w:rPr>
+          <w:rFonts w:ascii="Garamond" w:eastAsia="Times New Roman" w:hAnsi="Garamond" w:cs="Times New Roman"/>
+          <w:sz w:val="24"/>
+          <w:szCs w:val="24"/>
+          <w:lang w:eastAsia="en-CA"/>
+        </w:rPr>
+        <w:t>Graphis, U. S. Language culture type: international type design in the age of Unicode. Graphis Incorporated, 2002.</w:t>
+      </w:r>
     </w:p>
     <w:p>
       <w:pPr>
         <w:spacing w:after="0" w:line="240" w:lineRule="auto"/>
-        <w:rPr>
-          <w:rFonts w:ascii="Times New Roman" w:eastAsia="Times New Roman" w:hAnsi="Times New Roman" w:cs="Times New Roman"/>
-          <w:b/>
-          <w:bCs/>
+        <w:ind w:left="720"/>
+        <w:rPr>
+          <w:rFonts w:ascii="Garamond" w:eastAsia="Times New Roman" w:hAnsi="Garamond" w:cs="Times New Roman"/>
           <w:sz w:val="24"/>
           <w:szCs w:val="24"/>
           <w:lang w:eastAsia="en-CA"/>
         </w:rPr>
       </w:pPr>
-      <w:r>
-        <w:rPr>
-          <w:rFonts w:ascii="Times New Roman" w:eastAsia="Times New Roman" w:hAnsi="Times New Roman" w:cs="Times New Roman"/>
+    </w:p>
+    <w:p>
+      <w:pPr>
+        <w:spacing w:after="0" w:line="240" w:lineRule="auto"/>
+        <w:ind w:left="720"/>
+        <w:rPr>
+          <w:rFonts w:ascii="Garamond" w:eastAsia="Times New Roman" w:hAnsi="Garamond" w:cs="Times New Roman"/>
+          <w:sz w:val="24"/>
+          <w:szCs w:val="24"/>
+          <w:lang w:eastAsia="en-CA"/>
+        </w:rPr>
+      </w:pPr>
+      <w:r>
+        <w:rPr>
+          <w:rFonts w:ascii="Garamond" w:eastAsia="Times New Roman" w:hAnsi="Garamond" w:cs="Times New Roman"/>
+          <w:sz w:val="24"/>
+          <w:szCs w:val="24"/>
+          <w:lang w:eastAsia="en-CA"/>
+        </w:rPr>
+        <w:t xml:space="preserve">Haley, Allan. "A Flock of </w:t>
+      </w:r>
+      <w:proofErr w:type="spellStart"/>
+      <w:r>
+        <w:rPr>
+          <w:rFonts w:ascii="Garamond" w:eastAsia="Times New Roman" w:hAnsi="Garamond" w:cs="Times New Roman"/>
+          <w:sz w:val="24"/>
+          <w:szCs w:val="24"/>
+          <w:lang w:eastAsia="en-CA"/>
+        </w:rPr>
+        <w:t>Garamonds</w:t>
+      </w:r>
+      <w:proofErr w:type="spellEnd"/>
+      <w:r>
+        <w:rPr>
+          <w:rFonts w:ascii="Garamond" w:eastAsia="Times New Roman" w:hAnsi="Garamond" w:cs="Times New Roman"/>
+          <w:sz w:val="24"/>
+          <w:szCs w:val="24"/>
+          <w:lang w:eastAsia="en-CA"/>
+        </w:rPr>
+        <w:t>." Step - by -Step Graphics 15.6 (1999): 99-103. ProQuest. Web. 28 Oct. 2019.</w:t>
+      </w:r>
+    </w:p>
+    <w:p>
+      <w:pPr>
+        <w:spacing w:after="0" w:line="240" w:lineRule="auto"/>
+        <w:ind w:left="720"/>
+        <w:rPr>
+          <w:rFonts w:ascii="Garamond" w:eastAsia="Times New Roman" w:hAnsi="Garamond" w:cs="Times New Roman"/>
+          <w:sz w:val="24"/>
+          <w:szCs w:val="24"/>
+          <w:lang w:eastAsia="en-CA"/>
+        </w:rPr>
+      </w:pPr>
+    </w:p>
+    <w:p>
+      <w:pPr>
+        <w:spacing w:after="0" w:line="240" w:lineRule="auto"/>
+        <w:ind w:left="720"/>
+        <w:rPr>
+          <w:rFonts w:ascii="Garamond" w:eastAsia="Times New Roman" w:hAnsi="Garamond" w:cs="Times New Roman"/>
+          <w:sz w:val="24"/>
+          <w:szCs w:val="24"/>
+          <w:lang w:val="fr-FR" w:eastAsia="en-CA"/>
+        </w:rPr>
+      </w:pPr>
+      <w:r>
+        <w:rPr>
+          <w:rFonts w:ascii="Garamond" w:eastAsia="Times New Roman" w:hAnsi="Garamond" w:cs="Times New Roman"/>
+          <w:sz w:val="24"/>
+          <w:szCs w:val="24"/>
+          <w:lang w:eastAsia="en-CA"/>
+        </w:rPr>
+        <w:t xml:space="preserve">Son, </w:t>
+      </w:r>
+      <w:proofErr w:type="spellStart"/>
+      <w:r>
+        <w:rPr>
+          <w:rFonts w:ascii="Garamond" w:eastAsia="Times New Roman" w:hAnsi="Garamond" w:cs="Times New Roman"/>
+          <w:sz w:val="24"/>
+          <w:szCs w:val="24"/>
+          <w:lang w:eastAsia="en-CA"/>
+        </w:rPr>
+        <w:t>Yeseul</w:t>
+      </w:r>
+      <w:proofErr w:type="spellEnd"/>
+      <w:r>
+        <w:rPr>
+          <w:rFonts w:ascii="Garamond" w:eastAsia="Times New Roman" w:hAnsi="Garamond" w:cs="Times New Roman"/>
+          <w:sz w:val="24"/>
+          <w:szCs w:val="24"/>
+          <w:lang w:eastAsia="en-CA"/>
+        </w:rPr>
+        <w:t xml:space="preserve">. "Evolution of Garamond: An Interactive Timeline Demonstrating the Evolution of Garamond." </w:t>
+      </w:r>
+      <w:r>
+        <w:rPr>
+          <w:rFonts w:ascii="Garamond" w:eastAsia="Times New Roman" w:hAnsi="Garamond" w:cs="Times New Roman"/>
+          <w:sz w:val="24"/>
+          <w:szCs w:val="24"/>
+          <w:lang w:val="fr-FR" w:eastAsia="en-CA"/>
+        </w:rPr>
+        <w:t>(2018). https://scholarworks.rit.edu/cgi/viewcontent.cgi?article=11083&amp;context=theses</w:t>
+      </w:r>
+    </w:p>
+    <w:p>
+      <w:pPr>
+        <w:spacing w:after="0" w:line="240" w:lineRule="auto"/>
+        <w:ind w:left="720"/>
+        <w:rPr>
+          <w:rFonts w:ascii="Garamond" w:eastAsia="Times New Roman" w:hAnsi="Garamond" w:cs="Times New Roman"/>
+          <w:sz w:val="24"/>
+          <w:szCs w:val="24"/>
+          <w:lang w:val="fr-FR" w:eastAsia="en-CA"/>
+        </w:rPr>
+      </w:pPr>
+    </w:p>
+    <w:p>
+      <w:pPr>
+        <w:ind w:left="720"/>
+        <w:rPr>
+          <w:rFonts w:ascii="Garamond" w:hAnsi="Garamond" w:cs="Arial"/>
+          <w:sz w:val="24"/>
+          <w:szCs w:val="24"/>
+        </w:rPr>
+      </w:pPr>
+      <w:proofErr w:type="spellStart"/>
+      <w:r>
+        <w:rPr>
+          <w:rFonts w:ascii="Garamond" w:hAnsi="Garamond" w:cs="Arial"/>
+          <w:sz w:val="24"/>
+          <w:szCs w:val="24"/>
+          <w:lang w:val="fr-FR"/>
+        </w:rPr>
+        <w:t>Tselentis</w:t>
+      </w:r>
+      <w:proofErr w:type="spellEnd"/>
+      <w:r>
+        <w:rPr>
+          <w:rFonts w:ascii="Garamond" w:hAnsi="Garamond" w:cs="Arial"/>
+          <w:sz w:val="24"/>
+          <w:szCs w:val="24"/>
+          <w:lang w:val="fr-FR"/>
+        </w:rPr>
+        <w:t xml:space="preserve">, Jason, et al. </w:t>
+      </w:r>
+      <w:r>
+        <w:rPr>
+          <w:rFonts w:ascii="Garamond" w:hAnsi="Garamond" w:cs="Arial"/>
+          <w:sz w:val="24"/>
+          <w:szCs w:val="24"/>
+        </w:rPr>
+        <w:t>Typography, referenced: A comprehensive visual guide to the language, history, and practice of typography. Rockport Publishers, 2012.</w:t>
+      </w:r>
+    </w:p>
+    <w:p>
+      <w:pPr>
+        <w:ind w:left="720"/>
+        <w:rPr>
+          <w:rFonts w:ascii="Garamond" w:hAnsi="Garamond" w:cs="Arial"/>
+          <w:sz w:val="24"/>
+          <w:szCs w:val="24"/>
+        </w:rPr>
+      </w:pPr>
+      <w:r>
+        <w:rPr>
+          <w:rFonts w:ascii="Garamond" w:hAnsi="Garamond"/>
+          <w:sz w:val="24"/>
+          <w:szCs w:val="24"/>
+        </w:rPr>
+        <w:t>http://typefoundry.blogspot.com/2011/04/garamond-or-garamont.html</w:t>
+      </w:r>
+    </w:p>
+    <w:p>
+      <w:pPr>
+        <w:ind w:left="720"/>
+        <w:rPr>
+          <w:rFonts w:ascii="Garamond" w:hAnsi="Garamond" w:cs="Arial"/>
+          <w:sz w:val="24"/>
+          <w:szCs w:val="24"/>
+        </w:rPr>
+      </w:pPr>
+      <w:r>
+        <w:rPr>
+          <w:rFonts w:ascii="Garamond" w:hAnsi="Garamond" w:cs="Arial"/>
+          <w:sz w:val="24"/>
+          <w:szCs w:val="24"/>
+        </w:rPr>
+        <w:t>https://www.linotype.com/3474/garamond-font-feature.html</w:t>
+      </w:r>
+    </w:p>
+    <w:p>
+      <w:pPr>
+        <w:ind w:left="720"/>
+        <w:rPr>
+          <w:rFonts w:ascii="Garamond" w:hAnsi="Garamond" w:cs="Arial"/>
+          <w:sz w:val="24"/>
+          <w:szCs w:val="24"/>
+        </w:rPr>
+      </w:pPr>
+      <w:hyperlink r:id="rId7" w:history="1">
+        <w:r>
+          <w:rPr>
+            <w:rStyle w:val="Hyperlink"/>
+            <w:rFonts w:ascii="Garamond" w:hAnsi="Garamond" w:cs="Arial"/>
+            <w:color w:val="auto"/>
+            <w:sz w:val="24"/>
+            <w:szCs w:val="24"/>
+            <w:u w:val="none"/>
+          </w:rPr>
+          <w:t>https://www.fonts.com/font/adobe/adobe-garamond/story</w:t>
+        </w:r>
+      </w:hyperlink>
+    </w:p>
+    <w:p>
+      <w:pPr>
+        <w:ind w:left="720"/>
+        <w:rPr>
+          <w:rFonts w:ascii="Garamond" w:hAnsi="Garamond" w:cs="Arial"/>
+          <w:sz w:val="24"/>
+          <w:szCs w:val="24"/>
+        </w:rPr>
+      </w:pPr>
+      <w:r>
+        <w:rPr>
+          <w:rFonts w:ascii="Garamond" w:hAnsi="Garamond" w:cs="Arial"/>
+          <w:sz w:val="24"/>
+          <w:szCs w:val="24"/>
+        </w:rPr>
+        <w:t>https://www.fonts.com/font/linotype/stempel-garamond/story</w:t>
+      </w:r>
+    </w:p>
+    <w:p>
+      <w:pPr>
+        <w:ind w:left="720"/>
+        <w:rPr>
+          <w:rFonts w:ascii="Garamond" w:hAnsi="Garamond" w:cs="Arial"/>
+          <w:sz w:val="24"/>
+          <w:szCs w:val="24"/>
+        </w:rPr>
+      </w:pPr>
+      <w:r>
+        <w:rPr>
+          <w:rFonts w:ascii="Garamond" w:hAnsi="Garamond" w:cs="Arial"/>
+          <w:sz w:val="24"/>
+          <w:szCs w:val="24"/>
+        </w:rPr>
+        <w:t>https://www.fonts.com/font/itc/itc-garamond/story</w:t>
+      </w:r>
+    </w:p>
+    <w:p>
+      <w:pPr>
+        <w:ind w:left="720"/>
+        <w:rPr>
+          <w:rFonts w:ascii="Garamond" w:hAnsi="Garamond" w:cs="Arial"/>
+          <w:sz w:val="24"/>
+          <w:szCs w:val="24"/>
+        </w:rPr>
+      </w:pPr>
+      <w:r>
+        <w:rPr>
+          <w:rFonts w:ascii="Garamond" w:hAnsi="Garamond" w:cs="Arial"/>
+          <w:sz w:val="24"/>
+          <w:szCs w:val="24"/>
+        </w:rPr>
+        <w:t>https://www.fonts.com/font/linotype/sabon/story</w:t>
+      </w:r>
+    </w:p>
+    <w:p>
+      <w:pPr>
+        <w:ind w:left="720"/>
+        <w:rPr>
+          <w:rFonts w:ascii="Garamond" w:hAnsi="Garamond" w:cs="Arial"/>
+          <w:b/>
+          <w:bCs/>
+          <w:sz w:val="24"/>
+          <w:szCs w:val="24"/>
+        </w:rPr>
+      </w:pPr>
+      <w:r>
+        <w:rPr>
+          <w:rFonts w:ascii="Garamond" w:hAnsi="Garamond" w:cs="Arial"/>
+          <w:b/>
+          <w:bCs/>
+          <w:sz w:val="24"/>
+          <w:szCs w:val="24"/>
+        </w:rPr>
+        <w:t>For all ownership references:</w:t>
+      </w:r>
+    </w:p>
+    <w:p>
+      <w:pPr>
+        <w:ind w:left="720"/>
+        <w:rPr>
+          <w:rFonts w:ascii="Garamond" w:hAnsi="Garamond" w:cs="Arial"/>
+          <w:sz w:val="24"/>
+          <w:szCs w:val="24"/>
+        </w:rPr>
+      </w:pPr>
+      <w:r>
+        <w:rPr>
+          <w:rFonts w:ascii="Garamond" w:hAnsi="Garamond" w:cs="Arial"/>
+          <w:sz w:val="24"/>
+          <w:szCs w:val="24"/>
+        </w:rPr>
+        <w:t>http://www.identifont.com</w:t>
+      </w:r>
+    </w:p>
+    <w:p>
+      <w:pPr>
+        <w:spacing w:after="0" w:line="240" w:lineRule="auto"/>
+        <w:ind w:left="720"/>
+        <w:rPr>
+          <w:rFonts w:ascii="Garamond" w:eastAsia="Times New Roman" w:hAnsi="Garamond" w:cs="Times New Roman"/>
+          <w:sz w:val="24"/>
+          <w:szCs w:val="24"/>
+          <w:lang w:eastAsia="en-CA"/>
+        </w:rPr>
+      </w:pPr>
+    </w:p>
+    <w:p>
+      <w:pPr>
+        <w:spacing w:after="0" w:line="240" w:lineRule="auto"/>
+        <w:rPr>
+          <w:rFonts w:ascii="Garamond" w:eastAsia="Times New Roman" w:hAnsi="Garamond" w:cs="Times New Roman"/>
+          <w:b/>
+          <w:bCs/>
+          <w:sz w:val="24"/>
+          <w:szCs w:val="24"/>
+          <w:lang w:eastAsia="en-CA"/>
+        </w:rPr>
+      </w:pPr>
+      <w:r>
+        <w:rPr>
+          <w:rFonts w:ascii="Garamond" w:eastAsia="Times New Roman" w:hAnsi="Garamond" w:cs="Times New Roman"/>
           <w:b/>
           <w:bCs/>
           <w:sz w:val="24"/>
@@ -270,8 +2767,14 @@
           <w:ilvl w:val="0"/>
           <w:numId w:val="3"/>
         </w:numPr>
-      </w:pPr>
-      <w:r>
+        <w:rPr>
+          <w:rFonts w:ascii="Garamond" w:hAnsi="Garamond"/>
+        </w:rPr>
+      </w:pPr>
+      <w:r>
+        <w:rPr>
+          <w:rFonts w:ascii="Garamond" w:hAnsi="Garamond"/>
+        </w:rPr>
         <w:t>“e” — small eye, popularized idea that cross-stroke should be level</w:t>
       </w:r>
     </w:p>
@@ -282,8 +2785,14 @@
           <w:ilvl w:val="0"/>
           <w:numId w:val="3"/>
         </w:numPr>
-      </w:pPr>
-      <w:r>
+        <w:rPr>
+          <w:rFonts w:ascii="Garamond" w:hAnsi="Garamond"/>
+        </w:rPr>
+      </w:pPr>
+      <w:r>
+        <w:rPr>
+          <w:rFonts w:ascii="Garamond" w:hAnsi="Garamond"/>
+        </w:rPr>
         <w:t>“a” — sharp hook upwards at top left</w:t>
       </w:r>
     </w:p>
@@ -294,8 +2803,14 @@
           <w:ilvl w:val="0"/>
           <w:numId w:val="3"/>
         </w:numPr>
-      </w:pPr>
-      <w:r>
+        <w:rPr>
+          <w:rFonts w:ascii="Garamond" w:hAnsi="Garamond"/>
+        </w:rPr>
+      </w:pPr>
+      <w:r>
+        <w:rPr>
+          <w:rFonts w:ascii="Garamond" w:hAnsi="Garamond"/>
+        </w:rPr>
         <w:t>“M” slightly splayed with outward-facing serifs at the top (left)</w:t>
       </w:r>
     </w:p>
@@ -306,8 +2821,14 @@
           <w:ilvl w:val="0"/>
           <w:numId w:val="3"/>
         </w:numPr>
-      </w:pPr>
-      <w:r>
+        <w:rPr>
+          <w:rFonts w:ascii="Garamond" w:hAnsi="Garamond"/>
+        </w:rPr>
+      </w:pPr>
+      <w:r>
+        <w:rPr>
+          <w:rFonts w:ascii="Garamond" w:hAnsi="Garamond"/>
+        </w:rPr>
         <w:t>“R’– leg extends outward from letter</w:t>
       </w:r>
     </w:p>
@@ -318,8 +2839,14 @@
           <w:ilvl w:val="0"/>
           <w:numId w:val="3"/>
         </w:numPr>
-      </w:pPr>
-      <w:r>
+        <w:rPr>
+          <w:rFonts w:ascii="Garamond" w:hAnsi="Garamond"/>
+        </w:rPr>
+      </w:pPr>
+      <w:r>
+        <w:rPr>
+          <w:rFonts w:ascii="Garamond" w:hAnsi="Garamond"/>
+        </w:rPr>
         <w:t>Low x-height (height of lower-case letters), making capitals look relatively large</w:t>
       </w:r>
     </w:p>
@@ -330,8 +2857,14 @@
           <w:ilvl w:val="0"/>
           <w:numId w:val="3"/>
         </w:numPr>
-      </w:pPr>
-      <w:r>
+        <w:rPr>
+          <w:rFonts w:ascii="Garamond" w:hAnsi="Garamond"/>
+        </w:rPr>
+      </w:pPr>
+      <w:r>
+        <w:rPr>
+          <w:rFonts w:ascii="Garamond" w:hAnsi="Garamond"/>
+        </w:rPr>
         <w:t>Top serifs on ascenders of letter have a downward slope and ride above the cap height (Ex. d)</w:t>
       </w:r>
     </w:p>
@@ -342,8 +2875,14 @@
           <w:ilvl w:val="0"/>
           <w:numId w:val="3"/>
         </w:numPr>
-      </w:pPr>
-      <w:r>
+        <w:rPr>
+          <w:rFonts w:ascii="Garamond" w:hAnsi="Garamond"/>
+        </w:rPr>
+      </w:pPr>
+      <w:r>
+        <w:rPr>
+          <w:rFonts w:ascii="Garamond" w:hAnsi="Garamond"/>
+        </w:rPr>
         <w:t>Axis of some letters is diagonal (Ex. o)</w:t>
       </w:r>
     </w:p>
@@ -354,8 +2893,14 @@
           <w:ilvl w:val="0"/>
           <w:numId w:val="3"/>
         </w:numPr>
-      </w:pPr>
-      <w:r>
+        <w:rPr>
+          <w:rFonts w:ascii="Garamond" w:hAnsi="Garamond"/>
+        </w:rPr>
+      </w:pPr>
+      <w:r>
+        <w:rPr>
+          <w:rFonts w:ascii="Garamond" w:hAnsi="Garamond"/>
+        </w:rPr>
         <w:t>First to deviate from handwritten-style to make letters readable for printing</w:t>
       </w:r>
     </w:p>
@@ -366,8 +2911,14 @@
           <w:ilvl w:val="0"/>
           <w:numId w:val="3"/>
         </w:numPr>
-      </w:pPr>
-      <w:r>
+        <w:rPr>
+          <w:rFonts w:ascii="Garamond" w:hAnsi="Garamond"/>
+        </w:rPr>
+      </w:pPr>
+      <w:r>
+        <w:rPr>
+          <w:rFonts w:ascii="Garamond" w:hAnsi="Garamond"/>
+        </w:rPr>
         <w:t>Thinner and more delicate letterforms, which allowed ink to bleed on the page without distorting the words (uses less ink)</w:t>
       </w:r>
     </w:p>
@@ -378,8 +2929,14 @@
           <w:ilvl w:val="0"/>
           <w:numId w:val="3"/>
         </w:numPr>
-      </w:pPr>
-      <w:r>
+        <w:rPr>
+          <w:rFonts w:ascii="Garamond" w:hAnsi="Garamond"/>
+        </w:rPr>
+      </w:pPr>
+      <w:r>
+        <w:rPr>
+          <w:rFonts w:ascii="Garamond" w:hAnsi="Garamond"/>
+        </w:rPr>
         <w:t>Apertures/counters are smaller than average, closed off earlier at the stem</w:t>
       </w:r>
     </w:p>
@@ -390,8 +2947,14 @@
           <w:ilvl w:val="0"/>
           <w:numId w:val="3"/>
         </w:numPr>
-      </w:pPr>
-      <w:r>
+        <w:rPr>
+          <w:rFonts w:ascii="Garamond" w:hAnsi="Garamond"/>
+        </w:rPr>
+      </w:pPr>
+      <w:r>
+        <w:rPr>
+          <w:rFonts w:ascii="Garamond" w:hAnsi="Garamond"/>
+        </w:rPr>
         <w:t>Contains low line contrast</w:t>
       </w:r>
     </w:p>
@@ -402,8 +2965,14 @@
           <w:ilvl w:val="0"/>
           <w:numId w:val="3"/>
         </w:numPr>
-      </w:pPr>
-      <w:r>
+        <w:rPr>
+          <w:rFonts w:ascii="Garamond" w:hAnsi="Garamond"/>
+        </w:rPr>
+      </w:pPr>
+      <w:r>
+        <w:rPr>
+          <w:rFonts w:ascii="Garamond" w:hAnsi="Garamond"/>
+        </w:rPr>
         <w:t>Serifs have slightly cupped bases, serifs on the top of a character are sloped downwards, terminals are brush-like, rounded on ends</w:t>
       </w:r>
     </w:p>
@@ -414,8 +2983,14 @@
           <w:ilvl w:val="0"/>
           <w:numId w:val="3"/>
         </w:numPr>
-      </w:pPr>
-      <w:r>
+        <w:rPr>
+          <w:rFonts w:ascii="Garamond" w:hAnsi="Garamond"/>
+        </w:rPr>
+      </w:pPr>
+      <w:r>
+        <w:rPr>
+          <w:rFonts w:ascii="Garamond" w:hAnsi="Garamond"/>
+        </w:rPr>
         <w:t>Large difference between cap/ascender and x-height</w:t>
       </w:r>
     </w:p>
@@ -426,8 +3001,14 @@
           <w:ilvl w:val="0"/>
           <w:numId w:val="3"/>
         </w:numPr>
-      </w:pPr>
-      <w:r>
+        <w:rPr>
+          <w:rFonts w:ascii="Garamond" w:hAnsi="Garamond"/>
+        </w:rPr>
+      </w:pPr>
+      <w:r>
+        <w:rPr>
+          <w:rFonts w:ascii="Garamond" w:hAnsi="Garamond"/>
+        </w:rPr>
         <w:t>Oblique apexes</w:t>
       </w:r>
     </w:p>
@@ -438,8 +3019,14 @@
           <w:ilvl w:val="0"/>
           <w:numId w:val="3"/>
         </w:numPr>
-      </w:pPr>
-      <w:r>
+        <w:rPr>
+          <w:rFonts w:ascii="Garamond" w:hAnsi="Garamond"/>
+        </w:rPr>
+      </w:pPr>
+      <w:r>
+        <w:rPr>
+          <w:rFonts w:ascii="Garamond" w:hAnsi="Garamond"/>
+        </w:rPr>
         <w:t>Evokes elegance, airiness</w:t>
       </w:r>
     </w:p>
@@ -450,35 +3037,53 @@
           <w:ilvl w:val="0"/>
           <w:numId w:val="3"/>
         </w:numPr>
-      </w:pPr>
-      <w:r>
+        <w:rPr>
+          <w:rFonts w:ascii="Garamond" w:hAnsi="Garamond"/>
+        </w:rPr>
+      </w:pPr>
+      <w:r>
+        <w:rPr>
+          <w:rFonts w:ascii="Garamond" w:hAnsi="Garamond"/>
+        </w:rPr>
         <w:t xml:space="preserve">This member of the Roman type family has survived the centuries because of its remarkable readability. As one of the oldest typefaces, Garamond conveys a sense of </w:t>
       </w:r>
       <w:r>
         <w:rPr>
           <w:rStyle w:val="Emphasis"/>
+          <w:rFonts w:ascii="Garamond" w:hAnsi="Garamond"/>
         </w:rPr>
         <w:t>solid tradition</w:t>
       </w:r>
       <w:r>
+        <w:rPr>
+          <w:rFonts w:ascii="Garamond" w:hAnsi="Garamond"/>
+        </w:rPr>
         <w:t xml:space="preserve">, yet still </w:t>
       </w:r>
       <w:r>
         <w:rPr>
           <w:rStyle w:val="Emphasis"/>
+          <w:rFonts w:ascii="Garamond" w:hAnsi="Garamond"/>
         </w:rPr>
         <w:t>soft and attractive</w:t>
       </w:r>
       <w:r>
+        <w:rPr>
+          <w:rFonts w:ascii="Garamond" w:hAnsi="Garamond"/>
+        </w:rPr>
         <w:t xml:space="preserve"> thanks to its </w:t>
       </w:r>
       <w:r>
         <w:rPr>
           <w:rStyle w:val="Emphasis"/>
+          <w:rFonts w:ascii="Garamond" w:hAnsi="Garamond"/>
         </w:rPr>
         <w:t>elegantly rounded serifs</w:t>
       </w:r>
       <w:r>
+        <w:rPr>
+          <w:rFonts w:ascii="Garamond" w:hAnsi="Garamond"/>
+        </w:rPr>
         <w:t xml:space="preserve"> and its diagonally emphasised strokes.</w:t>
       </w:r>
     </w:p>
@@ -486,7 +3091,7 @@
       <w:pPr>
         <w:spacing w:after="0" w:line="240" w:lineRule="auto"/>
         <w:rPr>
-          <w:rFonts w:ascii="Times New Roman" w:eastAsia="Times New Roman" w:hAnsi="Times New Roman" w:cs="Times New Roman"/>
+          <w:rFonts w:ascii="Garamond" w:eastAsia="Times New Roman" w:hAnsi="Garamond" w:cs="Times New Roman"/>
           <w:sz w:val="24"/>
           <w:szCs w:val="24"/>
           <w:lang w:eastAsia="en-CA"/>
@@ -495,276 +3100,26 @@
     </w:p>
     <w:p>
       <w:pPr>
-        <w:spacing w:after="0" w:line="240" w:lineRule="auto"/>
-        <w:rPr>
-          <w:rFonts w:ascii="Times New Roman" w:eastAsia="Times New Roman" w:hAnsi="Times New Roman" w:cs="Times New Roman"/>
-          <w:sz w:val="24"/>
-          <w:szCs w:val="24"/>
-          <w:lang w:eastAsia="en-CA"/>
-        </w:rPr>
-      </w:pPr>
-    </w:p>
-    <w:p>
-      <w:pPr>
-        <w:spacing w:after="0" w:line="240" w:lineRule="auto"/>
-        <w:rPr>
-          <w:rFonts w:ascii="Times New Roman" w:eastAsia="Times New Roman" w:hAnsi="Times New Roman" w:cs="Times New Roman"/>
-          <w:sz w:val="24"/>
-          <w:szCs w:val="24"/>
-          <w:lang w:eastAsia="en-CA"/>
-        </w:rPr>
-      </w:pPr>
-      <w:r>
-        <w:rPr>
-          <w:rFonts w:ascii="Times New Roman" w:eastAsia="Times New Roman" w:hAnsi="Times New Roman" w:cs="Times New Roman"/>
-          <w:sz w:val="24"/>
-          <w:szCs w:val="24"/>
-          <w:lang w:eastAsia="en-CA"/>
-        </w:rPr>
-        <w:t>Research package:</w:t>
-      </w:r>
-    </w:p>
-    <w:p>
-      <w:pPr>
-        <w:spacing w:after="0" w:line="240" w:lineRule="auto"/>
-        <w:rPr>
-          <w:rFonts w:ascii="Times New Roman" w:eastAsia="Times New Roman" w:hAnsi="Times New Roman" w:cs="Times New Roman"/>
-          <w:sz w:val="24"/>
-          <w:szCs w:val="24"/>
-          <w:lang w:eastAsia="en-CA"/>
-        </w:rPr>
-      </w:pPr>
-    </w:p>
-    <w:p>
-      <w:pPr>
-        <w:spacing w:after="0" w:line="240" w:lineRule="auto"/>
-        <w:rPr>
-          <w:rFonts w:ascii="Times New Roman" w:eastAsia="Times New Roman" w:hAnsi="Times New Roman" w:cs="Times New Roman"/>
-          <w:sz w:val="24"/>
-          <w:szCs w:val="24"/>
-          <w:lang w:eastAsia="en-CA"/>
-        </w:rPr>
-      </w:pPr>
-      <w:proofErr w:type="spellStart"/>
-      <w:r>
-        <w:rPr>
-          <w:rFonts w:ascii="Times New Roman" w:eastAsia="Times New Roman" w:hAnsi="Times New Roman" w:cs="Times New Roman"/>
-          <w:sz w:val="24"/>
-          <w:szCs w:val="24"/>
-          <w:lang w:eastAsia="en-CA"/>
-        </w:rPr>
-        <w:t>Gelderman</w:t>
-      </w:r>
-      <w:proofErr w:type="spellEnd"/>
-      <w:r>
-        <w:rPr>
-          <w:rFonts w:ascii="Times New Roman" w:eastAsia="Times New Roman" w:hAnsi="Times New Roman" w:cs="Times New Roman"/>
-          <w:sz w:val="24"/>
-          <w:szCs w:val="24"/>
-          <w:lang w:eastAsia="en-CA"/>
-        </w:rPr>
-        <w:t xml:space="preserve">, Maarten. "A short introduction to font characteristics." </w:t>
-      </w:r>
-      <w:proofErr w:type="spellStart"/>
-      <w:proofErr w:type="gramStart"/>
-      <w:r>
-        <w:rPr>
-          <w:rFonts w:ascii="Times New Roman" w:eastAsia="Times New Roman" w:hAnsi="Times New Roman" w:cs="Times New Roman"/>
-          <w:i/>
-          <w:iCs/>
-          <w:sz w:val="24"/>
-          <w:szCs w:val="24"/>
-          <w:lang w:eastAsia="en-CA"/>
-        </w:rPr>
-        <w:t>TUGboat</w:t>
-      </w:r>
-      <w:proofErr w:type="spellEnd"/>
-      <w:r>
-        <w:rPr>
-          <w:rFonts w:ascii="Times New Roman" w:eastAsia="Times New Roman" w:hAnsi="Times New Roman" w:cs="Times New Roman"/>
-          <w:i/>
-          <w:iCs/>
-          <w:sz w:val="24"/>
-          <w:szCs w:val="24"/>
-          <w:lang w:eastAsia="en-CA"/>
-        </w:rPr>
-        <w:t>,(</w:t>
-      </w:r>
-      <w:proofErr w:type="gramEnd"/>
-      <w:r>
-        <w:rPr>
-          <w:rFonts w:ascii="Times New Roman" w:eastAsia="Times New Roman" w:hAnsi="Times New Roman" w:cs="Times New Roman"/>
-          <w:i/>
-          <w:iCs/>
-          <w:sz w:val="24"/>
-          <w:szCs w:val="24"/>
-          <w:lang w:eastAsia="en-CA"/>
-        </w:rPr>
-        <w:t>):–, June</w:t>
-      </w:r>
-      <w:r>
-        <w:rPr>
-          <w:rFonts w:ascii="Times New Roman" w:eastAsia="Times New Roman" w:hAnsi="Times New Roman" w:cs="Times New Roman"/>
-          <w:sz w:val="24"/>
-          <w:szCs w:val="24"/>
-          <w:lang w:eastAsia="en-CA"/>
-        </w:rPr>
-        <w:t xml:space="preserve"> (1999).</w:t>
-      </w:r>
-      <w:r>
-        <w:rPr>
-          <w:rFonts w:ascii="Times New Roman" w:eastAsia="Times New Roman" w:hAnsi="Times New Roman" w:cs="Times New Roman"/>
-          <w:sz w:val="24"/>
-          <w:szCs w:val="24"/>
-          <w:lang w:eastAsia="en-CA"/>
-        </w:rPr>
-        <w:t xml:space="preserve"> url: </w:t>
-      </w:r>
-      <w:hyperlink r:id="rId5" w:history="1">
-        <w:r>
-          <w:rPr>
-            <w:rStyle w:val="Hyperlink"/>
-            <w:rFonts w:ascii="Times New Roman" w:eastAsia="Times New Roman" w:hAnsi="Times New Roman" w:cs="Times New Roman"/>
-            <w:sz w:val="24"/>
-            <w:szCs w:val="24"/>
-            <w:lang w:eastAsia="en-CA"/>
-          </w:rPr>
-          <w:t>https://www.ntg.nl/maps/22/16.pdf</w:t>
-        </w:r>
-      </w:hyperlink>
-    </w:p>
-    <w:p>
-      <w:pPr>
-        <w:spacing w:after="0" w:line="240" w:lineRule="auto"/>
-        <w:rPr>
-          <w:rFonts w:ascii="Times New Roman" w:eastAsia="Times New Roman" w:hAnsi="Times New Roman" w:cs="Times New Roman"/>
-          <w:sz w:val="24"/>
-          <w:szCs w:val="24"/>
-          <w:lang w:eastAsia="en-CA"/>
-        </w:rPr>
-      </w:pPr>
-    </w:p>
-    <w:p>
-      <w:pPr>
-        <w:spacing w:after="0" w:line="240" w:lineRule="auto"/>
-        <w:rPr>
-          <w:rFonts w:ascii="Times New Roman" w:eastAsia="Times New Roman" w:hAnsi="Times New Roman" w:cs="Times New Roman"/>
-          <w:sz w:val="24"/>
-          <w:szCs w:val="24"/>
-          <w:lang w:eastAsia="en-CA"/>
-        </w:rPr>
-      </w:pPr>
-      <w:r>
-        <w:rPr>
-          <w:rFonts w:ascii="Times New Roman" w:eastAsia="Times New Roman" w:hAnsi="Times New Roman" w:cs="Times New Roman"/>
-          <w:sz w:val="24"/>
-          <w:szCs w:val="24"/>
-          <w:lang w:eastAsia="en-CA"/>
-        </w:rPr>
-        <w:t xml:space="preserve">Son, </w:t>
-      </w:r>
-      <w:proofErr w:type="spellStart"/>
-      <w:r>
-        <w:rPr>
-          <w:rFonts w:ascii="Times New Roman" w:eastAsia="Times New Roman" w:hAnsi="Times New Roman" w:cs="Times New Roman"/>
-          <w:sz w:val="24"/>
-          <w:szCs w:val="24"/>
-          <w:lang w:eastAsia="en-CA"/>
-        </w:rPr>
-        <w:t>Yeseul</w:t>
-      </w:r>
-      <w:proofErr w:type="spellEnd"/>
-      <w:r>
-        <w:rPr>
-          <w:rFonts w:ascii="Times New Roman" w:eastAsia="Times New Roman" w:hAnsi="Times New Roman" w:cs="Times New Roman"/>
-          <w:sz w:val="24"/>
-          <w:szCs w:val="24"/>
-          <w:lang w:eastAsia="en-CA"/>
-        </w:rPr>
-        <w:t>. "Evolution of Garamond: An Interactive Timeline Demonstrating the Evolution of Garamond." (2018).</w:t>
-      </w:r>
-      <w:r>
-        <w:rPr>
-          <w:rFonts w:ascii="Times New Roman" w:eastAsia="Times New Roman" w:hAnsi="Times New Roman" w:cs="Times New Roman"/>
-          <w:sz w:val="24"/>
-          <w:szCs w:val="24"/>
-          <w:lang w:eastAsia="en-CA"/>
-        </w:rPr>
-        <w:t xml:space="preserve"> </w:t>
-      </w:r>
-      <w:r>
-        <w:rPr>
-          <w:rFonts w:ascii="Garamond" w:hAnsi="Garamond"/>
-        </w:rPr>
-        <w:t>https://scholarworks.rit.edu/cgi/viewcontent.cgi?article=11083&amp;context=theses</w:t>
-      </w:r>
-    </w:p>
-    <w:p>
-      <w:pPr>
-        <w:rPr>
-          <w:rFonts w:ascii="Garamond" w:hAnsi="Garamond"/>
-          <w:lang w:val="fr-FR"/>
-        </w:rPr>
-      </w:pPr>
-    </w:p>
-    <w:p>
-      <w:pPr>
-        <w:rPr>
-          <w:rFonts w:ascii="Garamond" w:hAnsi="Garamond"/>
-        </w:rPr>
-      </w:pPr>
-      <w:r>
-        <w:rPr>
-          <w:rFonts w:ascii="Garamond" w:hAnsi="Garamond"/>
-        </w:rPr>
-        <w:t>Adobe G</w:t>
-      </w:r>
-      <w:r>
-        <w:rPr>
-          <w:rFonts w:ascii="Garamond" w:hAnsi="Garamond"/>
-        </w:rPr>
-        <w:t xml:space="preserve">aramond. </w:t>
-      </w:r>
-      <w:proofErr w:type="gramStart"/>
-      <w:r>
-        <w:rPr>
-          <w:rFonts w:ascii="Garamond" w:hAnsi="Garamond"/>
-        </w:rPr>
-        <w:t>Source :</w:t>
-      </w:r>
-      <w:proofErr w:type="gramEnd"/>
-      <w:r>
-        <w:rPr>
-          <w:rFonts w:ascii="Garamond" w:hAnsi="Garamond"/>
-        </w:rPr>
-        <w:t xml:space="preserve"> </w:t>
-      </w:r>
-      <w:hyperlink r:id="rId6" w:history="1">
-        <w:r>
-          <w:rPr>
-            <w:rStyle w:val="Hyperlink"/>
-            <w:rFonts w:ascii="Garamond" w:hAnsi="Garamond"/>
-          </w:rPr>
-          <w:t>https://www.fonts.com/font/adobe/adobe-garamond/story</w:t>
-        </w:r>
-      </w:hyperlink>
-    </w:p>
-    <w:p>
-      <w:pPr>
-        <w:rPr>
-          <w:rFonts w:ascii="Garamond" w:hAnsi="Garamond"/>
-        </w:rPr>
-      </w:pPr>
-    </w:p>
-    <w:p>
-      <w:pPr>
-        <w:rPr>
-          <w:rFonts w:ascii="Garamond" w:hAnsi="Garamond"/>
-        </w:rPr>
-      </w:pPr>
-      <w:r>
-        <w:rPr>
-          <w:rFonts w:ascii="Garamond" w:hAnsi="Garamond"/>
+        <w:rPr>
+          <w:rFonts w:ascii="Garamond" w:hAnsi="Garamond"/>
+          <w:sz w:val="24"/>
+          <w:szCs w:val="24"/>
+        </w:rPr>
+      </w:pPr>
+    </w:p>
+    <w:p>
+      <w:pPr>
+        <w:rPr>
+          <w:rFonts w:ascii="Garamond" w:hAnsi="Garamond"/>
+          <w:sz w:val="24"/>
+          <w:szCs w:val="24"/>
+        </w:rPr>
+      </w:pPr>
+      <w:r>
+        <w:rPr>
+          <w:rFonts w:ascii="Garamond" w:hAnsi="Garamond"/>
+          <w:sz w:val="24"/>
+          <w:szCs w:val="24"/>
         </w:rPr>
         <w:t>Images:</w:t>
       </w:r>
@@ -773,30 +3128,32 @@
       <w:pPr>
         <w:rPr>
           <w:rFonts w:ascii="Garamond" w:hAnsi="Garamond"/>
-        </w:rPr>
-      </w:pPr>
-      <w:r>
-        <w:rPr>
-          <w:rFonts w:ascii="Garamond" w:hAnsi="Garamond"/>
-        </w:rPr>
-        <w:t xml:space="preserve">Characteristics: </w:t>
-      </w:r>
-      <w:r>
-        <w:rPr>
-          <w:rFonts w:ascii="Garamond" w:hAnsi="Garamond"/>
-        </w:rPr>
-        <w:t>http://www.meaningfultype.com/garamond.html</w:t>
-      </w:r>
-    </w:p>
-    <w:p>
-      <w:pPr>
-        <w:rPr>
-          <w:rFonts w:ascii="Garamond" w:hAnsi="Garamond"/>
-        </w:rPr>
-      </w:pPr>
-      <w:r>
-        <w:rPr>
-          <w:rFonts w:ascii="Garamond" w:hAnsi="Garamond"/>
+          <w:sz w:val="24"/>
+          <w:szCs w:val="24"/>
+        </w:rPr>
+      </w:pPr>
+      <w:r>
+        <w:rPr>
+          <w:rFonts w:ascii="Garamond" w:hAnsi="Garamond"/>
+          <w:sz w:val="24"/>
+          <w:szCs w:val="24"/>
+        </w:rPr>
+        <w:t>Characteristics: http://www.meaningfultype.com/garamond.html</w:t>
+      </w:r>
+    </w:p>
+    <w:p>
+      <w:pPr>
+        <w:rPr>
+          <w:rFonts w:ascii="Garamond" w:hAnsi="Garamond"/>
+          <w:sz w:val="24"/>
+          <w:szCs w:val="24"/>
+        </w:rPr>
+      </w:pPr>
+      <w:r>
+        <w:rPr>
+          <w:rFonts w:ascii="Garamond" w:hAnsi="Garamond"/>
+          <w:sz w:val="24"/>
+          <w:szCs w:val="24"/>
         </w:rPr>
         <w:t>https://medium.com/@thelittlereina/typeface-garamond-be1b8b01add8</w:t>
       </w:r>
@@ -805,11 +3162,15 @@
       <w:pPr>
         <w:rPr>
           <w:rFonts w:ascii="Garamond" w:hAnsi="Garamond"/>
-        </w:rPr>
-      </w:pPr>
-      <w:r>
-        <w:rPr>
-          <w:rFonts w:ascii="Garamond" w:hAnsi="Garamond"/>
+          <w:sz w:val="24"/>
+          <w:szCs w:val="24"/>
+        </w:rPr>
+      </w:pPr>
+      <w:r>
+        <w:rPr>
+          <w:rFonts w:ascii="Garamond" w:hAnsi="Garamond"/>
+          <w:sz w:val="24"/>
+          <w:szCs w:val="24"/>
         </w:rPr>
         <w:t>https://www.typewolf.com/site-of-the-day/fonts/garamond</w:t>
       </w:r>
@@ -818,42 +3179,41 @@
       <w:pPr>
         <w:rPr>
           <w:rFonts w:ascii="Garamond" w:hAnsi="Garamond"/>
-          <w:sz w:val="21"/>
-          <w:szCs w:val="21"/>
-        </w:rPr>
-      </w:pPr>
-      <w:bookmarkStart w:id="0" w:name="_GoBack"/>
-      <w:r>
-        <w:rPr>
-          <w:rFonts w:ascii="Garamond" w:hAnsi="Garamond"/>
-          <w:sz w:val="21"/>
-          <w:szCs w:val="21"/>
+          <w:sz w:val="24"/>
+          <w:szCs w:val="24"/>
+        </w:rPr>
+      </w:pPr>
+      <w:r>
+        <w:rPr>
+          <w:rFonts w:ascii="Garamond" w:hAnsi="Garamond"/>
+          <w:sz w:val="24"/>
+          <w:szCs w:val="24"/>
         </w:rPr>
         <w:t>Fun facts:</w:t>
       </w:r>
     </w:p>
-    <w:bookmarkEnd w:id="0"/>
-    <w:p>
-      <w:pPr>
-        <w:rPr>
-          <w:rFonts w:ascii="Garamond" w:hAnsi="Garamond"/>
-          <w:sz w:val="21"/>
-          <w:szCs w:val="21"/>
-        </w:rPr>
-      </w:pPr>
-      <w:r>
-        <w:rPr>
-          <w:rFonts w:ascii="Garamond" w:hAnsi="Garamond"/>
-          <w:sz w:val="21"/>
-          <w:szCs w:val="21"/>
-        </w:rPr>
+    <w:p>
+      <w:pPr>
+        <w:rPr>
+          <w:rFonts w:ascii="Garamond" w:hAnsi="Garamond"/>
+          <w:sz w:val="24"/>
+          <w:szCs w:val="24"/>
+        </w:rPr>
+      </w:pPr>
+      <w:r>
+        <w:rPr>
+          <w:rFonts w:ascii="Garamond" w:hAnsi="Garamond"/>
+          <w:sz w:val="24"/>
+          <w:szCs w:val="24"/>
+        </w:rPr>
+        <w:lastRenderedPageBreak/>
         <w:t>https://www.theguardian.com/world/shortcuts/2014/mar/31/changing-font-to-garamond-save-us-370m?source=post_page-----be1b8b01add8----------------------</w:t>
       </w:r>
       <w:r>
         <w:rPr>
           <w:rFonts w:ascii="Garamond" w:hAnsi="Garamond"/>
-          <w:sz w:val="21"/>
-          <w:szCs w:val="21"/>
+          <w:sz w:val="24"/>
+          <w:szCs w:val="24"/>
         </w:rPr>
         <w:br w:type="page"/>
       </w:r>
@@ -862,8 +3222,14 @@
       <w:pPr>
         <w:pStyle w:val="js"/>
         <w:ind w:left="720"/>
-      </w:pPr>
-      <w:r>
+        <w:rPr>
+          <w:rFonts w:ascii="Garamond" w:hAnsi="Garamond"/>
+        </w:rPr>
+      </w:pPr>
+      <w:r>
+        <w:rPr>
+          <w:rFonts w:ascii="Garamond" w:hAnsi="Garamond"/>
+        </w:rPr>
         <w:lastRenderedPageBreak/>
         <w:t>Summary</w:t>
       </w:r>
@@ -875,8 +3241,14 @@
           <w:ilvl w:val="0"/>
           <w:numId w:val="2"/>
         </w:numPr>
-      </w:pPr>
-      <w:r>
+        <w:rPr>
+          <w:rFonts w:ascii="Garamond" w:hAnsi="Garamond"/>
+        </w:rPr>
+      </w:pPr>
+      <w:r>
+        <w:rPr>
+          <w:rFonts w:ascii="Garamond" w:hAnsi="Garamond"/>
+        </w:rPr>
         <w:t>Garamond is an old-style serif typeface that was created by engraver Claude Garamond in the 16th century.</w:t>
       </w:r>
     </w:p>
@@ -887,8 +3259,14 @@
           <w:ilvl w:val="0"/>
           <w:numId w:val="2"/>
         </w:numPr>
-      </w:pPr>
-      <w:r>
+        <w:rPr>
+          <w:rFonts w:ascii="Garamond" w:hAnsi="Garamond"/>
+        </w:rPr>
+      </w:pPr>
+      <w:r>
+        <w:rPr>
+          <w:rFonts w:ascii="Garamond" w:hAnsi="Garamond"/>
+        </w:rPr>
         <w:t>Often used for printing body text and books</w:t>
       </w:r>
     </w:p>
@@ -899,8 +3277,14 @@
           <w:ilvl w:val="0"/>
           <w:numId w:val="2"/>
         </w:numPr>
-      </w:pPr>
-      <w:r>
+        <w:rPr>
+          <w:rFonts w:ascii="Garamond" w:hAnsi="Garamond"/>
+        </w:rPr>
+      </w:pPr>
+      <w:r>
+        <w:rPr>
+          <w:rFonts w:ascii="Garamond" w:hAnsi="Garamond"/>
+        </w:rPr>
         <w:t>Letters with relatively organic structure resembling handwriting with a pen but slightly more structured and upright</w:t>
       </w:r>
     </w:p>
@@ -911,8 +3295,14 @@
           <w:ilvl w:val="0"/>
           <w:numId w:val="2"/>
         </w:numPr>
-      </w:pPr>
-      <w:r>
+        <w:rPr>
+          <w:rFonts w:ascii="Garamond" w:hAnsi="Garamond"/>
+        </w:rPr>
+      </w:pPr>
+      <w:r>
+        <w:rPr>
+          <w:rFonts w:ascii="Garamond" w:hAnsi="Garamond"/>
+        </w:rPr>
         <w:t>Decline in popularity in 18th and 19th century, people tried to revive/develop different Garamond styles</w:t>
       </w:r>
     </w:p>
@@ -923,16 +3313,28 @@
           <w:ilvl w:val="0"/>
           <w:numId w:val="2"/>
         </w:numPr>
-      </w:pPr>
-      <w:r>
+        <w:rPr>
+          <w:rFonts w:ascii="Garamond" w:hAnsi="Garamond"/>
+        </w:rPr>
+      </w:pPr>
+      <w:r>
+        <w:rPr>
+          <w:rFonts w:ascii="Garamond" w:hAnsi="Garamond"/>
+        </w:rPr>
         <w:t xml:space="preserve">Many “Garamond” revivals are based on the punch-cutter, Jean </w:t>
       </w:r>
       <w:proofErr w:type="spellStart"/>
       <w:r>
+        <w:rPr>
+          <w:rFonts w:ascii="Garamond" w:hAnsi="Garamond"/>
+        </w:rPr>
         <w:t>Jannon</w:t>
       </w:r>
       <w:proofErr w:type="spellEnd"/>
       <w:r>
+        <w:rPr>
+          <w:rFonts w:ascii="Garamond" w:hAnsi="Garamond"/>
+        </w:rPr>
         <w:t>, whose work commonly was misattributed to Garamond.</w:t>
       </w:r>
     </w:p>
@@ -943,8 +3345,14 @@
           <w:ilvl w:val="0"/>
           <w:numId w:val="2"/>
         </w:numPr>
-      </w:pPr>
-      <w:r>
+        <w:rPr>
+          <w:rFonts w:ascii="Garamond" w:hAnsi="Garamond"/>
+        </w:rPr>
+      </w:pPr>
+      <w:r>
+        <w:rPr>
+          <w:rFonts w:ascii="Garamond" w:hAnsi="Garamond"/>
+        </w:rPr>
         <w:t>Modern Garamond revivals have a matching bold and “lining” numbers at the height of capital letters, which was not present during Garamond’s time.</w:t>
       </w:r>
     </w:p>
@@ -952,8 +3360,8 @@
       <w:pPr>
         <w:rPr>
           <w:rFonts w:ascii="Garamond" w:hAnsi="Garamond"/>
-          <w:sz w:val="21"/>
-          <w:szCs w:val="21"/>
+          <w:sz w:val="24"/>
+          <w:szCs w:val="24"/>
         </w:rPr>
       </w:pPr>
     </w:p>
@@ -1771,7 +4179,6 @@
   <w:style w:type="character" w:default="1" w:styleId="DefaultParagraphFont">
     <w:name w:val="Default Paragraph Font"/>
     <w:uiPriority w:val="1"/>
-    <w:semiHidden/>
     <w:unhideWhenUsed/>
   </w:style>
   <w:style w:type="table" w:default="1" w:styleId="TableNormal">
@@ -1852,6 +4259,18 @@
     <w:rPr>
       <w:i/>
       <w:iCs/>
+    </w:rPr>
+  </w:style>
+  <w:style w:type="character" w:styleId="FollowedHyperlink">
+    <w:name w:val="FollowedHyperlink"/>
+    <w:basedOn w:val="DefaultParagraphFont"/>
+    <w:uiPriority w:val="99"/>
+    <w:semiHidden/>
+    <w:unhideWhenUsed/>
+    <w:rsid w:val="00D5125A"/>
+    <w:rPr>
+      <w:color w:val="954F72" w:themeColor="followedHyperlink"/>
+      <w:u w:val="single"/>
     </w:rPr>
   </w:style>
 </w:styles>

</xml_diff>